<commit_message>
add RoR and .NET specifics
</commit_message>
<xml_diff>
--- a/resume.docx
+++ b/resume.docx
@@ -133,20 +133,311 @@
         <w:shd w:val="clear" w:color="auto" w:fill="FFFFFF"/>
         <w:spacing w:line="300" w:lineRule="atLeast"/>
         <w:rPr>
-          <w:rFonts w:ascii="Goudy Old Style" w:eastAsia="Times New Roman" w:hAnsi="Goudy Old Style" w:cs="Helvetica"/>
-          <w:color w:val="333333"/>
-          <w:sz w:val="21"/>
-          <w:szCs w:val="21"/>
-        </w:rPr>
-      </w:pPr>
-      <w:r>
-        <w:rPr>
           <w:rFonts w:ascii="Goudy Old Style" w:eastAsia="Times New Roman" w:hAnsi="Goudy Old Style"/>
           <w:b/>
           <w:bCs/>
           <w:color w:val="333333"/>
         </w:rPr>
+      </w:pPr>
+      <w:r>
+        <w:rPr>
+          <w:rFonts w:ascii="Goudy Old Style" w:eastAsia="Times New Roman" w:hAnsi="Goudy Old Style"/>
+          <w:b/>
+          <w:bCs/>
+          <w:color w:val="333333"/>
+        </w:rPr>
         <w:t>EXPERIENCE:</w:t>
+      </w:r>
+    </w:p>
+    <w:p>
+      <w:pPr>
+        <w:shd w:val="clear" w:color="auto" w:fill="FFFFFF"/>
+        <w:tabs>
+          <w:tab w:val="left" w:pos="10530"/>
+        </w:tabs>
+        <w:spacing w:line="300" w:lineRule="atLeast"/>
+        <w:ind w:left="450"/>
+        <w:rPr>
+          <w:rFonts w:ascii="Goudy Old Style" w:eastAsia="Times New Roman" w:hAnsi="Goudy Old Style"/>
+          <w:bCs/>
+          <w:color w:val="333333"/>
+          <w:sz w:val="20"/>
+          <w:szCs w:val="20"/>
+        </w:rPr>
+      </w:pPr>
+      <w:r>
+        <w:rPr>
+          <w:rFonts w:ascii="Goudy Old Style" w:eastAsia="Times New Roman" w:hAnsi="Goudy Old Style"/>
+          <w:color w:val="333333"/>
+          <w:sz w:val="20"/>
+          <w:szCs w:val="20"/>
+        </w:rPr>
+        <w:t>03/1</w:t>
+      </w:r>
+      <w:r>
+        <w:rPr>
+          <w:rFonts w:ascii="Goudy Old Style" w:eastAsia="Times New Roman" w:hAnsi="Goudy Old Style"/>
+          <w:color w:val="333333"/>
+          <w:sz w:val="20"/>
+          <w:szCs w:val="20"/>
+        </w:rPr>
+        <w:t>5</w:t>
+      </w:r>
+      <w:bookmarkStart w:id="0" w:name="_GoBack"/>
+      <w:bookmarkEnd w:id="0"/>
+      <w:r>
+        <w:rPr>
+          <w:rFonts w:ascii="Goudy Old Style" w:eastAsia="Times New Roman" w:hAnsi="Goudy Old Style"/>
+          <w:color w:val="333333"/>
+          <w:sz w:val="20"/>
+          <w:szCs w:val="20"/>
+        </w:rPr>
+        <w:t xml:space="preserve"> – </w:t>
+      </w:r>
+      <w:r>
+        <w:rPr>
+          <w:rFonts w:ascii="Goudy Old Style" w:eastAsia="Times New Roman" w:hAnsi="Goudy Old Style"/>
+          <w:color w:val="333333"/>
+          <w:sz w:val="20"/>
+          <w:szCs w:val="20"/>
+        </w:rPr>
+        <w:t>C</w:t>
+      </w:r>
+      <w:r>
+        <w:rPr>
+          <w:rFonts w:ascii="Goudy Old Style" w:eastAsia="Times New Roman" w:hAnsi="Goudy Old Style"/>
+          <w:color w:val="333333"/>
+          <w:sz w:val="20"/>
+          <w:szCs w:val="20"/>
+        </w:rPr>
+        <w:t xml:space="preserve">urrent </w:t>
+      </w:r>
+      <w:r>
+        <w:rPr>
+          <w:rFonts w:ascii="Goudy Old Style" w:eastAsia="Times New Roman" w:hAnsi="Goudy Old Style"/>
+          <w:color w:val="333333"/>
+          <w:sz w:val="20"/>
+          <w:szCs w:val="20"/>
+          <w:u w:val="single"/>
+        </w:rPr>
+        <w:t xml:space="preserve">Trinity Computers </w:t>
+      </w:r>
+      <w:r>
+        <w:rPr>
+          <w:rFonts w:ascii="Goudy Old Style" w:eastAsia="Times New Roman" w:hAnsi="Goudy Old Style"/>
+          <w:b/>
+          <w:bCs/>
+          <w:color w:val="333333"/>
+          <w:sz w:val="20"/>
+          <w:szCs w:val="20"/>
+        </w:rPr>
+        <w:t>(Owner/Lead Solutions Magician)</w:t>
+      </w:r>
+      <w:r>
+        <w:rPr>
+          <w:rFonts w:ascii="Goudy Old Style" w:eastAsia="Times New Roman" w:hAnsi="Goudy Old Style"/>
+          <w:b/>
+          <w:color w:val="333333"/>
+          <w:sz w:val="20"/>
+          <w:szCs w:val="20"/>
+        </w:rPr>
+        <w:tab/>
+      </w:r>
+      <w:r>
+        <w:rPr>
+          <w:rFonts w:ascii="Goudy Old Style" w:eastAsia="Times New Roman" w:hAnsi="Goudy Old Style"/>
+          <w:bCs/>
+          <w:color w:val="333333"/>
+          <w:sz w:val="20"/>
+          <w:szCs w:val="20"/>
+        </w:rPr>
+        <w:t>Tulsa, OK</w:t>
+      </w:r>
+    </w:p>
+    <w:p>
+      <w:pPr>
+        <w:pStyle w:val="ListParagraph"/>
+        <w:numPr>
+          <w:ilvl w:val="0"/>
+          <w:numId w:val="15"/>
+        </w:numPr>
+        <w:rPr>
+          <w:rFonts w:ascii="Goudy Old Style" w:hAnsi="Goudy Old Style"/>
+          <w:sz w:val="20"/>
+          <w:szCs w:val="20"/>
+        </w:rPr>
+      </w:pPr>
+      <w:r>
+        <w:rPr>
+          <w:rFonts w:ascii="Goudy Old Style" w:hAnsi="Goudy Old Style"/>
+          <w:sz w:val="20"/>
+          <w:szCs w:val="20"/>
+        </w:rPr>
+        <w:t>Building</w:t>
+      </w:r>
+      <w:r>
+        <w:rPr>
+          <w:rFonts w:ascii="Goudy Old Style" w:hAnsi="Goudy Old Style"/>
+          <w:sz w:val="20"/>
+          <w:szCs w:val="20"/>
+        </w:rPr>
+        <w:t xml:space="preserve"> .NET Core app to make it easier to find </w:t>
+      </w:r>
+      <w:r>
+        <w:rPr>
+          <w:rFonts w:ascii="Goudy Old Style" w:hAnsi="Goudy Old Style"/>
+          <w:sz w:val="20"/>
+          <w:szCs w:val="20"/>
+        </w:rPr>
+        <w:t xml:space="preserve">Foss projects to submit your first PR to. </w:t>
+      </w:r>
+    </w:p>
+    <w:p>
+      <w:pPr>
+        <w:pStyle w:val="ListParagraph"/>
+        <w:numPr>
+          <w:ilvl w:val="0"/>
+          <w:numId w:val="15"/>
+        </w:numPr>
+        <w:rPr>
+          <w:rFonts w:ascii="Goudy Old Style" w:hAnsi="Goudy Old Style"/>
+          <w:sz w:val="20"/>
+          <w:szCs w:val="20"/>
+        </w:rPr>
+      </w:pPr>
+      <w:r>
+        <w:rPr>
+          <w:rFonts w:ascii="Goudy Old Style" w:hAnsi="Goudy Old Style"/>
+          <w:sz w:val="20"/>
+          <w:szCs w:val="20"/>
+        </w:rPr>
+        <w:t>Developing</w:t>
+      </w:r>
+      <w:r>
+        <w:rPr>
+          <w:rFonts w:ascii="Goudy Old Style" w:hAnsi="Goudy Old Style"/>
+          <w:sz w:val="20"/>
+          <w:szCs w:val="20"/>
+        </w:rPr>
+        <w:t xml:space="preserve"> .NET Core app to </w:t>
+      </w:r>
+      <w:r>
+        <w:rPr>
+          <w:rFonts w:ascii="Goudy Old Style" w:hAnsi="Goudy Old Style"/>
+          <w:sz w:val="20"/>
+          <w:szCs w:val="20"/>
+        </w:rPr>
+        <w:t xml:space="preserve">assist job hunters with </w:t>
+      </w:r>
+      <w:r>
+        <w:rPr>
+          <w:rFonts w:ascii="Goudy Old Style" w:hAnsi="Goudy Old Style"/>
+          <w:sz w:val="20"/>
+          <w:szCs w:val="20"/>
+        </w:rPr>
+        <w:t xml:space="preserve">tracking </w:t>
+      </w:r>
+      <w:r>
+        <w:rPr>
+          <w:rFonts w:ascii="Goudy Old Style" w:hAnsi="Goudy Old Style"/>
+          <w:sz w:val="20"/>
+          <w:szCs w:val="20"/>
+        </w:rPr>
+        <w:t xml:space="preserve">applications, </w:t>
+      </w:r>
+      <w:r>
+        <w:rPr>
+          <w:rFonts w:ascii="Goudy Old Style" w:hAnsi="Goudy Old Style"/>
+          <w:sz w:val="20"/>
+          <w:szCs w:val="20"/>
+        </w:rPr>
+        <w:t>giv</w:t>
+      </w:r>
+      <w:r>
+        <w:rPr>
+          <w:rFonts w:ascii="Goudy Old Style" w:hAnsi="Goudy Old Style"/>
+          <w:sz w:val="20"/>
+          <w:szCs w:val="20"/>
+        </w:rPr>
+        <w:t xml:space="preserve">ing recruiters </w:t>
+      </w:r>
+      <w:r>
+        <w:rPr>
+          <w:rFonts w:ascii="Goudy Old Style" w:hAnsi="Goudy Old Style"/>
+          <w:sz w:val="20"/>
+          <w:szCs w:val="20"/>
+        </w:rPr>
+        <w:t>an</w:t>
+      </w:r>
+      <w:r>
+        <w:rPr>
+          <w:rFonts w:ascii="Goudy Old Style" w:hAnsi="Goudy Old Style"/>
+          <w:sz w:val="20"/>
+          <w:szCs w:val="20"/>
+        </w:rPr>
+        <w:t xml:space="preserve"> easy view, and rating recruiters</w:t>
+      </w:r>
+    </w:p>
+    <w:p>
+      <w:pPr>
+        <w:pStyle w:val="ListParagraph"/>
+        <w:numPr>
+          <w:ilvl w:val="0"/>
+          <w:numId w:val="15"/>
+        </w:numPr>
+        <w:rPr>
+          <w:rFonts w:ascii="Goudy Old Style" w:hAnsi="Goudy Old Style"/>
+          <w:sz w:val="20"/>
+          <w:szCs w:val="20"/>
+        </w:rPr>
+      </w:pPr>
+      <w:r>
+        <w:rPr>
+          <w:rFonts w:ascii="Goudy Old Style" w:hAnsi="Goudy Old Style"/>
+          <w:sz w:val="20"/>
+          <w:szCs w:val="20"/>
+        </w:rPr>
+        <w:t>Planning</w:t>
+      </w:r>
+      <w:r>
+        <w:rPr>
+          <w:rFonts w:ascii="Goudy Old Style" w:hAnsi="Goudy Old Style"/>
+          <w:sz w:val="20"/>
+          <w:szCs w:val="20"/>
+        </w:rPr>
+        <w:t xml:space="preserve"> .NET Core app to </w:t>
+      </w:r>
+      <w:r>
+        <w:rPr>
+          <w:rFonts w:ascii="Goudy Old Style" w:hAnsi="Goudy Old Style"/>
+          <w:sz w:val="20"/>
+          <w:szCs w:val="20"/>
+        </w:rPr>
+        <w:t xml:space="preserve">that will be a multi-industry </w:t>
+      </w:r>
+      <w:r>
+        <w:rPr>
+          <w:rFonts w:ascii="Goudy Old Style" w:hAnsi="Goudy Old Style"/>
+          <w:sz w:val="20"/>
+          <w:szCs w:val="20"/>
+        </w:rPr>
+        <w:t xml:space="preserve">modular modern </w:t>
+      </w:r>
+      <w:r>
+        <w:rPr>
+          <w:rFonts w:ascii="Goudy Old Style" w:hAnsi="Goudy Old Style"/>
+          <w:sz w:val="20"/>
+          <w:szCs w:val="20"/>
+        </w:rPr>
+        <w:t>ERP solution</w:t>
+      </w:r>
+      <w:r>
+        <w:rPr>
+          <w:rFonts w:ascii="Goudy Old Style" w:hAnsi="Goudy Old Style"/>
+          <w:sz w:val="20"/>
+          <w:szCs w:val="20"/>
+        </w:rPr>
+        <w:t xml:space="preserve"> </w:t>
       </w:r>
     </w:p>
     <w:p>
@@ -321,8 +612,6 @@
         </w:rPr>
         <w:t>into a Flask/Vue App, Developed side-by-side with existing app</w:t>
       </w:r>
-      <w:bookmarkStart w:id="0" w:name="_GoBack"/>
-      <w:bookmarkEnd w:id="0"/>
     </w:p>
     <w:p>
       <w:pPr>
@@ -2141,12 +2430,16 @@
         <w:rPr>
           <w:rFonts w:ascii="Goudy Old Style" w:eastAsia="Times New Roman" w:hAnsi="Goudy Old Style"/>
           <w:color w:val="333333"/>
-        </w:rPr>
-      </w:pPr>
-      <w:r>
-        <w:rPr>
-          <w:rFonts w:ascii="Goudy Old Style" w:eastAsia="Times New Roman" w:hAnsi="Goudy Old Style"/>
-          <w:color w:val="333333"/>
+          <w:sz w:val="20"/>
+          <w:szCs w:val="20"/>
+        </w:rPr>
+      </w:pPr>
+      <w:r>
+        <w:rPr>
+          <w:rFonts w:ascii="Goudy Old Style" w:eastAsia="Times New Roman" w:hAnsi="Goudy Old Style"/>
+          <w:color w:val="333333"/>
+          <w:sz w:val="20"/>
+          <w:szCs w:val="20"/>
         </w:rPr>
         <w:t>Code for Tulsa</w:t>
       </w:r>
@@ -2154,6 +2447,8 @@
         <w:rPr>
           <w:rFonts w:ascii="Goudy Old Style" w:eastAsia="Times New Roman" w:hAnsi="Goudy Old Style"/>
           <w:color w:val="333333"/>
+          <w:sz w:val="20"/>
+          <w:szCs w:val="20"/>
         </w:rPr>
         <w:tab/>
         <w:t>Member/</w:t>
@@ -2162,6 +2457,8 @@
         <w:rPr>
           <w:rFonts w:ascii="Goudy Old Style" w:eastAsia="Times New Roman" w:hAnsi="Goudy Old Style"/>
           <w:color w:val="333333"/>
+          <w:sz w:val="20"/>
+          <w:szCs w:val="20"/>
         </w:rPr>
         <w:t>Volunteer</w:t>
       </w:r>
@@ -2169,6 +2466,8 @@
         <w:rPr>
           <w:rFonts w:ascii="Goudy Old Style" w:eastAsia="Times New Roman" w:hAnsi="Goudy Old Style"/>
           <w:color w:val="333333"/>
+          <w:sz w:val="20"/>
+          <w:szCs w:val="20"/>
         </w:rPr>
         <w:tab/>
       </w:r>
@@ -2176,6 +2475,8 @@
         <w:rPr>
           <w:rFonts w:ascii="Goudy Old Style" w:eastAsia="Times New Roman" w:hAnsi="Goudy Old Style"/>
           <w:color w:val="333333"/>
+          <w:sz w:val="20"/>
+          <w:szCs w:val="20"/>
         </w:rPr>
         <w:t>2014 -</w:t>
       </w:r>
@@ -2183,6 +2484,8 @@
         <w:rPr>
           <w:rFonts w:ascii="Goudy Old Style" w:eastAsia="Times New Roman" w:hAnsi="Goudy Old Style"/>
           <w:color w:val="333333"/>
+          <w:sz w:val="20"/>
+          <w:szCs w:val="20"/>
         </w:rPr>
         <w:t xml:space="preserve"> </w:t>
       </w:r>
@@ -2190,6 +2493,8 @@
         <w:rPr>
           <w:rFonts w:ascii="Goudy Old Style" w:eastAsia="Times New Roman" w:hAnsi="Goudy Old Style"/>
           <w:color w:val="333333"/>
+          <w:sz w:val="20"/>
+          <w:szCs w:val="20"/>
         </w:rPr>
         <w:t>Current</w:t>
       </w:r>
@@ -2204,12 +2509,16 @@
         <w:rPr>
           <w:rFonts w:ascii="Goudy Old Style" w:eastAsia="Times New Roman" w:hAnsi="Goudy Old Style"/>
           <w:color w:val="333333"/>
-        </w:rPr>
-      </w:pPr>
-      <w:r>
-        <w:rPr>
-          <w:rFonts w:ascii="Goudy Old Style" w:eastAsia="Times New Roman" w:hAnsi="Goudy Old Style"/>
-          <w:color w:val="333333"/>
+          <w:sz w:val="20"/>
+          <w:szCs w:val="20"/>
+        </w:rPr>
+      </w:pPr>
+      <w:r>
+        <w:rPr>
+          <w:rFonts w:ascii="Goudy Old Style" w:eastAsia="Times New Roman" w:hAnsi="Goudy Old Style"/>
+          <w:color w:val="333333"/>
+          <w:sz w:val="20"/>
+          <w:szCs w:val="20"/>
         </w:rPr>
         <w:t>T</w:t>
       </w:r>
@@ -2217,6 +2526,8 @@
         <w:rPr>
           <w:rFonts w:ascii="Goudy Old Style" w:eastAsia="Times New Roman" w:hAnsi="Goudy Old Style"/>
           <w:color w:val="333333"/>
+          <w:sz w:val="20"/>
+          <w:szCs w:val="20"/>
         </w:rPr>
         <w:t xml:space="preserve">ulsa </w:t>
       </w:r>
@@ -2224,6 +2535,8 @@
         <w:rPr>
           <w:rFonts w:ascii="Goudy Old Style" w:eastAsia="Times New Roman" w:hAnsi="Goudy Old Style"/>
           <w:color w:val="333333"/>
+          <w:sz w:val="20"/>
+          <w:szCs w:val="20"/>
         </w:rPr>
         <w:t>Y</w:t>
       </w:r>
@@ -2231,6 +2544,8 @@
         <w:rPr>
           <w:rFonts w:ascii="Goudy Old Style" w:eastAsia="Times New Roman" w:hAnsi="Goudy Old Style"/>
           <w:color w:val="333333"/>
+          <w:sz w:val="20"/>
+          <w:szCs w:val="20"/>
         </w:rPr>
         <w:t>oung Professionals (TYPros)</w:t>
       </w:r>
@@ -2238,6 +2553,8 @@
         <w:rPr>
           <w:rFonts w:ascii="Goudy Old Style" w:eastAsia="Times New Roman" w:hAnsi="Goudy Old Style"/>
           <w:color w:val="333333"/>
+          <w:sz w:val="20"/>
+          <w:szCs w:val="20"/>
         </w:rPr>
         <w:tab/>
         <w:t>Member</w:t>
@@ -2246,6 +2563,8 @@
         <w:rPr>
           <w:rFonts w:ascii="Goudy Old Style" w:eastAsia="Times New Roman" w:hAnsi="Goudy Old Style"/>
           <w:color w:val="333333"/>
+          <w:sz w:val="20"/>
+          <w:szCs w:val="20"/>
         </w:rPr>
         <w:tab/>
       </w:r>
@@ -2253,6 +2572,8 @@
         <w:rPr>
           <w:rFonts w:ascii="Goudy Old Style" w:eastAsia="Times New Roman" w:hAnsi="Goudy Old Style"/>
           <w:color w:val="333333"/>
+          <w:sz w:val="20"/>
+          <w:szCs w:val="20"/>
         </w:rPr>
         <w:t>2015 - 2017</w:t>
       </w:r>
@@ -2267,16 +2588,16 @@
         <w:rPr>
           <w:rFonts w:ascii="Goudy Old Style" w:eastAsia="Times New Roman" w:hAnsi="Goudy Old Style" w:cs="Helvetica"/>
           <w:color w:val="333333"/>
-          <w:sz w:val="21"/>
-          <w:szCs w:val="21"/>
-        </w:rPr>
-      </w:pPr>
-      <w:r>
-        <w:rPr>
-          <w:rFonts w:ascii="Goudy Old Style" w:eastAsia="Times New Roman" w:hAnsi="Goudy Old Style" w:cs="Helvetica"/>
-          <w:color w:val="333333"/>
-          <w:sz w:val="21"/>
-          <w:szCs w:val="21"/>
+          <w:sz w:val="20"/>
+          <w:szCs w:val="20"/>
+        </w:rPr>
+      </w:pPr>
+      <w:r>
+        <w:rPr>
+          <w:rFonts w:ascii="Goudy Old Style" w:eastAsia="Times New Roman" w:hAnsi="Goudy Old Style" w:cs="Helvetica"/>
+          <w:color w:val="333333"/>
+          <w:sz w:val="20"/>
+          <w:szCs w:val="20"/>
         </w:rPr>
         <w:t>Workforce Tulsa Development Board (TY Pros Intern)</w:t>
       </w:r>
@@ -2284,8 +2605,8 @@
         <w:rPr>
           <w:rFonts w:ascii="Goudy Old Style" w:eastAsia="Times New Roman" w:hAnsi="Goudy Old Style" w:cs="Helvetica"/>
           <w:color w:val="333333"/>
-          <w:sz w:val="21"/>
-          <w:szCs w:val="21"/>
+          <w:sz w:val="20"/>
+          <w:szCs w:val="20"/>
         </w:rPr>
         <w:tab/>
         <w:t>Volunteer Board Member</w:t>
@@ -2294,8 +2615,8 @@
         <w:rPr>
           <w:rFonts w:ascii="Goudy Old Style" w:eastAsia="Times New Roman" w:hAnsi="Goudy Old Style" w:cs="Helvetica"/>
           <w:color w:val="333333"/>
-          <w:sz w:val="21"/>
-          <w:szCs w:val="21"/>
+          <w:sz w:val="20"/>
+          <w:szCs w:val="20"/>
         </w:rPr>
         <w:tab/>
       </w:r>
@@ -2303,8 +2624,8 @@
         <w:rPr>
           <w:rFonts w:ascii="Goudy Old Style" w:eastAsia="Times New Roman" w:hAnsi="Goudy Old Style" w:cs="Helvetica"/>
           <w:color w:val="333333"/>
-          <w:sz w:val="21"/>
-          <w:szCs w:val="21"/>
+          <w:sz w:val="20"/>
+          <w:szCs w:val="20"/>
         </w:rPr>
         <w:t>201</w:t>
       </w:r>
@@ -2312,10 +2633,10 @@
         <w:rPr>
           <w:rFonts w:ascii="Goudy Old Style" w:eastAsia="Times New Roman" w:hAnsi="Goudy Old Style" w:cs="Helvetica"/>
           <w:color w:val="333333"/>
-          <w:sz w:val="21"/>
-          <w:szCs w:val="21"/>
-        </w:rPr>
-        <w:t>7</w:t>
+          <w:sz w:val="20"/>
+          <w:szCs w:val="20"/>
+        </w:rPr>
+        <w:t>6 - 2017</w:t>
       </w:r>
     </w:p>
     <w:p>
@@ -2328,16 +2649,16 @@
         <w:rPr>
           <w:rFonts w:ascii="Goudy Old Style" w:eastAsia="Times New Roman" w:hAnsi="Goudy Old Style" w:cs="Helvetica"/>
           <w:color w:val="333333"/>
-          <w:sz w:val="21"/>
-          <w:szCs w:val="21"/>
-        </w:rPr>
-      </w:pPr>
-      <w:r>
-        <w:rPr>
-          <w:rFonts w:ascii="Goudy Old Style" w:eastAsia="Times New Roman" w:hAnsi="Goudy Old Style" w:cs="Helvetica"/>
-          <w:color w:val="333333"/>
-          <w:sz w:val="21"/>
-          <w:szCs w:val="21"/>
+          <w:sz w:val="20"/>
+          <w:szCs w:val="20"/>
+        </w:rPr>
+      </w:pPr>
+      <w:r>
+        <w:rPr>
+          <w:rFonts w:ascii="Goudy Old Style" w:eastAsia="Times New Roman" w:hAnsi="Goudy Old Style" w:cs="Helvetica"/>
+          <w:color w:val="333333"/>
+          <w:sz w:val="20"/>
+          <w:szCs w:val="20"/>
         </w:rPr>
         <w:t>Microsoft .NET Users Group</w:t>
       </w:r>
@@ -2345,8 +2666,8 @@
         <w:rPr>
           <w:rFonts w:ascii="Goudy Old Style" w:eastAsia="Times New Roman" w:hAnsi="Goudy Old Style" w:cs="Helvetica"/>
           <w:color w:val="333333"/>
-          <w:sz w:val="21"/>
-          <w:szCs w:val="21"/>
+          <w:sz w:val="20"/>
+          <w:szCs w:val="20"/>
         </w:rPr>
         <w:tab/>
       </w:r>
@@ -2354,8 +2675,8 @@
         <w:rPr>
           <w:rFonts w:ascii="Goudy Old Style" w:eastAsia="Times New Roman" w:hAnsi="Goudy Old Style" w:cs="Helvetica"/>
           <w:color w:val="333333"/>
-          <w:sz w:val="21"/>
-          <w:szCs w:val="21"/>
+          <w:sz w:val="20"/>
+          <w:szCs w:val="20"/>
         </w:rPr>
         <w:t>Member</w:t>
       </w:r>
@@ -2363,8 +2684,8 @@
         <w:rPr>
           <w:rFonts w:ascii="Goudy Old Style" w:eastAsia="Times New Roman" w:hAnsi="Goudy Old Style" w:cs="Helvetica"/>
           <w:color w:val="333333"/>
-          <w:sz w:val="21"/>
-          <w:szCs w:val="21"/>
+          <w:sz w:val="20"/>
+          <w:szCs w:val="20"/>
         </w:rPr>
         <w:tab/>
       </w:r>
@@ -2372,8 +2693,8 @@
         <w:rPr>
           <w:rFonts w:ascii="Goudy Old Style" w:eastAsia="Times New Roman" w:hAnsi="Goudy Old Style" w:cs="Helvetica"/>
           <w:color w:val="333333"/>
-          <w:sz w:val="21"/>
-          <w:szCs w:val="21"/>
+          <w:sz w:val="20"/>
+          <w:szCs w:val="20"/>
         </w:rPr>
         <w:t>20</w:t>
       </w:r>
@@ -2381,8 +2702,8 @@
         <w:rPr>
           <w:rFonts w:ascii="Goudy Old Style" w:eastAsia="Times New Roman" w:hAnsi="Goudy Old Style" w:cs="Helvetica"/>
           <w:color w:val="333333"/>
-          <w:sz w:val="21"/>
-          <w:szCs w:val="21"/>
+          <w:sz w:val="20"/>
+          <w:szCs w:val="20"/>
         </w:rPr>
         <w:t xml:space="preserve">15 - </w:t>
       </w:r>
@@ -2390,6 +2711,8 @@
         <w:rPr>
           <w:rFonts w:ascii="Goudy Old Style" w:eastAsia="Times New Roman" w:hAnsi="Goudy Old Style"/>
           <w:color w:val="333333"/>
+          <w:sz w:val="20"/>
+          <w:szCs w:val="20"/>
         </w:rPr>
         <w:t>Current</w:t>
       </w:r>
@@ -2404,103 +2727,138 @@
         <w:rPr>
           <w:rFonts w:ascii="Goudy Old Style" w:eastAsia="Times New Roman" w:hAnsi="Goudy Old Style" w:cs="Helvetica"/>
           <w:color w:val="333333"/>
+          <w:sz w:val="20"/>
+          <w:szCs w:val="20"/>
+        </w:rPr>
+      </w:pPr>
+      <w:r>
+        <w:rPr>
+          <w:rFonts w:ascii="Goudy Old Style" w:eastAsia="Times New Roman" w:hAnsi="Goudy Old Style" w:cs="Helvetica"/>
+          <w:color w:val="333333"/>
+          <w:sz w:val="20"/>
+          <w:szCs w:val="20"/>
+        </w:rPr>
+        <w:t>Vuesax (lusaxweb/vuesax) Core Development Team</w:t>
+      </w:r>
+      <w:r>
+        <w:rPr>
+          <w:rFonts w:ascii="Goudy Old Style" w:eastAsia="Times New Roman" w:hAnsi="Goudy Old Style" w:cs="Helvetica"/>
+          <w:color w:val="333333"/>
+          <w:sz w:val="20"/>
+          <w:szCs w:val="20"/>
+        </w:rPr>
+        <w:tab/>
+        <w:t>Member</w:t>
+      </w:r>
+      <w:r>
+        <w:rPr>
+          <w:rFonts w:ascii="Goudy Old Style" w:eastAsia="Times New Roman" w:hAnsi="Goudy Old Style" w:cs="Helvetica"/>
+          <w:color w:val="333333"/>
+          <w:sz w:val="20"/>
+          <w:szCs w:val="20"/>
+        </w:rPr>
+        <w:tab/>
+      </w:r>
+      <w:r>
+        <w:rPr>
+          <w:rFonts w:ascii="Goudy Old Style" w:eastAsia="Times New Roman" w:hAnsi="Goudy Old Style" w:cs="Helvetica"/>
+          <w:color w:val="333333"/>
+          <w:sz w:val="20"/>
+          <w:szCs w:val="20"/>
+        </w:rPr>
+        <w:t>2018</w:t>
+      </w:r>
+      <w:r>
+        <w:rPr>
+          <w:rFonts w:ascii="Goudy Old Style" w:eastAsia="Times New Roman" w:hAnsi="Goudy Old Style" w:cs="Helvetica"/>
+          <w:color w:val="333333"/>
+          <w:sz w:val="20"/>
+          <w:szCs w:val="20"/>
+        </w:rPr>
+        <w:t xml:space="preserve"> </w:t>
+      </w:r>
+      <w:r>
+        <w:rPr>
+          <w:rFonts w:ascii="Goudy Old Style" w:eastAsia="Times New Roman" w:hAnsi="Goudy Old Style" w:cs="Helvetica"/>
+          <w:color w:val="333333"/>
+          <w:sz w:val="20"/>
+          <w:szCs w:val="20"/>
+        </w:rPr>
+        <w:t>-</w:t>
+      </w:r>
+      <w:r>
+        <w:rPr>
+          <w:rFonts w:ascii="Goudy Old Style" w:eastAsia="Times New Roman" w:hAnsi="Goudy Old Style" w:cs="Helvetica"/>
+          <w:color w:val="333333"/>
+          <w:sz w:val="20"/>
+          <w:szCs w:val="20"/>
+        </w:rPr>
+        <w:t xml:space="preserve"> </w:t>
+      </w:r>
+      <w:r>
+        <w:rPr>
+          <w:rFonts w:ascii="Goudy Old Style" w:eastAsia="Times New Roman" w:hAnsi="Goudy Old Style"/>
+          <w:color w:val="333333"/>
+          <w:sz w:val="20"/>
+          <w:szCs w:val="20"/>
+        </w:rPr>
+        <w:t>Current</w:t>
+      </w:r>
+    </w:p>
+    <w:p>
+      <w:pPr>
+        <w:shd w:val="clear" w:color="auto" w:fill="FFFFFF"/>
+        <w:spacing w:line="300" w:lineRule="atLeast"/>
+        <w:rPr>
+          <w:rFonts w:ascii="Goudy Old Style" w:eastAsia="Times New Roman" w:hAnsi="Goudy Old Style"/>
+          <w:b/>
+          <w:bCs/>
+          <w:color w:val="333333"/>
+        </w:rPr>
+        <w:sectPr>
+          <w:type w:val="continuous"/>
+          <w:pgSz w:w="12240" w:h="15840"/>
+          <w:pgMar w:top="144" w:right="144" w:bottom="144" w:left="144" w:header="720" w:footer="720" w:gutter="0"/>
+          <w:cols w:space="720"/>
+          <w:docGrid w:linePitch="360"/>
+        </w:sectPr>
+      </w:pPr>
+    </w:p>
+    <w:p>
+      <w:pPr>
+        <w:shd w:val="clear" w:color="auto" w:fill="FFFFFF"/>
+        <w:spacing w:line="300" w:lineRule="atLeast"/>
+        <w:ind w:left="-360"/>
+        <w:rPr>
+          <w:rFonts w:ascii="Goudy Old Style" w:eastAsia="Times New Roman" w:hAnsi="Goudy Old Style" w:cs="Helvetica"/>
+          <w:color w:val="333333"/>
           <w:sz w:val="21"/>
           <w:szCs w:val="21"/>
         </w:rPr>
       </w:pPr>
       <w:r>
         <w:rPr>
-          <w:rFonts w:ascii="Goudy Old Style" w:eastAsia="Times New Roman" w:hAnsi="Goudy Old Style" w:cs="Helvetica"/>
-          <w:color w:val="333333"/>
-          <w:sz w:val="21"/>
-          <w:szCs w:val="21"/>
-        </w:rPr>
-        <w:t>Vuesax (lusaxweb/vuesax) Core Development Team</w:t>
-      </w:r>
-      <w:r>
-        <w:rPr>
-          <w:rFonts w:ascii="Goudy Old Style" w:eastAsia="Times New Roman" w:hAnsi="Goudy Old Style" w:cs="Helvetica"/>
-          <w:color w:val="333333"/>
-          <w:sz w:val="21"/>
-          <w:szCs w:val="21"/>
-        </w:rPr>
-        <w:tab/>
-        <w:t>Member</w:t>
-      </w:r>
-      <w:r>
-        <w:rPr>
-          <w:rFonts w:ascii="Goudy Old Style" w:eastAsia="Times New Roman" w:hAnsi="Goudy Old Style" w:cs="Helvetica"/>
-          <w:color w:val="333333"/>
-          <w:sz w:val="21"/>
-          <w:szCs w:val="21"/>
-        </w:rPr>
-        <w:tab/>
-      </w:r>
-      <w:r>
-        <w:rPr>
-          <w:rFonts w:ascii="Goudy Old Style" w:eastAsia="Times New Roman" w:hAnsi="Goudy Old Style" w:cs="Helvetica"/>
-          <w:color w:val="333333"/>
-          <w:sz w:val="21"/>
-          <w:szCs w:val="21"/>
-        </w:rPr>
-        <w:t>2018</w:t>
-      </w:r>
-      <w:r>
-        <w:rPr>
-          <w:rFonts w:ascii="Goudy Old Style" w:eastAsia="Times New Roman" w:hAnsi="Goudy Old Style" w:cs="Helvetica"/>
-          <w:color w:val="333333"/>
-          <w:sz w:val="21"/>
-          <w:szCs w:val="21"/>
-        </w:rPr>
-        <w:t xml:space="preserve"> </w:t>
-      </w:r>
-      <w:r>
-        <w:rPr>
-          <w:rFonts w:ascii="Goudy Old Style" w:eastAsia="Times New Roman" w:hAnsi="Goudy Old Style" w:cs="Helvetica"/>
-          <w:color w:val="333333"/>
-          <w:sz w:val="21"/>
-          <w:szCs w:val="21"/>
-        </w:rPr>
-        <w:t>-</w:t>
-      </w:r>
-      <w:r>
-        <w:rPr>
-          <w:rFonts w:ascii="Goudy Old Style" w:eastAsia="Times New Roman" w:hAnsi="Goudy Old Style" w:cs="Helvetica"/>
-          <w:color w:val="333333"/>
-          <w:sz w:val="21"/>
-          <w:szCs w:val="21"/>
-        </w:rPr>
-        <w:t xml:space="preserve"> </w:t>
-      </w:r>
-      <w:r>
-        <w:rPr>
-          <w:rFonts w:ascii="Goudy Old Style" w:eastAsia="Times New Roman" w:hAnsi="Goudy Old Style"/>
-          <w:color w:val="333333"/>
-        </w:rPr>
-        <w:t>Current</w:t>
-      </w:r>
-    </w:p>
-    <w:p>
-      <w:pPr>
-        <w:shd w:val="clear" w:color="auto" w:fill="FFFFFF"/>
-        <w:spacing w:line="300" w:lineRule="atLeast"/>
-        <w:rPr>
           <w:rFonts w:ascii="Goudy Old Style" w:eastAsia="Times New Roman" w:hAnsi="Goudy Old Style"/>
           <w:b/>
           <w:bCs/>
           <w:color w:val="333333"/>
         </w:rPr>
-      </w:pPr>
-    </w:p>
-    <w:p>
-      <w:pPr>
-        <w:shd w:val="clear" w:color="auto" w:fill="FFFFFF"/>
-        <w:spacing w:line="300" w:lineRule="atLeast"/>
+        <w:t>SKILLS:</w:t>
+      </w:r>
+    </w:p>
+    <w:p>
+      <w:pPr>
+        <w:shd w:val="clear" w:color="auto" w:fill="FFFFFF"/>
+        <w:ind w:left="-360"/>
         <w:rPr>
           <w:rFonts w:ascii="Goudy Old Style" w:eastAsia="Times New Roman" w:hAnsi="Goudy Old Style"/>
           <w:b/>
           <w:bCs/>
-          <w:color w:val="333333"/>
+          <w:i/>
+          <w:iCs/>
+          <w:color w:val="333333"/>
+          <w:sz w:val="26"/>
+          <w:szCs w:val="26"/>
         </w:rPr>
         <w:sectPr>
           <w:type w:val="continuous"/>
@@ -2514,28 +2872,15 @@
     <w:p>
       <w:pPr>
         <w:shd w:val="clear" w:color="auto" w:fill="FFFFFF"/>
-        <w:spacing w:line="300" w:lineRule="atLeast"/>
-        <w:rPr>
-          <w:rFonts w:ascii="Goudy Old Style" w:eastAsia="Times New Roman" w:hAnsi="Goudy Old Style" w:cs="Helvetica"/>
-          <w:color w:val="333333"/>
-          <w:sz w:val="21"/>
-          <w:szCs w:val="21"/>
-        </w:rPr>
-      </w:pPr>
-      <w:r>
-        <w:rPr>
-          <w:rFonts w:ascii="Goudy Old Style" w:eastAsia="Times New Roman" w:hAnsi="Goudy Old Style"/>
-          <w:b/>
-          <w:bCs/>
-          <w:color w:val="333333"/>
-        </w:rPr>
-        <w:t>SKILLS:</w:t>
-      </w:r>
-    </w:p>
-    <w:p>
-      <w:pPr>
-        <w:shd w:val="clear" w:color="auto" w:fill="FFFFFF"/>
         <w:ind w:left="720" w:hanging="360"/>
+        <w:rPr>
+          <w:rFonts w:ascii="Goudy Old Style" w:eastAsia="Times New Roman" w:hAnsi="Goudy Old Style" w:cs="Helvetica"/>
+          <w:color w:val="333333"/>
+          <w:sz w:val="26"/>
+          <w:szCs w:val="26"/>
+        </w:rPr>
+      </w:pPr>
+      <w:r>
         <w:rPr>
           <w:rFonts w:ascii="Goudy Old Style" w:eastAsia="Times New Roman" w:hAnsi="Goudy Old Style"/>
           <w:b/>
@@ -2546,26 +2891,8 @@
           <w:sz w:val="26"/>
           <w:szCs w:val="26"/>
         </w:rPr>
-        <w:sectPr>
-          <w:type w:val="continuous"/>
-          <w:pgSz w:w="12240" w:h="15840"/>
-          <w:pgMar w:top="475" w:right="360" w:bottom="270" w:left="475" w:header="720" w:footer="720" w:gutter="0"/>
-          <w:cols w:num="3" w:space="720"/>
-          <w:docGrid w:linePitch="360"/>
-        </w:sectPr>
-      </w:pPr>
-    </w:p>
-    <w:p>
-      <w:pPr>
-        <w:shd w:val="clear" w:color="auto" w:fill="FFFFFF"/>
-        <w:ind w:left="720" w:hanging="360"/>
-        <w:rPr>
-          <w:rFonts w:ascii="Goudy Old Style" w:eastAsia="Times New Roman" w:hAnsi="Goudy Old Style" w:cs="Helvetica"/>
-          <w:color w:val="333333"/>
-          <w:sz w:val="26"/>
-          <w:szCs w:val="26"/>
-        </w:rPr>
-      </w:pPr>
+        <w:t>3</w:t>
+      </w:r>
       <w:r>
         <w:rPr>
           <w:rFonts w:ascii="Goudy Old Style" w:eastAsia="Times New Roman" w:hAnsi="Goudy Old Style"/>
@@ -2577,36 +2904,8 @@
           <w:sz w:val="26"/>
           <w:szCs w:val="26"/>
         </w:rPr>
-        <w:t>3</w:t>
-      </w:r>
-      <w:r>
-        <w:rPr>
-          <w:rFonts w:ascii="Goudy Old Style" w:eastAsia="Times New Roman" w:hAnsi="Goudy Old Style"/>
-          <w:b/>
-          <w:bCs/>
-          <w:i/>
-          <w:iCs/>
-          <w:color w:val="333333"/>
-          <w:sz w:val="26"/>
-          <w:szCs w:val="26"/>
-        </w:rPr>
-        <w:t xml:space="preserve">+ </w:t>
-      </w:r>
-      <w:proofErr w:type="spellStart"/>
-      <w:r>
-        <w:rPr>
-          <w:rFonts w:ascii="Goudy Old Style" w:eastAsia="Times New Roman" w:hAnsi="Goudy Old Style"/>
-          <w:b/>
-          <w:bCs/>
-          <w:i/>
-          <w:iCs/>
-          <w:color w:val="333333"/>
-          <w:sz w:val="26"/>
-          <w:szCs w:val="26"/>
-        </w:rPr>
-        <w:t>years experience</w:t>
-      </w:r>
-      <w:proofErr w:type="spellEnd"/>
+        <w:t>+ years experience</w:t>
+      </w:r>
     </w:p>
     <w:p>
       <w:pPr>
@@ -2619,16 +2918,16 @@
         <w:rPr>
           <w:rFonts w:ascii="Goudy Old Style" w:eastAsia="Times New Roman" w:hAnsi="Goudy Old Style" w:cs="Helvetica"/>
           <w:color w:val="333333"/>
-          <w:sz w:val="21"/>
-          <w:szCs w:val="21"/>
-        </w:rPr>
-      </w:pPr>
-      <w:r>
-        <w:rPr>
-          <w:rFonts w:ascii="Goudy Old Style" w:eastAsia="Times New Roman" w:hAnsi="Goudy Old Style"/>
-          <w:color w:val="333333"/>
-          <w:sz w:val="21"/>
-          <w:szCs w:val="21"/>
+          <w:sz w:val="20"/>
+          <w:szCs w:val="20"/>
+        </w:rPr>
+      </w:pPr>
+      <w:r>
+        <w:rPr>
+          <w:rFonts w:ascii="Goudy Old Style" w:eastAsia="Times New Roman" w:hAnsi="Goudy Old Style"/>
+          <w:color w:val="333333"/>
+          <w:sz w:val="20"/>
+          <w:szCs w:val="20"/>
         </w:rPr>
         <w:t>HTML / CSS / JS</w:t>
       </w:r>
@@ -2644,16 +2943,16 @@
         <w:rPr>
           <w:rFonts w:ascii="Goudy Old Style" w:eastAsia="Times New Roman" w:hAnsi="Goudy Old Style" w:cs="Helvetica"/>
           <w:color w:val="333333"/>
-          <w:sz w:val="21"/>
-          <w:szCs w:val="21"/>
-        </w:rPr>
-      </w:pPr>
-      <w:r>
-        <w:rPr>
-          <w:rFonts w:ascii="Goudy Old Style" w:eastAsia="Times New Roman" w:hAnsi="Goudy Old Style"/>
-          <w:color w:val="333333"/>
-          <w:sz w:val="21"/>
-          <w:szCs w:val="21"/>
+          <w:sz w:val="20"/>
+          <w:szCs w:val="20"/>
+        </w:rPr>
+      </w:pPr>
+      <w:r>
+        <w:rPr>
+          <w:rFonts w:ascii="Goudy Old Style" w:eastAsia="Times New Roman" w:hAnsi="Goudy Old Style"/>
+          <w:color w:val="333333"/>
+          <w:sz w:val="20"/>
+          <w:szCs w:val="20"/>
         </w:rPr>
         <w:t>C#</w:t>
       </w:r>
@@ -2669,16 +2968,16 @@
         <w:rPr>
           <w:rFonts w:ascii="Goudy Old Style" w:eastAsia="Times New Roman" w:hAnsi="Goudy Old Style" w:cs="Helvetica"/>
           <w:color w:val="333333"/>
-          <w:sz w:val="21"/>
-          <w:szCs w:val="21"/>
-        </w:rPr>
-      </w:pPr>
-      <w:r>
-        <w:rPr>
-          <w:rFonts w:ascii="Goudy Old Style" w:eastAsia="Times New Roman" w:hAnsi="Goudy Old Style"/>
-          <w:color w:val="333333"/>
-          <w:sz w:val="21"/>
-          <w:szCs w:val="21"/>
+          <w:sz w:val="20"/>
+          <w:szCs w:val="20"/>
+        </w:rPr>
+      </w:pPr>
+      <w:r>
+        <w:rPr>
+          <w:rFonts w:ascii="Goudy Old Style" w:eastAsia="Times New Roman" w:hAnsi="Goudy Old Style"/>
+          <w:color w:val="333333"/>
+          <w:sz w:val="20"/>
+          <w:szCs w:val="20"/>
         </w:rPr>
         <w:t>Visual Studio</w:t>
       </w:r>
@@ -2686,8 +2985,8 @@
         <w:rPr>
           <w:rFonts w:ascii="Goudy Old Style" w:eastAsia="Times New Roman" w:hAnsi="Goudy Old Style"/>
           <w:color w:val="333333"/>
-          <w:sz w:val="21"/>
-          <w:szCs w:val="21"/>
+          <w:sz w:val="20"/>
+          <w:szCs w:val="20"/>
         </w:rPr>
         <w:t xml:space="preserve"> </w:t>
       </w:r>
@@ -2695,8 +2994,8 @@
         <w:rPr>
           <w:rFonts w:ascii="Goudy Old Style" w:eastAsia="Times New Roman" w:hAnsi="Goudy Old Style"/>
           <w:color w:val="333333"/>
-          <w:sz w:val="21"/>
-          <w:szCs w:val="21"/>
+          <w:sz w:val="20"/>
+          <w:szCs w:val="20"/>
         </w:rPr>
         <w:t>2013-2019</w:t>
       </w:r>
@@ -2712,16 +3011,16 @@
         <w:rPr>
           <w:rFonts w:ascii="Goudy Old Style" w:eastAsia="Times New Roman" w:hAnsi="Goudy Old Style" w:cs="Helvetica"/>
           <w:color w:val="333333"/>
-          <w:sz w:val="21"/>
-          <w:szCs w:val="21"/>
-        </w:rPr>
-      </w:pPr>
-      <w:r>
-        <w:rPr>
-          <w:rFonts w:ascii="Goudy Old Style" w:eastAsia="Times New Roman" w:hAnsi="Goudy Old Style"/>
-          <w:color w:val="333333"/>
-          <w:sz w:val="21"/>
-          <w:szCs w:val="21"/>
+          <w:sz w:val="20"/>
+          <w:szCs w:val="20"/>
+        </w:rPr>
+      </w:pPr>
+      <w:r>
+        <w:rPr>
+          <w:rFonts w:ascii="Goudy Old Style" w:eastAsia="Times New Roman" w:hAnsi="Goudy Old Style"/>
+          <w:color w:val="333333"/>
+          <w:sz w:val="20"/>
+          <w:szCs w:val="20"/>
         </w:rPr>
         <w:t>MSSQL Server</w:t>
       </w:r>
@@ -2729,8 +3028,8 @@
         <w:rPr>
           <w:rFonts w:ascii="Goudy Old Style" w:eastAsia="Times New Roman" w:hAnsi="Goudy Old Style"/>
           <w:color w:val="333333"/>
-          <w:sz w:val="21"/>
-          <w:szCs w:val="21"/>
+          <w:sz w:val="20"/>
+          <w:szCs w:val="20"/>
         </w:rPr>
         <w:t xml:space="preserve"> 20</w:t>
       </w:r>
@@ -2738,8 +3037,8 @@
         <w:rPr>
           <w:rFonts w:ascii="Goudy Old Style" w:eastAsia="Times New Roman" w:hAnsi="Goudy Old Style"/>
           <w:color w:val="333333"/>
-          <w:sz w:val="21"/>
-          <w:szCs w:val="21"/>
+          <w:sz w:val="20"/>
+          <w:szCs w:val="20"/>
         </w:rPr>
         <w:t>08-2014</w:t>
       </w:r>
@@ -2747,8 +3046,8 @@
         <w:rPr>
           <w:rFonts w:ascii="Goudy Old Style" w:eastAsia="Times New Roman" w:hAnsi="Goudy Old Style"/>
           <w:color w:val="333333"/>
-          <w:sz w:val="21"/>
-          <w:szCs w:val="21"/>
+          <w:sz w:val="20"/>
+          <w:szCs w:val="20"/>
         </w:rPr>
         <w:t>/T-SQL</w:t>
       </w:r>
@@ -2764,16 +3063,16 @@
         <w:rPr>
           <w:rFonts w:ascii="Goudy Old Style" w:eastAsia="Times New Roman" w:hAnsi="Goudy Old Style" w:cs="Helvetica"/>
           <w:color w:val="333333"/>
-          <w:sz w:val="21"/>
-          <w:szCs w:val="21"/>
-        </w:rPr>
-      </w:pPr>
-      <w:r>
-        <w:rPr>
-          <w:rFonts w:ascii="Goudy Old Style" w:eastAsia="Times New Roman" w:hAnsi="Goudy Old Style"/>
-          <w:color w:val="333333"/>
-          <w:sz w:val="21"/>
-          <w:szCs w:val="21"/>
+          <w:sz w:val="20"/>
+          <w:szCs w:val="20"/>
+        </w:rPr>
+      </w:pPr>
+      <w:r>
+        <w:rPr>
+          <w:rFonts w:ascii="Goudy Old Style" w:eastAsia="Times New Roman" w:hAnsi="Goudy Old Style"/>
+          <w:color w:val="333333"/>
+          <w:sz w:val="20"/>
+          <w:szCs w:val="20"/>
         </w:rPr>
         <w:t>Microsoft S</w:t>
       </w:r>
@@ -2781,8 +3080,8 @@
         <w:rPr>
           <w:rFonts w:ascii="Goudy Old Style" w:eastAsia="Times New Roman" w:hAnsi="Goudy Old Style"/>
           <w:color w:val="333333"/>
-          <w:sz w:val="21"/>
-          <w:szCs w:val="21"/>
+          <w:sz w:val="20"/>
+          <w:szCs w:val="20"/>
         </w:rPr>
         <w:t>SMS</w:t>
       </w:r>
@@ -2798,16 +3097,16 @@
         <w:rPr>
           <w:rFonts w:ascii="Goudy Old Style" w:eastAsia="Times New Roman" w:hAnsi="Goudy Old Style"/>
           <w:color w:val="333333"/>
-          <w:sz w:val="21"/>
-          <w:szCs w:val="21"/>
-        </w:rPr>
-      </w:pPr>
-      <w:r>
-        <w:rPr>
-          <w:rFonts w:ascii="Goudy Old Style" w:eastAsia="Times New Roman" w:hAnsi="Goudy Old Style"/>
-          <w:color w:val="333333"/>
-          <w:sz w:val="21"/>
-          <w:szCs w:val="21"/>
+          <w:sz w:val="20"/>
+          <w:szCs w:val="20"/>
+        </w:rPr>
+      </w:pPr>
+      <w:r>
+        <w:rPr>
+          <w:rFonts w:ascii="Goudy Old Style" w:eastAsia="Times New Roman" w:hAnsi="Goudy Old Style"/>
+          <w:color w:val="333333"/>
+          <w:sz w:val="20"/>
+          <w:szCs w:val="20"/>
         </w:rPr>
         <w:t>Splunk</w:t>
       </w:r>
@@ -2823,16 +3122,16 @@
         <w:rPr>
           <w:rFonts w:ascii="Goudy Old Style" w:eastAsia="Times New Roman" w:hAnsi="Goudy Old Style"/>
           <w:color w:val="333333"/>
-          <w:sz w:val="21"/>
-          <w:szCs w:val="21"/>
-        </w:rPr>
-      </w:pPr>
-      <w:r>
-        <w:rPr>
-          <w:rFonts w:ascii="Goudy Old Style" w:eastAsia="Times New Roman" w:hAnsi="Goudy Old Style"/>
-          <w:color w:val="333333"/>
-          <w:sz w:val="21"/>
-          <w:szCs w:val="21"/>
+          <w:sz w:val="20"/>
+          <w:szCs w:val="20"/>
+        </w:rPr>
+      </w:pPr>
+      <w:r>
+        <w:rPr>
+          <w:rFonts w:ascii="Goudy Old Style" w:eastAsia="Times New Roman" w:hAnsi="Goudy Old Style"/>
+          <w:color w:val="333333"/>
+          <w:sz w:val="20"/>
+          <w:szCs w:val="20"/>
         </w:rPr>
         <w:t>XML</w:t>
       </w:r>
@@ -2840,8 +3139,8 @@
         <w:rPr>
           <w:rFonts w:ascii="Goudy Old Style" w:eastAsia="Times New Roman" w:hAnsi="Goudy Old Style"/>
           <w:color w:val="333333"/>
-          <w:sz w:val="21"/>
-          <w:szCs w:val="21"/>
+          <w:sz w:val="20"/>
+          <w:szCs w:val="20"/>
         </w:rPr>
         <w:t>/JSON</w:t>
       </w:r>
@@ -2857,16 +3156,16 @@
         <w:rPr>
           <w:rFonts w:ascii="Goudy Old Style" w:eastAsia="Times New Roman" w:hAnsi="Goudy Old Style" w:cs="Helvetica"/>
           <w:color w:val="333333"/>
-          <w:sz w:val="21"/>
-          <w:szCs w:val="21"/>
-        </w:rPr>
-      </w:pPr>
-      <w:r>
-        <w:rPr>
-          <w:rFonts w:ascii="Goudy Old Style" w:eastAsia="Times New Roman" w:hAnsi="Goudy Old Style"/>
-          <w:color w:val="333333"/>
-          <w:sz w:val="21"/>
-          <w:szCs w:val="21"/>
+          <w:sz w:val="20"/>
+          <w:szCs w:val="20"/>
+        </w:rPr>
+      </w:pPr>
+      <w:r>
+        <w:rPr>
+          <w:rFonts w:ascii="Goudy Old Style" w:eastAsia="Times New Roman" w:hAnsi="Goudy Old Style"/>
+          <w:color w:val="333333"/>
+          <w:sz w:val="20"/>
+          <w:szCs w:val="20"/>
         </w:rPr>
         <w:t>RegEx</w:t>
       </w:r>
@@ -2886,7 +3185,6 @@
           <w:szCs w:val="26"/>
         </w:rPr>
       </w:pPr>
-      <w:proofErr w:type="spellStart"/>
       <w:r>
         <w:rPr>
           <w:rFonts w:ascii="Goudy Old Style" w:eastAsia="Times New Roman" w:hAnsi="Goudy Old Style"/>
@@ -2900,7 +3198,6 @@
         </w:rPr>
         <w:t>years experience</w:t>
       </w:r>
-      <w:proofErr w:type="spellEnd"/>
     </w:p>
     <w:p>
       <w:pPr>
@@ -2913,16 +3210,16 @@
         <w:rPr>
           <w:rFonts w:ascii="Goudy Old Style" w:eastAsia="Times New Roman" w:hAnsi="Goudy Old Style" w:cs="Helvetica"/>
           <w:color w:val="333333"/>
-          <w:sz w:val="21"/>
-          <w:szCs w:val="21"/>
-        </w:rPr>
-      </w:pPr>
-      <w:r>
-        <w:rPr>
-          <w:rFonts w:ascii="Goudy Old Style" w:eastAsia="Times New Roman" w:hAnsi="Goudy Old Style"/>
-          <w:color w:val="333333"/>
-          <w:sz w:val="21"/>
-          <w:szCs w:val="21"/>
+          <w:sz w:val="20"/>
+          <w:szCs w:val="20"/>
+        </w:rPr>
+      </w:pPr>
+      <w:r>
+        <w:rPr>
+          <w:rFonts w:ascii="Goudy Old Style" w:eastAsia="Times New Roman" w:hAnsi="Goudy Old Style"/>
+          <w:color w:val="333333"/>
+          <w:sz w:val="20"/>
+          <w:szCs w:val="20"/>
         </w:rPr>
         <w:t>Jet-SQL</w:t>
       </w:r>
@@ -2930,8 +3227,8 @@
         <w:rPr>
           <w:rFonts w:ascii="Goudy Old Style" w:eastAsia="Times New Roman" w:hAnsi="Goudy Old Style" w:cs="Helvetica"/>
           <w:color w:val="333333"/>
-          <w:sz w:val="21"/>
-          <w:szCs w:val="21"/>
+          <w:sz w:val="20"/>
+          <w:szCs w:val="20"/>
         </w:rPr>
         <w:t xml:space="preserve"> &amp; </w:t>
       </w:r>
@@ -2939,8 +3236,8 @@
         <w:rPr>
           <w:rFonts w:ascii="Goudy Old Style" w:eastAsia="Times New Roman" w:hAnsi="Goudy Old Style"/>
           <w:color w:val="333333"/>
-          <w:sz w:val="21"/>
-          <w:szCs w:val="21"/>
+          <w:sz w:val="20"/>
+          <w:szCs w:val="20"/>
         </w:rPr>
         <w:t>PL/SQL</w:t>
       </w:r>
@@ -2956,16 +3253,16 @@
         <w:rPr>
           <w:rFonts w:ascii="Goudy Old Style" w:eastAsia="Times New Roman" w:hAnsi="Goudy Old Style" w:cs="Helvetica"/>
           <w:color w:val="333333"/>
-          <w:sz w:val="21"/>
-          <w:szCs w:val="21"/>
-        </w:rPr>
-      </w:pPr>
-      <w:r>
-        <w:rPr>
-          <w:rFonts w:ascii="Goudy Old Style" w:eastAsia="Times New Roman" w:hAnsi="Goudy Old Style"/>
-          <w:color w:val="333333"/>
-          <w:sz w:val="21"/>
-          <w:szCs w:val="21"/>
+          <w:sz w:val="20"/>
+          <w:szCs w:val="20"/>
+        </w:rPr>
+      </w:pPr>
+      <w:r>
+        <w:rPr>
+          <w:rFonts w:ascii="Goudy Old Style" w:eastAsia="Times New Roman" w:hAnsi="Goudy Old Style"/>
+          <w:color w:val="333333"/>
+          <w:sz w:val="20"/>
+          <w:szCs w:val="20"/>
         </w:rPr>
         <w:t xml:space="preserve">Server Administration (2003 </w:t>
       </w:r>
@@ -2973,8 +3270,8 @@
         <w:rPr>
           <w:rFonts w:ascii="Goudy Old Style" w:eastAsia="Times New Roman" w:hAnsi="Goudy Old Style"/>
           <w:color w:val="333333"/>
-          <w:sz w:val="21"/>
-          <w:szCs w:val="21"/>
+          <w:sz w:val="20"/>
+          <w:szCs w:val="20"/>
         </w:rPr>
         <w:t>,</w:t>
       </w:r>
@@ -2982,8 +3279,8 @@
         <w:rPr>
           <w:rFonts w:ascii="Goudy Old Style" w:eastAsia="Times New Roman" w:hAnsi="Goudy Old Style"/>
           <w:color w:val="333333"/>
-          <w:sz w:val="21"/>
-          <w:szCs w:val="21"/>
+          <w:sz w:val="20"/>
+          <w:szCs w:val="20"/>
         </w:rPr>
         <w:t>2012, SSRS)</w:t>
       </w:r>
@@ -2999,16 +3296,16 @@
         <w:rPr>
           <w:rFonts w:ascii="Goudy Old Style" w:eastAsia="Times New Roman" w:hAnsi="Goudy Old Style" w:cs="Helvetica"/>
           <w:color w:val="333333"/>
-          <w:sz w:val="21"/>
-          <w:szCs w:val="21"/>
-        </w:rPr>
-      </w:pPr>
-      <w:r>
-        <w:rPr>
-          <w:rFonts w:ascii="Goudy Old Style" w:eastAsia="Times New Roman" w:hAnsi="Goudy Old Style"/>
-          <w:color w:val="333333"/>
-          <w:sz w:val="21"/>
-          <w:szCs w:val="21"/>
+          <w:sz w:val="20"/>
+          <w:szCs w:val="20"/>
+        </w:rPr>
+      </w:pPr>
+      <w:r>
+        <w:rPr>
+          <w:rFonts w:ascii="Goudy Old Style" w:eastAsia="Times New Roman" w:hAnsi="Goudy Old Style"/>
+          <w:color w:val="333333"/>
+          <w:sz w:val="20"/>
+          <w:szCs w:val="20"/>
         </w:rPr>
         <w:t>REST APIs</w:t>
       </w:r>
@@ -3024,16 +3321,16 @@
         <w:rPr>
           <w:rFonts w:ascii="Goudy Old Style" w:eastAsia="Times New Roman" w:hAnsi="Goudy Old Style" w:cs="Helvetica"/>
           <w:color w:val="333333"/>
-          <w:sz w:val="21"/>
-          <w:szCs w:val="21"/>
-        </w:rPr>
-      </w:pPr>
-      <w:r>
-        <w:rPr>
-          <w:rFonts w:ascii="Goudy Old Style" w:eastAsia="Times New Roman" w:hAnsi="Goudy Old Style"/>
-          <w:color w:val="333333"/>
-          <w:sz w:val="21"/>
-          <w:szCs w:val="21"/>
+          <w:sz w:val="20"/>
+          <w:szCs w:val="20"/>
+        </w:rPr>
+      </w:pPr>
+      <w:r>
+        <w:rPr>
+          <w:rFonts w:ascii="Goudy Old Style" w:eastAsia="Times New Roman" w:hAnsi="Goudy Old Style"/>
+          <w:color w:val="333333"/>
+          <w:sz w:val="20"/>
+          <w:szCs w:val="20"/>
         </w:rPr>
         <w:t>LINQ</w:t>
       </w:r>
@@ -3049,16 +3346,16 @@
         <w:rPr>
           <w:rFonts w:ascii="Goudy Old Style" w:eastAsia="Times New Roman" w:hAnsi="Goudy Old Style" w:cs="Helvetica"/>
           <w:color w:val="333333"/>
-          <w:sz w:val="21"/>
-          <w:szCs w:val="21"/>
-        </w:rPr>
-      </w:pPr>
-      <w:r>
-        <w:rPr>
-          <w:rFonts w:ascii="Goudy Old Style" w:eastAsia="Times New Roman" w:hAnsi="Goudy Old Style"/>
-          <w:color w:val="333333"/>
-          <w:sz w:val="21"/>
-          <w:szCs w:val="21"/>
+          <w:sz w:val="20"/>
+          <w:szCs w:val="20"/>
+        </w:rPr>
+      </w:pPr>
+      <w:r>
+        <w:rPr>
+          <w:rFonts w:ascii="Goudy Old Style" w:eastAsia="Times New Roman" w:hAnsi="Goudy Old Style"/>
+          <w:color w:val="333333"/>
+          <w:sz w:val="20"/>
+          <w:szCs w:val="20"/>
         </w:rPr>
         <w:t>PowerBI</w:t>
       </w:r>
@@ -3074,16 +3371,16 @@
         <w:rPr>
           <w:rFonts w:ascii="Goudy Old Style" w:eastAsia="Times New Roman" w:hAnsi="Goudy Old Style" w:cs="Helvetica"/>
           <w:color w:val="333333"/>
-          <w:sz w:val="21"/>
-          <w:szCs w:val="21"/>
-        </w:rPr>
-      </w:pPr>
-      <w:r>
-        <w:rPr>
-          <w:rFonts w:ascii="Goudy Old Style" w:eastAsia="Times New Roman" w:hAnsi="Goudy Old Style"/>
-          <w:color w:val="333333"/>
-          <w:sz w:val="21"/>
-          <w:szCs w:val="21"/>
+          <w:sz w:val="20"/>
+          <w:szCs w:val="20"/>
+        </w:rPr>
+      </w:pPr>
+      <w:r>
+        <w:rPr>
+          <w:rFonts w:ascii="Goudy Old Style" w:eastAsia="Times New Roman" w:hAnsi="Goudy Old Style"/>
+          <w:color w:val="333333"/>
+          <w:sz w:val="20"/>
+          <w:szCs w:val="20"/>
         </w:rPr>
         <w:t>M query language</w:t>
       </w:r>
@@ -3091,8 +3388,8 @@
         <w:rPr>
           <w:rFonts w:ascii="Goudy Old Style" w:eastAsia="Times New Roman" w:hAnsi="Goudy Old Style" w:cs="Helvetica"/>
           <w:color w:val="333333"/>
-          <w:sz w:val="21"/>
-          <w:szCs w:val="21"/>
+          <w:sz w:val="20"/>
+          <w:szCs w:val="20"/>
         </w:rPr>
         <w:t xml:space="preserve"> </w:t>
       </w:r>
@@ -3108,16 +3405,16 @@
         <w:rPr>
           <w:rFonts w:ascii="Goudy Old Style" w:eastAsia="Times New Roman" w:hAnsi="Goudy Old Style" w:cs="Helvetica"/>
           <w:color w:val="333333"/>
-          <w:sz w:val="21"/>
-          <w:szCs w:val="21"/>
-        </w:rPr>
-      </w:pPr>
-      <w:r>
-        <w:rPr>
-          <w:rFonts w:ascii="Goudy Old Style" w:eastAsia="Times New Roman" w:hAnsi="Goudy Old Style"/>
-          <w:color w:val="333333"/>
-          <w:sz w:val="21"/>
-          <w:szCs w:val="21"/>
+          <w:sz w:val="20"/>
+          <w:szCs w:val="20"/>
+        </w:rPr>
+      </w:pPr>
+      <w:r>
+        <w:rPr>
+          <w:rFonts w:ascii="Goudy Old Style" w:eastAsia="Times New Roman" w:hAnsi="Goudy Old Style"/>
+          <w:color w:val="333333"/>
+          <w:sz w:val="20"/>
+          <w:szCs w:val="20"/>
         </w:rPr>
         <w:t>Kanban/Agile Processes</w:t>
       </w:r>
@@ -3144,35 +3441,7 @@
           <w:sz w:val="26"/>
           <w:szCs w:val="26"/>
         </w:rPr>
-        <w:t>&gt;</w:t>
-      </w:r>
-      <w:proofErr w:type="gramStart"/>
-      <w:r>
-        <w:rPr>
-          <w:rFonts w:ascii="Goudy Old Style" w:eastAsia="Times New Roman" w:hAnsi="Goudy Old Style"/>
-          <w:b/>
-          <w:bCs/>
-          <w:i/>
-          <w:iCs/>
-          <w:color w:val="333333"/>
-          <w:sz w:val="26"/>
-          <w:szCs w:val="26"/>
-        </w:rPr>
-        <w:t>1 year</w:t>
-      </w:r>
-      <w:proofErr w:type="gramEnd"/>
-      <w:r>
-        <w:rPr>
-          <w:rFonts w:ascii="Goudy Old Style" w:eastAsia="Times New Roman" w:hAnsi="Goudy Old Style"/>
-          <w:b/>
-          <w:bCs/>
-          <w:i/>
-          <w:iCs/>
-          <w:color w:val="333333"/>
-          <w:sz w:val="26"/>
-          <w:szCs w:val="26"/>
-        </w:rPr>
-        <w:t xml:space="preserve"> experience</w:t>
+        <w:t>&gt;1 year experience</w:t>
       </w:r>
     </w:p>
     <w:p>
@@ -3186,16 +3455,16 @@
         <w:rPr>
           <w:rFonts w:ascii="Goudy Old Style" w:eastAsia="Times New Roman" w:hAnsi="Goudy Old Style" w:cs="Helvetica"/>
           <w:color w:val="333333"/>
-          <w:sz w:val="21"/>
-          <w:szCs w:val="21"/>
-        </w:rPr>
-      </w:pPr>
-      <w:r>
-        <w:rPr>
-          <w:rFonts w:ascii="Goudy Old Style" w:eastAsia="Times New Roman" w:hAnsi="Goudy Old Style"/>
-          <w:color w:val="333333"/>
-          <w:sz w:val="21"/>
-          <w:szCs w:val="21"/>
+          <w:sz w:val="20"/>
+          <w:szCs w:val="20"/>
+        </w:rPr>
+      </w:pPr>
+      <w:r>
+        <w:rPr>
+          <w:rFonts w:ascii="Goudy Old Style" w:eastAsia="Times New Roman" w:hAnsi="Goudy Old Style"/>
+          <w:color w:val="333333"/>
+          <w:sz w:val="20"/>
+          <w:szCs w:val="20"/>
         </w:rPr>
         <w:t>MVC</w:t>
       </w:r>
@@ -3211,16 +3480,16 @@
         <w:rPr>
           <w:rFonts w:ascii="Goudy Old Style" w:eastAsia="Times New Roman" w:hAnsi="Goudy Old Style" w:cs="Helvetica"/>
           <w:color w:val="333333"/>
-          <w:sz w:val="21"/>
-          <w:szCs w:val="21"/>
-        </w:rPr>
-      </w:pPr>
-      <w:r>
-        <w:rPr>
-          <w:rFonts w:ascii="Goudy Old Style" w:eastAsia="Times New Roman" w:hAnsi="Goudy Old Style"/>
-          <w:color w:val="333333"/>
-          <w:sz w:val="21"/>
-          <w:szCs w:val="21"/>
+          <w:sz w:val="20"/>
+          <w:szCs w:val="20"/>
+        </w:rPr>
+      </w:pPr>
+      <w:r>
+        <w:rPr>
+          <w:rFonts w:ascii="Goudy Old Style" w:eastAsia="Times New Roman" w:hAnsi="Goudy Old Style"/>
+          <w:color w:val="333333"/>
+          <w:sz w:val="20"/>
+          <w:szCs w:val="20"/>
         </w:rPr>
         <w:t>Apex (Salesforce)</w:t>
       </w:r>
@@ -3236,16 +3505,16 @@
         <w:rPr>
           <w:rFonts w:ascii="Goudy Old Style" w:eastAsia="Times New Roman" w:hAnsi="Goudy Old Style" w:cs="Helvetica"/>
           <w:color w:val="333333"/>
-          <w:sz w:val="21"/>
-          <w:szCs w:val="21"/>
-        </w:rPr>
-      </w:pPr>
-      <w:r>
-        <w:rPr>
-          <w:rFonts w:ascii="Goudy Old Style" w:eastAsia="Times New Roman" w:hAnsi="Goudy Old Style"/>
-          <w:color w:val="333333"/>
-          <w:sz w:val="21"/>
-          <w:szCs w:val="21"/>
+          <w:sz w:val="20"/>
+          <w:szCs w:val="20"/>
+        </w:rPr>
+      </w:pPr>
+      <w:r>
+        <w:rPr>
+          <w:rFonts w:ascii="Goudy Old Style" w:eastAsia="Times New Roman" w:hAnsi="Goudy Old Style"/>
+          <w:color w:val="333333"/>
+          <w:sz w:val="20"/>
+          <w:szCs w:val="20"/>
         </w:rPr>
         <w:t>QlikView</w:t>
       </w:r>
@@ -3253,8 +3522,8 @@
         <w:rPr>
           <w:rFonts w:ascii="Goudy Old Style" w:eastAsia="Times New Roman" w:hAnsi="Goudy Old Style" w:cs="Helvetica"/>
           <w:color w:val="333333"/>
-          <w:sz w:val="21"/>
-          <w:szCs w:val="21"/>
+          <w:sz w:val="20"/>
+          <w:szCs w:val="20"/>
         </w:rPr>
         <w:t xml:space="preserve"> </w:t>
       </w:r>
@@ -3270,16 +3539,16 @@
         <w:rPr>
           <w:rFonts w:ascii="Goudy Old Style" w:eastAsia="Times New Roman" w:hAnsi="Goudy Old Style" w:cs="Helvetica"/>
           <w:color w:val="333333"/>
-          <w:sz w:val="21"/>
-          <w:szCs w:val="21"/>
-        </w:rPr>
-      </w:pPr>
-      <w:r>
-        <w:rPr>
-          <w:rFonts w:ascii="Goudy Old Style" w:eastAsia="Times New Roman" w:hAnsi="Goudy Old Style"/>
-          <w:color w:val="333333"/>
-          <w:sz w:val="21"/>
-          <w:szCs w:val="21"/>
+          <w:sz w:val="20"/>
+          <w:szCs w:val="20"/>
+        </w:rPr>
+      </w:pPr>
+      <w:r>
+        <w:rPr>
+          <w:rFonts w:ascii="Goudy Old Style" w:eastAsia="Times New Roman" w:hAnsi="Goudy Old Style"/>
+          <w:color w:val="333333"/>
+          <w:sz w:val="20"/>
+          <w:szCs w:val="20"/>
         </w:rPr>
         <w:t>Python</w:t>
       </w:r>
@@ -3295,18 +3564,45 @@
         <w:rPr>
           <w:rFonts w:ascii="Goudy Old Style" w:eastAsia="Times New Roman" w:hAnsi="Goudy Old Style" w:cs="Helvetica"/>
           <w:color w:val="333333"/>
-          <w:sz w:val="21"/>
-          <w:szCs w:val="21"/>
-        </w:rPr>
-      </w:pPr>
-      <w:r>
-        <w:rPr>
-          <w:rFonts w:ascii="Goudy Old Style" w:eastAsia="Times New Roman" w:hAnsi="Goudy Old Style"/>
-          <w:color w:val="333333"/>
-          <w:sz w:val="21"/>
-          <w:szCs w:val="21"/>
-        </w:rPr>
-        <w:t>NodeJS</w:t>
+          <w:sz w:val="20"/>
+          <w:szCs w:val="20"/>
+        </w:rPr>
+      </w:pPr>
+      <w:r>
+        <w:rPr>
+          <w:rFonts w:ascii="Goudy Old Style" w:eastAsia="Times New Roman" w:hAnsi="Goudy Old Style"/>
+          <w:color w:val="333333"/>
+          <w:sz w:val="20"/>
+          <w:szCs w:val="20"/>
+        </w:rPr>
+        <w:t xml:space="preserve">RoR- </w:t>
+      </w:r>
+      <w:r>
+        <w:rPr>
+          <w:rFonts w:ascii="Goudy Old Style" w:eastAsia="Times New Roman" w:hAnsi="Goudy Old Style"/>
+          <w:color w:val="333333"/>
+          <w:sz w:val="20"/>
+          <w:szCs w:val="20"/>
+        </w:rPr>
+        <w:t xml:space="preserve">built 2 </w:t>
+      </w:r>
+      <w:r>
+        <w:rPr>
+          <w:rFonts w:ascii="Goudy Old Style" w:eastAsia="Times New Roman" w:hAnsi="Goudy Old Style"/>
+          <w:color w:val="333333"/>
+          <w:sz w:val="20"/>
+          <w:szCs w:val="20"/>
+        </w:rPr>
+        <w:t>si</w:t>
+      </w:r>
+      <w:r>
+        <w:rPr>
+          <w:rFonts w:ascii="Goudy Old Style" w:eastAsia="Times New Roman" w:hAnsi="Goudy Old Style"/>
+          <w:color w:val="333333"/>
+          <w:sz w:val="20"/>
+          <w:szCs w:val="20"/>
+        </w:rPr>
+        <w:t>tes for workshop</w:t>
       </w:r>
     </w:p>
     <w:p>
@@ -3321,16 +3617,16 @@
         <w:rPr>
           <w:rFonts w:ascii="Goudy Old Style" w:eastAsia="Times New Roman" w:hAnsi="Goudy Old Style" w:cs="Helvetica"/>
           <w:color w:val="333333"/>
-          <w:sz w:val="21"/>
-          <w:szCs w:val="21"/>
-        </w:rPr>
-      </w:pPr>
-      <w:r>
-        <w:rPr>
-          <w:rFonts w:ascii="Goudy Old Style" w:eastAsia="Times New Roman" w:hAnsi="Goudy Old Style" w:cs="Helvetica"/>
-          <w:color w:val="333333"/>
-          <w:sz w:val="21"/>
-          <w:szCs w:val="21"/>
+          <w:sz w:val="20"/>
+          <w:szCs w:val="20"/>
+        </w:rPr>
+      </w:pPr>
+      <w:r>
+        <w:rPr>
+          <w:rFonts w:ascii="Goudy Old Style" w:eastAsia="Times New Roman" w:hAnsi="Goudy Old Style" w:cs="Helvetica"/>
+          <w:color w:val="333333"/>
+          <w:sz w:val="20"/>
+          <w:szCs w:val="20"/>
         </w:rPr>
         <w:t>CIW Site Development Associate Certification</w:t>
       </w:r>
@@ -3347,16 +3643,16 @@
         <w:rPr>
           <w:rFonts w:ascii="Goudy Old Style" w:eastAsia="Times New Roman" w:hAnsi="Goudy Old Style" w:cs="Helvetica"/>
           <w:color w:val="333333"/>
-          <w:sz w:val="21"/>
-          <w:szCs w:val="21"/>
-        </w:rPr>
-      </w:pPr>
-      <w:r>
-        <w:rPr>
-          <w:rFonts w:ascii="Goudy Old Style" w:eastAsia="Times New Roman" w:hAnsi="Goudy Old Style" w:cs="Helvetica"/>
-          <w:color w:val="333333"/>
-          <w:sz w:val="21"/>
-          <w:szCs w:val="21"/>
+          <w:sz w:val="20"/>
+          <w:szCs w:val="20"/>
+        </w:rPr>
+      </w:pPr>
+      <w:r>
+        <w:rPr>
+          <w:rFonts w:ascii="Goudy Old Style" w:eastAsia="Times New Roman" w:hAnsi="Goudy Old Style" w:cs="Helvetica"/>
+          <w:color w:val="333333"/>
+          <w:sz w:val="20"/>
+          <w:szCs w:val="20"/>
         </w:rPr>
         <w:t>Project+ Certification</w:t>
       </w:r>
@@ -3364,8 +3660,8 @@
     <w:sectPr>
       <w:type w:val="continuous"/>
       <w:pgSz w:w="12240" w:h="15840"/>
-      <w:pgMar w:top="475" w:right="360" w:bottom="270" w:left="475" w:header="720" w:footer="720" w:gutter="0"/>
-      <w:cols w:num="3" w:space="202"/>
+      <w:pgMar w:top="475" w:right="360" w:bottom="270" w:left="0" w:header="720" w:footer="720" w:gutter="0"/>
+      <w:cols w:num="3" w:space="6"/>
       <w:docGrid w:linePitch="360"/>
     </w:sectPr>
   </w:body>
@@ -4311,6 +4607,347 @@
     </w:lvl>
   </w:abstractNum>
   <w:abstractNum w:abstractNumId="8" w15:restartNumberingAfterBreak="0">
+    <w:nsid w:val="51876695"/>
+    <w:multiLevelType w:val="hybridMultilevel"/>
+    <w:tmpl w:val="406E34BC"/>
+    <w:lvl w:ilvl="0" w:tplc="04090001">
+      <w:start w:val="1"/>
+      <w:numFmt w:val="bullet"/>
+      <w:lvlText w:val=""/>
+      <w:lvlJc w:val="left"/>
+      <w:pPr>
+        <w:ind w:left="1080" w:hanging="360"/>
+      </w:pPr>
+      <w:rPr>
+        <w:rFonts w:ascii="Symbol" w:hAnsi="Symbol" w:hint="default"/>
+      </w:rPr>
+    </w:lvl>
+    <w:lvl w:ilvl="1" w:tplc="04090003" w:tentative="1">
+      <w:start w:val="1"/>
+      <w:numFmt w:val="bullet"/>
+      <w:lvlText w:val="o"/>
+      <w:lvlJc w:val="left"/>
+      <w:pPr>
+        <w:ind w:left="1800" w:hanging="360"/>
+      </w:pPr>
+      <w:rPr>
+        <w:rFonts w:ascii="Courier New" w:hAnsi="Courier New" w:cs="Courier New" w:hint="default"/>
+      </w:rPr>
+    </w:lvl>
+    <w:lvl w:ilvl="2" w:tplc="04090005" w:tentative="1">
+      <w:start w:val="1"/>
+      <w:numFmt w:val="bullet"/>
+      <w:lvlText w:val=""/>
+      <w:lvlJc w:val="left"/>
+      <w:pPr>
+        <w:ind w:left="2520" w:hanging="360"/>
+      </w:pPr>
+      <w:rPr>
+        <w:rFonts w:ascii="Wingdings" w:hAnsi="Wingdings" w:hint="default"/>
+      </w:rPr>
+    </w:lvl>
+    <w:lvl w:ilvl="3" w:tplc="04090001" w:tentative="1">
+      <w:start w:val="1"/>
+      <w:numFmt w:val="bullet"/>
+      <w:lvlText w:val=""/>
+      <w:lvlJc w:val="left"/>
+      <w:pPr>
+        <w:ind w:left="3240" w:hanging="360"/>
+      </w:pPr>
+      <w:rPr>
+        <w:rFonts w:ascii="Symbol" w:hAnsi="Symbol" w:hint="default"/>
+      </w:rPr>
+    </w:lvl>
+    <w:lvl w:ilvl="4" w:tplc="04090003" w:tentative="1">
+      <w:start w:val="1"/>
+      <w:numFmt w:val="bullet"/>
+      <w:lvlText w:val="o"/>
+      <w:lvlJc w:val="left"/>
+      <w:pPr>
+        <w:ind w:left="3960" w:hanging="360"/>
+      </w:pPr>
+      <w:rPr>
+        <w:rFonts w:ascii="Courier New" w:hAnsi="Courier New" w:cs="Courier New" w:hint="default"/>
+      </w:rPr>
+    </w:lvl>
+    <w:lvl w:ilvl="5" w:tplc="04090005" w:tentative="1">
+      <w:start w:val="1"/>
+      <w:numFmt w:val="bullet"/>
+      <w:lvlText w:val=""/>
+      <w:lvlJc w:val="left"/>
+      <w:pPr>
+        <w:ind w:left="4680" w:hanging="360"/>
+      </w:pPr>
+      <w:rPr>
+        <w:rFonts w:ascii="Wingdings" w:hAnsi="Wingdings" w:hint="default"/>
+      </w:rPr>
+    </w:lvl>
+    <w:lvl w:ilvl="6" w:tplc="04090001" w:tentative="1">
+      <w:start w:val="1"/>
+      <w:numFmt w:val="bullet"/>
+      <w:lvlText w:val=""/>
+      <w:lvlJc w:val="left"/>
+      <w:pPr>
+        <w:ind w:left="5400" w:hanging="360"/>
+      </w:pPr>
+      <w:rPr>
+        <w:rFonts w:ascii="Symbol" w:hAnsi="Symbol" w:hint="default"/>
+      </w:rPr>
+    </w:lvl>
+    <w:lvl w:ilvl="7" w:tplc="04090003" w:tentative="1">
+      <w:start w:val="1"/>
+      <w:numFmt w:val="bullet"/>
+      <w:lvlText w:val="o"/>
+      <w:lvlJc w:val="left"/>
+      <w:pPr>
+        <w:ind w:left="6120" w:hanging="360"/>
+      </w:pPr>
+      <w:rPr>
+        <w:rFonts w:ascii="Courier New" w:hAnsi="Courier New" w:cs="Courier New" w:hint="default"/>
+      </w:rPr>
+    </w:lvl>
+    <w:lvl w:ilvl="8" w:tplc="04090005" w:tentative="1">
+      <w:start w:val="1"/>
+      <w:numFmt w:val="bullet"/>
+      <w:lvlText w:val=""/>
+      <w:lvlJc w:val="left"/>
+      <w:pPr>
+        <w:ind w:left="6840" w:hanging="360"/>
+      </w:pPr>
+      <w:rPr>
+        <w:rFonts w:ascii="Wingdings" w:hAnsi="Wingdings" w:hint="default"/>
+      </w:rPr>
+    </w:lvl>
+  </w:abstractNum>
+  <w:abstractNum w:abstractNumId="9" w15:restartNumberingAfterBreak="0">
+    <w:nsid w:val="53912578"/>
+    <w:multiLevelType w:val="hybridMultilevel"/>
+    <w:tmpl w:val="56A2D7DA"/>
+    <w:lvl w:ilvl="0" w:tplc="04090001">
+      <w:start w:val="1"/>
+      <w:numFmt w:val="bullet"/>
+      <w:lvlText w:val=""/>
+      <w:lvlJc w:val="left"/>
+      <w:pPr>
+        <w:ind w:left="1080" w:hanging="360"/>
+      </w:pPr>
+      <w:rPr>
+        <w:rFonts w:ascii="Symbol" w:hAnsi="Symbol" w:hint="default"/>
+      </w:rPr>
+    </w:lvl>
+    <w:lvl w:ilvl="1" w:tplc="04090003" w:tentative="1">
+      <w:start w:val="1"/>
+      <w:numFmt w:val="bullet"/>
+      <w:lvlText w:val="o"/>
+      <w:lvlJc w:val="left"/>
+      <w:pPr>
+        <w:ind w:left="1800" w:hanging="360"/>
+      </w:pPr>
+      <w:rPr>
+        <w:rFonts w:ascii="Courier New" w:hAnsi="Courier New" w:cs="Courier New" w:hint="default"/>
+      </w:rPr>
+    </w:lvl>
+    <w:lvl w:ilvl="2" w:tplc="04090005" w:tentative="1">
+      <w:start w:val="1"/>
+      <w:numFmt w:val="bullet"/>
+      <w:lvlText w:val=""/>
+      <w:lvlJc w:val="left"/>
+      <w:pPr>
+        <w:ind w:left="2520" w:hanging="360"/>
+      </w:pPr>
+      <w:rPr>
+        <w:rFonts w:ascii="Wingdings" w:hAnsi="Wingdings" w:hint="default"/>
+      </w:rPr>
+    </w:lvl>
+    <w:lvl w:ilvl="3" w:tplc="04090001" w:tentative="1">
+      <w:start w:val="1"/>
+      <w:numFmt w:val="bullet"/>
+      <w:lvlText w:val=""/>
+      <w:lvlJc w:val="left"/>
+      <w:pPr>
+        <w:ind w:left="3240" w:hanging="360"/>
+      </w:pPr>
+      <w:rPr>
+        <w:rFonts w:ascii="Symbol" w:hAnsi="Symbol" w:hint="default"/>
+      </w:rPr>
+    </w:lvl>
+    <w:lvl w:ilvl="4" w:tplc="04090003" w:tentative="1">
+      <w:start w:val="1"/>
+      <w:numFmt w:val="bullet"/>
+      <w:lvlText w:val="o"/>
+      <w:lvlJc w:val="left"/>
+      <w:pPr>
+        <w:ind w:left="3960" w:hanging="360"/>
+      </w:pPr>
+      <w:rPr>
+        <w:rFonts w:ascii="Courier New" w:hAnsi="Courier New" w:cs="Courier New" w:hint="default"/>
+      </w:rPr>
+    </w:lvl>
+    <w:lvl w:ilvl="5" w:tplc="04090005" w:tentative="1">
+      <w:start w:val="1"/>
+      <w:numFmt w:val="bullet"/>
+      <w:lvlText w:val=""/>
+      <w:lvlJc w:val="left"/>
+      <w:pPr>
+        <w:ind w:left="4680" w:hanging="360"/>
+      </w:pPr>
+      <w:rPr>
+        <w:rFonts w:ascii="Wingdings" w:hAnsi="Wingdings" w:hint="default"/>
+      </w:rPr>
+    </w:lvl>
+    <w:lvl w:ilvl="6" w:tplc="04090001" w:tentative="1">
+      <w:start w:val="1"/>
+      <w:numFmt w:val="bullet"/>
+      <w:lvlText w:val=""/>
+      <w:lvlJc w:val="left"/>
+      <w:pPr>
+        <w:ind w:left="5400" w:hanging="360"/>
+      </w:pPr>
+      <w:rPr>
+        <w:rFonts w:ascii="Symbol" w:hAnsi="Symbol" w:hint="default"/>
+      </w:rPr>
+    </w:lvl>
+    <w:lvl w:ilvl="7" w:tplc="04090003" w:tentative="1">
+      <w:start w:val="1"/>
+      <w:numFmt w:val="bullet"/>
+      <w:lvlText w:val="o"/>
+      <w:lvlJc w:val="left"/>
+      <w:pPr>
+        <w:ind w:left="6120" w:hanging="360"/>
+      </w:pPr>
+      <w:rPr>
+        <w:rFonts w:ascii="Courier New" w:hAnsi="Courier New" w:cs="Courier New" w:hint="default"/>
+      </w:rPr>
+    </w:lvl>
+    <w:lvl w:ilvl="8" w:tplc="04090005" w:tentative="1">
+      <w:start w:val="1"/>
+      <w:numFmt w:val="bullet"/>
+      <w:lvlText w:val=""/>
+      <w:lvlJc w:val="left"/>
+      <w:pPr>
+        <w:ind w:left="6840" w:hanging="360"/>
+      </w:pPr>
+      <w:rPr>
+        <w:rFonts w:ascii="Wingdings" w:hAnsi="Wingdings" w:hint="default"/>
+      </w:rPr>
+    </w:lvl>
+  </w:abstractNum>
+  <w:abstractNum w:abstractNumId="10" w15:restartNumberingAfterBreak="0">
+    <w:nsid w:val="54A0567C"/>
+    <w:multiLevelType w:val="hybridMultilevel"/>
+    <w:tmpl w:val="C5C2378C"/>
+    <w:lvl w:ilvl="0" w:tplc="7728AB0E">
+      <w:start w:val="1"/>
+      <w:numFmt w:val="bullet"/>
+      <w:lvlText w:val=""/>
+      <w:lvlJc w:val="left"/>
+      <w:pPr>
+        <w:ind w:left="1080" w:hanging="360"/>
+      </w:pPr>
+      <w:rPr>
+        <w:rFonts w:ascii="Symbol" w:hAnsi="Symbol" w:hint="default"/>
+        <w:sz w:val="14"/>
+        <w:szCs w:val="14"/>
+      </w:rPr>
+    </w:lvl>
+    <w:lvl w:ilvl="1" w:tplc="04090003" w:tentative="1">
+      <w:start w:val="1"/>
+      <w:numFmt w:val="bullet"/>
+      <w:lvlText w:val="o"/>
+      <w:lvlJc w:val="left"/>
+      <w:pPr>
+        <w:ind w:left="1800" w:hanging="360"/>
+      </w:pPr>
+      <w:rPr>
+        <w:rFonts w:ascii="Courier New" w:hAnsi="Courier New" w:cs="Courier New" w:hint="default"/>
+      </w:rPr>
+    </w:lvl>
+    <w:lvl w:ilvl="2" w:tplc="04090005" w:tentative="1">
+      <w:start w:val="1"/>
+      <w:numFmt w:val="bullet"/>
+      <w:lvlText w:val=""/>
+      <w:lvlJc w:val="left"/>
+      <w:pPr>
+        <w:ind w:left="2520" w:hanging="360"/>
+      </w:pPr>
+      <w:rPr>
+        <w:rFonts w:ascii="Wingdings" w:hAnsi="Wingdings" w:hint="default"/>
+      </w:rPr>
+    </w:lvl>
+    <w:lvl w:ilvl="3" w:tplc="04090001" w:tentative="1">
+      <w:start w:val="1"/>
+      <w:numFmt w:val="bullet"/>
+      <w:lvlText w:val=""/>
+      <w:lvlJc w:val="left"/>
+      <w:pPr>
+        <w:ind w:left="3240" w:hanging="360"/>
+      </w:pPr>
+      <w:rPr>
+        <w:rFonts w:ascii="Symbol" w:hAnsi="Symbol" w:hint="default"/>
+      </w:rPr>
+    </w:lvl>
+    <w:lvl w:ilvl="4" w:tplc="04090003" w:tentative="1">
+      <w:start w:val="1"/>
+      <w:numFmt w:val="bullet"/>
+      <w:lvlText w:val="o"/>
+      <w:lvlJc w:val="left"/>
+      <w:pPr>
+        <w:ind w:left="3960" w:hanging="360"/>
+      </w:pPr>
+      <w:rPr>
+        <w:rFonts w:ascii="Courier New" w:hAnsi="Courier New" w:cs="Courier New" w:hint="default"/>
+      </w:rPr>
+    </w:lvl>
+    <w:lvl w:ilvl="5" w:tplc="04090005" w:tentative="1">
+      <w:start w:val="1"/>
+      <w:numFmt w:val="bullet"/>
+      <w:lvlText w:val=""/>
+      <w:lvlJc w:val="left"/>
+      <w:pPr>
+        <w:ind w:left="4680" w:hanging="360"/>
+      </w:pPr>
+      <w:rPr>
+        <w:rFonts w:ascii="Wingdings" w:hAnsi="Wingdings" w:hint="default"/>
+      </w:rPr>
+    </w:lvl>
+    <w:lvl w:ilvl="6" w:tplc="04090001" w:tentative="1">
+      <w:start w:val="1"/>
+      <w:numFmt w:val="bullet"/>
+      <w:lvlText w:val=""/>
+      <w:lvlJc w:val="left"/>
+      <w:pPr>
+        <w:ind w:left="5400" w:hanging="360"/>
+      </w:pPr>
+      <w:rPr>
+        <w:rFonts w:ascii="Symbol" w:hAnsi="Symbol" w:hint="default"/>
+      </w:rPr>
+    </w:lvl>
+    <w:lvl w:ilvl="7" w:tplc="04090003" w:tentative="1">
+      <w:start w:val="1"/>
+      <w:numFmt w:val="bullet"/>
+      <w:lvlText w:val="o"/>
+      <w:lvlJc w:val="left"/>
+      <w:pPr>
+        <w:ind w:left="6120" w:hanging="360"/>
+      </w:pPr>
+      <w:rPr>
+        <w:rFonts w:ascii="Courier New" w:hAnsi="Courier New" w:cs="Courier New" w:hint="default"/>
+      </w:rPr>
+    </w:lvl>
+    <w:lvl w:ilvl="8" w:tplc="04090005" w:tentative="1">
+      <w:start w:val="1"/>
+      <w:numFmt w:val="bullet"/>
+      <w:lvlText w:val=""/>
+      <w:lvlJc w:val="left"/>
+      <w:pPr>
+        <w:ind w:left="6840" w:hanging="360"/>
+      </w:pPr>
+      <w:rPr>
+        <w:rFonts w:ascii="Wingdings" w:hAnsi="Wingdings" w:hint="default"/>
+      </w:rPr>
+    </w:lvl>
+  </w:abstractNum>
+  <w:abstractNum w:abstractNumId="11" w15:restartNumberingAfterBreak="0">
     <w:nsid w:val="65EC4CEB"/>
     <w:multiLevelType w:val="hybridMultilevel"/>
     <w:tmpl w:val="44A4A8F4"/>
@@ -4426,7 +5063,7 @@
       </w:rPr>
     </w:lvl>
   </w:abstractNum>
-  <w:abstractNum w:abstractNumId="9" w15:restartNumberingAfterBreak="0">
+  <w:abstractNum w:abstractNumId="12" w15:restartNumberingAfterBreak="0">
     <w:nsid w:val="681826DD"/>
     <w:multiLevelType w:val="hybridMultilevel"/>
     <w:tmpl w:val="9A42630E"/>
@@ -4541,7 +5178,7 @@
       </w:rPr>
     </w:lvl>
   </w:abstractNum>
-  <w:abstractNum w:abstractNumId="10" w15:restartNumberingAfterBreak="0">
+  <w:abstractNum w:abstractNumId="13" w15:restartNumberingAfterBreak="0">
     <w:nsid w:val="6CE84C2F"/>
     <w:multiLevelType w:val="hybridMultilevel"/>
     <w:tmpl w:val="E5905B68"/>
@@ -4627,7 +5264,7 @@
       </w:pPr>
     </w:lvl>
   </w:abstractNum>
-  <w:abstractNum w:abstractNumId="11" w15:restartNumberingAfterBreak="0">
+  <w:abstractNum w:abstractNumId="14" w15:restartNumberingAfterBreak="0">
     <w:nsid w:val="7FEB2BF5"/>
     <w:multiLevelType w:val="hybridMultilevel"/>
     <w:tmpl w:val="3AD6931C"/>
@@ -4743,7 +5380,7 @@
     </w:lvl>
   </w:abstractNum>
   <w:num w:numId="1">
-    <w:abstractNumId w:val="10"/>
+    <w:abstractNumId w:val="13"/>
   </w:num>
   <w:num w:numId="2">
     <w:abstractNumId w:val="1"/>
@@ -4752,13 +5389,13 @@
     <w:abstractNumId w:val="6"/>
   </w:num>
   <w:num w:numId="4">
-    <w:abstractNumId w:val="9"/>
+    <w:abstractNumId w:val="12"/>
   </w:num>
   <w:num w:numId="5">
     <w:abstractNumId w:val="5"/>
   </w:num>
   <w:num w:numId="6">
-    <w:abstractNumId w:val="11"/>
+    <w:abstractNumId w:val="14"/>
   </w:num>
   <w:num w:numId="7">
     <w:abstractNumId w:val="2"/>
@@ -4773,10 +5410,19 @@
     <w:abstractNumId w:val="3"/>
   </w:num>
   <w:num w:numId="11">
-    <w:abstractNumId w:val="8"/>
+    <w:abstractNumId w:val="11"/>
   </w:num>
   <w:num w:numId="12">
     <w:abstractNumId w:val="0"/>
+  </w:num>
+  <w:num w:numId="13">
+    <w:abstractNumId w:val="8"/>
+  </w:num>
+  <w:num w:numId="14">
+    <w:abstractNumId w:val="9"/>
+  </w:num>
+  <w:num w:numId="15">
+    <w:abstractNumId w:val="10"/>
   </w:num>
 </w:numbering>
 </file>
@@ -4792,7 +5438,7 @@
     </w:rPrDefault>
     <w:pPrDefault/>
   </w:docDefaults>
-  <w:latentStyles w:defLockedState="0" w:defUIPriority="99" w:defSemiHidden="0" w:defUnhideWhenUsed="0" w:defQFormat="0" w:count="377">
+  <w:latentStyles w:defLockedState="0" w:defUIPriority="99" w:defSemiHidden="0" w:defUnhideWhenUsed="0" w:defQFormat="0" w:count="376">
     <w:lsdException w:name="Normal" w:uiPriority="0" w:qFormat="1"/>
     <w:lsdException w:name="heading 1" w:uiPriority="9" w:qFormat="1"/>
     <w:lsdException w:name="heading 2" w:semiHidden="1" w:uiPriority="9" w:unhideWhenUsed="1" w:qFormat="1"/>
@@ -4898,6 +5544,7 @@
     <w:lsdException w:name="HTML Sample" w:semiHidden="1" w:unhideWhenUsed="1"/>
     <w:lsdException w:name="HTML Typewriter" w:semiHidden="1" w:unhideWhenUsed="1"/>
     <w:lsdException w:name="HTML Variable" w:semiHidden="1" w:unhideWhenUsed="1"/>
+    <w:lsdException w:name="Normal Table" w:semiHidden="1" w:unhideWhenUsed="1"/>
     <w:lsdException w:name="annotation subject" w:semiHidden="1" w:unhideWhenUsed="1"/>
     <w:lsdException w:name="No List" w:semiHidden="1" w:unhideWhenUsed="1"/>
     <w:lsdException w:name="Outline List 1" w:semiHidden="1" w:unhideWhenUsed="1"/>
@@ -4944,8 +5591,10 @@
     <w:lsdException w:name="Table Subtle 2" w:semiHidden="1" w:unhideWhenUsed="1"/>
     <w:lsdException w:name="Table Web 1" w:semiHidden="1" w:unhideWhenUsed="1"/>
     <w:lsdException w:name="Table Web 2" w:semiHidden="1" w:unhideWhenUsed="1"/>
+    <w:lsdException w:name="Table Web 3" w:semiHidden="1" w:unhideWhenUsed="1"/>
     <w:lsdException w:name="Balloon Text" w:semiHidden="1" w:unhideWhenUsed="1"/>
     <w:lsdException w:name="Table Grid" w:uiPriority="59"/>
+    <w:lsdException w:name="Table Theme" w:semiHidden="1" w:unhideWhenUsed="1"/>
     <w:lsdException w:name="Placeholder Text" w:semiHidden="1"/>
     <w:lsdException w:name="No Spacing" w:uiPriority="1" w:qFormat="1"/>
     <w:lsdException w:name="Light Shading" w:uiPriority="60"/>
@@ -5166,7 +5815,6 @@
     <w:lsdException w:name="Hashtag" w:semiHidden="1" w:unhideWhenUsed="1"/>
     <w:lsdException w:name="Unresolved Mention" w:semiHidden="1" w:unhideWhenUsed="1"/>
     <w:lsdException w:name="Smart Link" w:semiHidden="1" w:unhideWhenUsed="1"/>
-    <w:lsdException w:name="Smart Link Error" w:semiHidden="1" w:unhideWhenUsed="1"/>
   </w:latentStyles>
   <w:style w:type="paragraph" w:default="1" w:styleId="Normal">
     <w:name w:val="Normal"/>
@@ -5655,7 +6303,7 @@
 </file>
 
 <file path=customXml/itemProps1.xml><?xml version="1.0" encoding="utf-8"?>
-<ds:datastoreItem xmlns:ds="http://schemas.openxmlformats.org/officeDocument/2006/customXml" ds:itemID="{D94A6AD9-3B63-4FE2-8476-6B2B78D06197}">
+<ds:datastoreItem xmlns:ds="http://schemas.openxmlformats.org/officeDocument/2006/customXml" ds:itemID="{D6FA8B7D-96CA-4331-92C7-A45F0FB86F12}">
   <ds:schemaRefs>
     <ds:schemaRef ds:uri="http://schemas.openxmlformats.org/officeDocument/2006/bibliography"/>
   </ds:schemaRefs>

</xml_diff>

<commit_message>
move MVC to the '3+ Yr Exp' column
</commit_message>
<xml_diff>
--- a/resume.docx
+++ b/resume.docx
@@ -183,8 +183,6 @@
         </w:rPr>
         <w:t>5</w:t>
       </w:r>
-      <w:bookmarkStart w:id="0" w:name="_GoBack"/>
-      <w:bookmarkEnd w:id="0"/>
       <w:r>
         <w:rPr>
           <w:rFonts w:ascii="Goudy Old Style" w:eastAsia="Times New Roman" w:hAnsi="Goudy Old Style"/>
@@ -2092,7 +2090,27 @@
           <w:sz w:val="20"/>
           <w:szCs w:val="20"/>
         </w:rPr>
-        <w:t>Developed VBA programs to automate data-mining and data collection to speed up daily performance.</w:t>
+        <w:t xml:space="preserve">Developed VBA programs to automate </w:t>
+      </w:r>
+      <w:proofErr w:type="gramStart"/>
+      <w:r>
+        <w:rPr>
+          <w:rFonts w:ascii="Goudy Old Style" w:eastAsia="Times New Roman" w:hAnsi="Goudy Old Style"/>
+          <w:color w:val="333333"/>
+          <w:sz w:val="20"/>
+          <w:szCs w:val="20"/>
+        </w:rPr>
+        <w:t>data-mining</w:t>
+      </w:r>
+      <w:proofErr w:type="gramEnd"/>
+      <w:r>
+        <w:rPr>
+          <w:rFonts w:ascii="Goudy Old Style" w:eastAsia="Times New Roman" w:hAnsi="Goudy Old Style"/>
+          <w:color w:val="333333"/>
+          <w:sz w:val="20"/>
+          <w:szCs w:val="20"/>
+        </w:rPr>
+        <w:t xml:space="preserve"> and data collection to speed up daily performance.</w:t>
       </w:r>
     </w:p>
     <w:p>
@@ -2203,7 +2221,18 @@
           <w:sz w:val="20"/>
           <w:szCs w:val="20"/>
         </w:rPr>
-        <w:t>Led a successful fundraising project for the Leukemia and Lymphoma Society as a part of a leadership development program; raised $1700 for the Leukemia and Lymphoma Society.</w:t>
+        <w:t>Led a successful fundraising project for th</w:t>
+      </w:r>
+      <w:bookmarkStart w:id="0" w:name="_GoBack"/>
+      <w:bookmarkEnd w:id="0"/>
+      <w:r>
+        <w:rPr>
+          <w:rFonts w:ascii="Goudy Old Style" w:eastAsia="Times New Roman" w:hAnsi="Goudy Old Style"/>
+          <w:color w:val="333333"/>
+          <w:sz w:val="20"/>
+          <w:szCs w:val="20"/>
+        </w:rPr>
+        <w:t>e Leukemia and Lymphoma Society as a part of a leadership development program; raised $1700 for the Leukemia and Lymphoma Society.</w:t>
       </w:r>
     </w:p>
     <w:p>
@@ -2904,8 +2933,23 @@
           <w:sz w:val="26"/>
           <w:szCs w:val="26"/>
         </w:rPr>
-        <w:t>+ years experience</w:t>
-      </w:r>
+        <w:t xml:space="preserve">+ </w:t>
+      </w:r>
+      <w:proofErr w:type="spellStart"/>
+      <w:r>
+        <w:rPr>
+          <w:rFonts w:ascii="Goudy Old Style" w:eastAsia="Times New Roman" w:hAnsi="Goudy Old Style"/>
+          <w:b/>
+          <w:bCs/>
+          <w:i/>
+          <w:iCs/>
+          <w:color w:val="333333"/>
+          <w:sz w:val="26"/>
+          <w:szCs w:val="26"/>
+        </w:rPr>
+        <w:t>years experience</w:t>
+      </w:r>
+      <w:proofErr w:type="spellEnd"/>
     </w:p>
     <w:p>
       <w:pPr>
@@ -3149,7 +3193,7 @@
       <w:pPr>
         <w:numPr>
           <w:ilvl w:val="0"/>
-          <w:numId w:val="9"/>
+          <w:numId w:val="8"/>
         </w:numPr>
         <w:shd w:val="clear" w:color="auto" w:fill="FFFFFF"/>
         <w:ind w:left="810" w:hanging="450"/>
@@ -3167,7 +3211,7 @@
           <w:sz w:val="20"/>
           <w:szCs w:val="20"/>
         </w:rPr>
-        <w:t>RegEx</w:t>
+        <w:t>MVC</w:t>
       </w:r>
     </w:p>
     <w:p>
@@ -3185,6 +3229,7 @@
           <w:szCs w:val="26"/>
         </w:rPr>
       </w:pPr>
+      <w:proofErr w:type="spellStart"/>
       <w:r>
         <w:rPr>
           <w:rFonts w:ascii="Goudy Old Style" w:eastAsia="Times New Roman" w:hAnsi="Goudy Old Style"/>
@@ -3198,6 +3243,7 @@
         </w:rPr>
         <w:t>years experience</w:t>
       </w:r>
+      <w:proofErr w:type="spellEnd"/>
     </w:p>
     <w:p>
       <w:pPr>
@@ -3441,7 +3487,35 @@
           <w:sz w:val="26"/>
           <w:szCs w:val="26"/>
         </w:rPr>
-        <w:t>&gt;1 year experience</w:t>
+        <w:t>&gt;</w:t>
+      </w:r>
+      <w:proofErr w:type="gramStart"/>
+      <w:r>
+        <w:rPr>
+          <w:rFonts w:ascii="Goudy Old Style" w:eastAsia="Times New Roman" w:hAnsi="Goudy Old Style"/>
+          <w:b/>
+          <w:bCs/>
+          <w:i/>
+          <w:iCs/>
+          <w:color w:val="333333"/>
+          <w:sz w:val="26"/>
+          <w:szCs w:val="26"/>
+        </w:rPr>
+        <w:t>1 year</w:t>
+      </w:r>
+      <w:proofErr w:type="gramEnd"/>
+      <w:r>
+        <w:rPr>
+          <w:rFonts w:ascii="Goudy Old Style" w:eastAsia="Times New Roman" w:hAnsi="Goudy Old Style"/>
+          <w:b/>
+          <w:bCs/>
+          <w:i/>
+          <w:iCs/>
+          <w:color w:val="333333"/>
+          <w:sz w:val="26"/>
+          <w:szCs w:val="26"/>
+        </w:rPr>
+        <w:t xml:space="preserve"> experience</w:t>
       </w:r>
     </w:p>
     <w:p>
@@ -3466,7 +3540,7 @@
           <w:sz w:val="20"/>
           <w:szCs w:val="20"/>
         </w:rPr>
-        <w:t>MVC</w:t>
+        <w:t>Apex (Salesforce)</w:t>
       </w:r>
     </w:p>
     <w:p>
@@ -3491,7 +3565,16 @@
           <w:sz w:val="20"/>
           <w:szCs w:val="20"/>
         </w:rPr>
-        <w:t>Apex (Salesforce)</w:t>
+        <w:t>QlikView</w:t>
+      </w:r>
+      <w:r>
+        <w:rPr>
+          <w:rFonts w:ascii="Goudy Old Style" w:eastAsia="Times New Roman" w:hAnsi="Goudy Old Style" w:cs="Helvetica"/>
+          <w:color w:val="333333"/>
+          <w:sz w:val="20"/>
+          <w:szCs w:val="20"/>
+        </w:rPr>
+        <w:t xml:space="preserve"> </w:t>
       </w:r>
     </w:p>
     <w:p>
@@ -3516,16 +3599,7 @@
           <w:sz w:val="20"/>
           <w:szCs w:val="20"/>
         </w:rPr>
-        <w:t>QlikView</w:t>
-      </w:r>
-      <w:r>
-        <w:rPr>
-          <w:rFonts w:ascii="Goudy Old Style" w:eastAsia="Times New Roman" w:hAnsi="Goudy Old Style" w:cs="Helvetica"/>
-          <w:color w:val="333333"/>
-          <w:sz w:val="20"/>
-          <w:szCs w:val="20"/>
-        </w:rPr>
-        <w:t xml:space="preserve"> </w:t>
+        <w:t>Python</w:t>
       </w:r>
     </w:p>
     <w:p>
@@ -3543,39 +3617,25 @@
           <w:szCs w:val="20"/>
         </w:rPr>
       </w:pPr>
-      <w:r>
-        <w:rPr>
-          <w:rFonts w:ascii="Goudy Old Style" w:eastAsia="Times New Roman" w:hAnsi="Goudy Old Style"/>
-          <w:color w:val="333333"/>
-          <w:sz w:val="20"/>
-          <w:szCs w:val="20"/>
-        </w:rPr>
-        <w:t>Python</w:t>
-      </w:r>
-    </w:p>
-    <w:p>
-      <w:pPr>
-        <w:numPr>
-          <w:ilvl w:val="0"/>
-          <w:numId w:val="9"/>
-        </w:numPr>
-        <w:shd w:val="clear" w:color="auto" w:fill="FFFFFF"/>
-        <w:ind w:left="810" w:hanging="450"/>
-        <w:rPr>
-          <w:rFonts w:ascii="Goudy Old Style" w:eastAsia="Times New Roman" w:hAnsi="Goudy Old Style" w:cs="Helvetica"/>
-          <w:color w:val="333333"/>
-          <w:sz w:val="20"/>
-          <w:szCs w:val="20"/>
-        </w:rPr>
-      </w:pPr>
-      <w:r>
-        <w:rPr>
-          <w:rFonts w:ascii="Goudy Old Style" w:eastAsia="Times New Roman" w:hAnsi="Goudy Old Style"/>
-          <w:color w:val="333333"/>
-          <w:sz w:val="20"/>
-          <w:szCs w:val="20"/>
-        </w:rPr>
-        <w:t xml:space="preserve">RoR- </w:t>
+      <w:proofErr w:type="spellStart"/>
+      <w:r>
+        <w:rPr>
+          <w:rFonts w:ascii="Goudy Old Style" w:eastAsia="Times New Roman" w:hAnsi="Goudy Old Style"/>
+          <w:color w:val="333333"/>
+          <w:sz w:val="20"/>
+          <w:szCs w:val="20"/>
+        </w:rPr>
+        <w:t>RoR</w:t>
+      </w:r>
+      <w:proofErr w:type="spellEnd"/>
+      <w:r>
+        <w:rPr>
+          <w:rFonts w:ascii="Goudy Old Style" w:eastAsia="Times New Roman" w:hAnsi="Goudy Old Style"/>
+          <w:color w:val="333333"/>
+          <w:sz w:val="20"/>
+          <w:szCs w:val="20"/>
+        </w:rPr>
+        <w:t xml:space="preserve">- </w:t>
       </w:r>
       <w:r>
         <w:rPr>
@@ -6303,7 +6363,7 @@
 </file>
 
 <file path=customXml/itemProps1.xml><?xml version="1.0" encoding="utf-8"?>
-<ds:datastoreItem xmlns:ds="http://schemas.openxmlformats.org/officeDocument/2006/customXml" ds:itemID="{D6FA8B7D-96CA-4331-92C7-A45F0FB86F12}">
+<ds:datastoreItem xmlns:ds="http://schemas.openxmlformats.org/officeDocument/2006/customXml" ds:itemID="{16907FAF-F29E-4688-A993-F47B8E780991}">
   <ds:schemaRefs>
     <ds:schemaRef ds:uri="http://schemas.openxmlformats.org/officeDocument/2006/bibliography"/>
   </ds:schemaRefs>

</xml_diff>

<commit_message>
Add AWS, Linux Admin and SSIS
</commit_message>
<xml_diff>
--- a/resume.docx
+++ b/resume.docx
@@ -2090,27 +2090,7 @@
           <w:sz w:val="20"/>
           <w:szCs w:val="20"/>
         </w:rPr>
-        <w:t xml:space="preserve">Developed VBA programs to automate </w:t>
-      </w:r>
-      <w:proofErr w:type="gramStart"/>
-      <w:r>
-        <w:rPr>
-          <w:rFonts w:ascii="Goudy Old Style" w:eastAsia="Times New Roman" w:hAnsi="Goudy Old Style"/>
-          <w:color w:val="333333"/>
-          <w:sz w:val="20"/>
-          <w:szCs w:val="20"/>
-        </w:rPr>
-        <w:t>data-mining</w:t>
-      </w:r>
-      <w:proofErr w:type="gramEnd"/>
-      <w:r>
-        <w:rPr>
-          <w:rFonts w:ascii="Goudy Old Style" w:eastAsia="Times New Roman" w:hAnsi="Goudy Old Style"/>
-          <w:color w:val="333333"/>
-          <w:sz w:val="20"/>
-          <w:szCs w:val="20"/>
-        </w:rPr>
-        <w:t xml:space="preserve"> and data collection to speed up daily performance.</w:t>
+        <w:t>Developed VBA programs to automate data-mining and data collection to speed up daily performance.</w:t>
       </w:r>
     </w:p>
     <w:p>
@@ -2922,23 +2902,8 @@
           <w:sz w:val="26"/>
           <w:szCs w:val="26"/>
         </w:rPr>
-        <w:t xml:space="preserve">+ </w:t>
-      </w:r>
-      <w:proofErr w:type="spellStart"/>
-      <w:r>
-        <w:rPr>
-          <w:rFonts w:ascii="Goudy Old Style" w:eastAsia="Times New Roman" w:hAnsi="Goudy Old Style"/>
-          <w:b/>
-          <w:bCs/>
-          <w:i/>
-          <w:iCs/>
-          <w:color w:val="333333"/>
-          <w:sz w:val="26"/>
-          <w:szCs w:val="26"/>
-        </w:rPr>
-        <w:t>years experience</w:t>
-      </w:r>
-      <w:proofErr w:type="spellEnd"/>
+        <w:t>+ years experience</w:t>
+      </w:r>
     </w:p>
     <w:p>
       <w:pPr>
@@ -3037,7 +3002,7 @@
       <w:pPr>
         <w:numPr>
           <w:ilvl w:val="0"/>
-          <w:numId w:val="8"/>
+          <w:numId w:val="9"/>
         </w:numPr>
         <w:shd w:val="clear" w:color="auto" w:fill="FFFFFF"/>
         <w:ind w:left="810" w:hanging="450"/>
@@ -3055,7 +3020,7 @@
           <w:sz w:val="20"/>
           <w:szCs w:val="20"/>
         </w:rPr>
-        <w:t>MSSQL Server</w:t>
+        <w:t>MSSQL</w:t>
       </w:r>
       <w:r>
         <w:rPr>
@@ -3083,6 +3048,24 @@
           <w:szCs w:val="20"/>
         </w:rPr>
         <w:t>/T-SQL</w:t>
+      </w:r>
+      <w:r>
+        <w:rPr>
+          <w:rFonts w:ascii="Goudy Old Style" w:eastAsia="Times New Roman" w:hAnsi="Goudy Old Style"/>
+          <w:color w:val="333333"/>
+          <w:sz w:val="20"/>
+          <w:szCs w:val="20"/>
+        </w:rPr>
+        <w:t>/</w:t>
+      </w:r>
+      <w:r>
+        <w:rPr>
+          <w:rFonts w:ascii="Goudy Old Style" w:eastAsia="Times New Roman" w:hAnsi="Goudy Old Style"/>
+          <w:color w:val="333333"/>
+          <w:sz w:val="20"/>
+          <w:szCs w:val="20"/>
+        </w:rPr>
+        <w:t>PL/SQL</w:t>
       </w:r>
     </w:p>
     <w:p>
@@ -3218,7 +3201,6 @@
           <w:szCs w:val="26"/>
         </w:rPr>
       </w:pPr>
-      <w:proofErr w:type="spellStart"/>
       <w:r>
         <w:rPr>
           <w:rFonts w:ascii="Goudy Old Style" w:eastAsia="Times New Roman" w:hAnsi="Goudy Old Style"/>
@@ -3232,7 +3214,6 @@
         </w:rPr>
         <w:t>years experience</w:t>
       </w:r>
-      <w:proofErr w:type="spellEnd"/>
     </w:p>
     <w:p>
       <w:pPr>
@@ -3256,25 +3237,52 @@
           <w:sz w:val="20"/>
           <w:szCs w:val="20"/>
         </w:rPr>
-        <w:t>Jet-SQL</w:t>
-      </w:r>
-      <w:r>
-        <w:rPr>
-          <w:rFonts w:ascii="Goudy Old Style" w:eastAsia="Times New Roman" w:hAnsi="Goudy Old Style" w:cs="Helvetica"/>
-          <w:color w:val="333333"/>
-          <w:sz w:val="20"/>
-          <w:szCs w:val="20"/>
-        </w:rPr>
-        <w:t xml:space="preserve"> &amp; </w:t>
-      </w:r>
-      <w:r>
-        <w:rPr>
-          <w:rFonts w:ascii="Goudy Old Style" w:eastAsia="Times New Roman" w:hAnsi="Goudy Old Style"/>
-          <w:color w:val="333333"/>
-          <w:sz w:val="20"/>
-          <w:szCs w:val="20"/>
-        </w:rPr>
-        <w:t>PL/SQL</w:t>
+        <w:t>Server Administration (</w:t>
+      </w:r>
+      <w:r>
+        <w:rPr>
+          <w:rFonts w:ascii="Goudy Old Style" w:eastAsia="Times New Roman" w:hAnsi="Goudy Old Style"/>
+          <w:color w:val="333333"/>
+          <w:sz w:val="20"/>
+          <w:szCs w:val="20"/>
+        </w:rPr>
+        <w:t>‘</w:t>
+      </w:r>
+      <w:r>
+        <w:rPr>
+          <w:rFonts w:ascii="Goudy Old Style" w:eastAsia="Times New Roman" w:hAnsi="Goudy Old Style"/>
+          <w:color w:val="333333"/>
+          <w:sz w:val="20"/>
+          <w:szCs w:val="20"/>
+        </w:rPr>
+        <w:t xml:space="preserve">03 </w:t>
+      </w:r>
+      <w:r>
+        <w:rPr>
+          <w:rFonts w:ascii="Goudy Old Style" w:eastAsia="Times New Roman" w:hAnsi="Goudy Old Style"/>
+          <w:color w:val="333333"/>
+          <w:sz w:val="20"/>
+          <w:szCs w:val="20"/>
+        </w:rPr>
+        <w:t>,</w:t>
+      </w:r>
+      <w:r>
+        <w:rPr>
+          <w:rFonts w:ascii="Goudy Old Style" w:eastAsia="Times New Roman" w:hAnsi="Goudy Old Style"/>
+          <w:color w:val="333333"/>
+          <w:sz w:val="20"/>
+          <w:szCs w:val="20"/>
+        </w:rPr>
+        <w:t>’</w:t>
+      </w:r>
+      <w:r>
+        <w:rPr>
+          <w:rFonts w:ascii="Goudy Old Style" w:eastAsia="Times New Roman" w:hAnsi="Goudy Old Style"/>
+          <w:color w:val="333333"/>
+          <w:sz w:val="20"/>
+          <w:szCs w:val="20"/>
+        </w:rPr>
+        <w:t>12, SSRS)</w:t>
       </w:r>
     </w:p>
     <w:p>
@@ -3299,25 +3307,7 @@
           <w:sz w:val="20"/>
           <w:szCs w:val="20"/>
         </w:rPr>
-        <w:t xml:space="preserve">Server Administration (2003 </w:t>
-      </w:r>
-      <w:r>
-        <w:rPr>
-          <w:rFonts w:ascii="Goudy Old Style" w:eastAsia="Times New Roman" w:hAnsi="Goudy Old Style"/>
-          <w:color w:val="333333"/>
-          <w:sz w:val="20"/>
-          <w:szCs w:val="20"/>
-        </w:rPr>
-        <w:t>,</w:t>
-      </w:r>
-      <w:r>
-        <w:rPr>
-          <w:rFonts w:ascii="Goudy Old Style" w:eastAsia="Times New Roman" w:hAnsi="Goudy Old Style"/>
-          <w:color w:val="333333"/>
-          <w:sz w:val="20"/>
-          <w:szCs w:val="20"/>
-        </w:rPr>
-        <w:t>2012, SSRS)</w:t>
+        <w:t>REST APIs</w:t>
       </w:r>
     </w:p>
     <w:p>
@@ -3342,7 +3332,7 @@
           <w:sz w:val="20"/>
           <w:szCs w:val="20"/>
         </w:rPr>
-        <w:t>REST APIs</w:t>
+        <w:t>LINQ</w:t>
       </w:r>
     </w:p>
     <w:p>
@@ -3367,7 +3357,25 @@
           <w:sz w:val="20"/>
           <w:szCs w:val="20"/>
         </w:rPr>
-        <w:t>LINQ</w:t>
+        <w:t>PowerBI</w:t>
+      </w:r>
+      <w:r>
+        <w:rPr>
+          <w:rFonts w:ascii="Goudy Old Style" w:eastAsia="Times New Roman" w:hAnsi="Goudy Old Style"/>
+          <w:color w:val="333333"/>
+          <w:sz w:val="20"/>
+          <w:szCs w:val="20"/>
+        </w:rPr>
+        <w:t>/</w:t>
+      </w:r>
+      <w:r>
+        <w:rPr>
+          <w:rFonts w:ascii="Goudy Old Style" w:eastAsia="Times New Roman" w:hAnsi="Goudy Old Style"/>
+          <w:color w:val="333333"/>
+          <w:sz w:val="20"/>
+          <w:szCs w:val="20"/>
+        </w:rPr>
+        <w:t>M query language</w:t>
       </w:r>
     </w:p>
     <w:p>
@@ -3392,7 +3400,16 @@
           <w:sz w:val="20"/>
           <w:szCs w:val="20"/>
         </w:rPr>
-        <w:t>PowerBI</w:t>
+        <w:t>AWS Server Admin/Linux Server Admin</w:t>
+      </w:r>
+      <w:r>
+        <w:rPr>
+          <w:rFonts w:ascii="Goudy Old Style" w:eastAsia="Times New Roman" w:hAnsi="Goudy Old Style" w:cs="Helvetica"/>
+          <w:color w:val="333333"/>
+          <w:sz w:val="20"/>
+          <w:szCs w:val="20"/>
+        </w:rPr>
+        <w:t xml:space="preserve"> </w:t>
       </w:r>
     </w:p>
     <w:p>
@@ -3417,16 +3434,44 @@
           <w:sz w:val="20"/>
           <w:szCs w:val="20"/>
         </w:rPr>
-        <w:t>M query language</w:t>
-      </w:r>
-      <w:r>
-        <w:rPr>
-          <w:rFonts w:ascii="Goudy Old Style" w:eastAsia="Times New Roman" w:hAnsi="Goudy Old Style" w:cs="Helvetica"/>
-          <w:color w:val="333333"/>
-          <w:sz w:val="20"/>
-          <w:szCs w:val="20"/>
-        </w:rPr>
-        <w:t xml:space="preserve"> </w:t>
+        <w:t>Kanban/Agile Processes</w:t>
+      </w:r>
+    </w:p>
+    <w:p>
+      <w:pPr>
+        <w:shd w:val="clear" w:color="auto" w:fill="FFFFFF"/>
+        <w:ind w:left="810"/>
+        <w:rPr>
+          <w:rFonts w:ascii="Goudy Old Style" w:eastAsia="Times New Roman" w:hAnsi="Goudy Old Style" w:cs="Helvetica"/>
+          <w:color w:val="333333"/>
+          <w:sz w:val="20"/>
+          <w:szCs w:val="20"/>
+        </w:rPr>
+      </w:pPr>
+    </w:p>
+    <w:p>
+      <w:pPr>
+        <w:shd w:val="clear" w:color="auto" w:fill="FFFFFF"/>
+        <w:ind w:firstLine="360"/>
+        <w:rPr>
+          <w:rFonts w:ascii="Goudy Old Style" w:eastAsia="Times New Roman" w:hAnsi="Goudy Old Style" w:cs="Helvetica"/>
+          <w:color w:val="333333"/>
+          <w:sz w:val="26"/>
+          <w:szCs w:val="26"/>
+        </w:rPr>
+      </w:pPr>
+      <w:r>
+        <w:rPr>
+          <w:rFonts w:ascii="Goudy Old Style" w:eastAsia="Times New Roman" w:hAnsi="Goudy Old Style"/>
+          <w:b/>
+          <w:bCs/>
+          <w:i/>
+          <w:iCs/>
+          <w:color w:val="333333"/>
+          <w:sz w:val="26"/>
+          <w:szCs w:val="26"/>
+        </w:rPr>
+        <w:t>&gt;1 year experience</w:t>
       </w:r>
     </w:p>
     <w:p>
@@ -3451,60 +3496,7 @@
           <w:sz w:val="20"/>
           <w:szCs w:val="20"/>
         </w:rPr>
-        <w:t>Kanban/Agile Processes</w:t>
-      </w:r>
-    </w:p>
-    <w:p>
-      <w:pPr>
-        <w:shd w:val="clear" w:color="auto" w:fill="FFFFFF"/>
-        <w:ind w:firstLine="360"/>
-        <w:rPr>
-          <w:rFonts w:ascii="Goudy Old Style" w:eastAsia="Times New Roman" w:hAnsi="Goudy Old Style" w:cs="Helvetica"/>
-          <w:color w:val="333333"/>
-          <w:sz w:val="26"/>
-          <w:szCs w:val="26"/>
-        </w:rPr>
-      </w:pPr>
-      <w:r>
-        <w:rPr>
-          <w:rFonts w:ascii="Goudy Old Style" w:eastAsia="Times New Roman" w:hAnsi="Goudy Old Style"/>
-          <w:b/>
-          <w:bCs/>
-          <w:i/>
-          <w:iCs/>
-          <w:color w:val="333333"/>
-          <w:sz w:val="26"/>
-          <w:szCs w:val="26"/>
-        </w:rPr>
-        <w:t>&gt;</w:t>
-      </w:r>
-      <w:proofErr w:type="gramStart"/>
-      <w:r>
-        <w:rPr>
-          <w:rFonts w:ascii="Goudy Old Style" w:eastAsia="Times New Roman" w:hAnsi="Goudy Old Style"/>
-          <w:b/>
-          <w:bCs/>
-          <w:i/>
-          <w:iCs/>
-          <w:color w:val="333333"/>
-          <w:sz w:val="26"/>
-          <w:szCs w:val="26"/>
-        </w:rPr>
-        <w:t>1 year</w:t>
-      </w:r>
-      <w:proofErr w:type="gramEnd"/>
-      <w:r>
-        <w:rPr>
-          <w:rFonts w:ascii="Goudy Old Style" w:eastAsia="Times New Roman" w:hAnsi="Goudy Old Style"/>
-          <w:b/>
-          <w:bCs/>
-          <w:i/>
-          <w:iCs/>
-          <w:color w:val="333333"/>
-          <w:sz w:val="26"/>
-          <w:szCs w:val="26"/>
-        </w:rPr>
-        <w:t xml:space="preserve"> experience</w:t>
+        <w:t>Apex (Salesforce)</w:t>
       </w:r>
     </w:p>
     <w:p>
@@ -3529,7 +3521,16 @@
           <w:sz w:val="20"/>
           <w:szCs w:val="20"/>
         </w:rPr>
-        <w:t>Apex (Salesforce)</w:t>
+        <w:t>QlikView</w:t>
+      </w:r>
+      <w:r>
+        <w:rPr>
+          <w:rFonts w:ascii="Goudy Old Style" w:eastAsia="Times New Roman" w:hAnsi="Goudy Old Style" w:cs="Helvetica"/>
+          <w:color w:val="333333"/>
+          <w:sz w:val="20"/>
+          <w:szCs w:val="20"/>
+        </w:rPr>
+        <w:t xml:space="preserve"> </w:t>
       </w:r>
     </w:p>
     <w:p>
@@ -3554,16 +3555,7 @@
           <w:sz w:val="20"/>
           <w:szCs w:val="20"/>
         </w:rPr>
-        <w:t>QlikView</w:t>
-      </w:r>
-      <w:r>
-        <w:rPr>
-          <w:rFonts w:ascii="Goudy Old Style" w:eastAsia="Times New Roman" w:hAnsi="Goudy Old Style" w:cs="Helvetica"/>
-          <w:color w:val="333333"/>
-          <w:sz w:val="20"/>
-          <w:szCs w:val="20"/>
-        </w:rPr>
-        <w:t xml:space="preserve"> </w:t>
+        <w:t>Python</w:t>
       </w:r>
     </w:p>
     <w:p>
@@ -3588,43 +3580,7 @@
           <w:sz w:val="20"/>
           <w:szCs w:val="20"/>
         </w:rPr>
-        <w:t>Python</w:t>
-      </w:r>
-    </w:p>
-    <w:p>
-      <w:pPr>
-        <w:numPr>
-          <w:ilvl w:val="0"/>
-          <w:numId w:val="9"/>
-        </w:numPr>
-        <w:shd w:val="clear" w:color="auto" w:fill="FFFFFF"/>
-        <w:ind w:left="810" w:hanging="450"/>
-        <w:rPr>
-          <w:rFonts w:ascii="Goudy Old Style" w:eastAsia="Times New Roman" w:hAnsi="Goudy Old Style" w:cs="Helvetica"/>
-          <w:color w:val="333333"/>
-          <w:sz w:val="20"/>
-          <w:szCs w:val="20"/>
-        </w:rPr>
-      </w:pPr>
-      <w:proofErr w:type="spellStart"/>
-      <w:r>
-        <w:rPr>
-          <w:rFonts w:ascii="Goudy Old Style" w:eastAsia="Times New Roman" w:hAnsi="Goudy Old Style"/>
-          <w:color w:val="333333"/>
-          <w:sz w:val="20"/>
-          <w:szCs w:val="20"/>
-        </w:rPr>
-        <w:t>RoR</w:t>
-      </w:r>
-      <w:proofErr w:type="spellEnd"/>
-      <w:r>
-        <w:rPr>
-          <w:rFonts w:ascii="Goudy Old Style" w:eastAsia="Times New Roman" w:hAnsi="Goudy Old Style"/>
-          <w:color w:val="333333"/>
-          <w:sz w:val="20"/>
-          <w:szCs w:val="20"/>
-        </w:rPr>
-        <w:t xml:space="preserve">- </w:t>
+        <w:t xml:space="preserve">RoR- </w:t>
       </w:r>
       <w:r>
         <w:rPr>
@@ -3677,7 +3633,7 @@
           <w:sz w:val="20"/>
           <w:szCs w:val="20"/>
         </w:rPr>
-        <w:t>CIW Site Development Associate Certification</w:t>
+        <w:t>CIW Site Development Associate Cert</w:t>
       </w:r>
     </w:p>
     <w:p>
@@ -3703,7 +3659,7 @@
           <w:sz w:val="20"/>
           <w:szCs w:val="20"/>
         </w:rPr>
-        <w:t>Project+ Certification</w:t>
+        <w:t>Project+ Cert</w:t>
       </w:r>
     </w:p>
     <w:p>
@@ -3729,19 +3685,34 @@
           <w:sz w:val="20"/>
           <w:szCs w:val="20"/>
         </w:rPr>
-        <w:t xml:space="preserve">A+ </w:t>
-      </w:r>
-      <w:proofErr w:type="spellStart"/>
-      <w:r>
-        <w:rPr>
-          <w:rFonts w:ascii="Goudy Old Style" w:eastAsia="Times New Roman" w:hAnsi="Goudy Old Style" w:cs="Helvetica"/>
-          <w:color w:val="333333"/>
-          <w:sz w:val="20"/>
-          <w:szCs w:val="20"/>
-        </w:rPr>
-        <w:t>Certifcation</w:t>
-      </w:r>
-      <w:proofErr w:type="spellEnd"/>
+        <w:t>A+ Cert</w:t>
+      </w:r>
+    </w:p>
+    <w:p>
+      <w:pPr>
+        <w:pStyle w:val="ListParagraph"/>
+        <w:numPr>
+          <w:ilvl w:val="0"/>
+          <w:numId w:val="9"/>
+        </w:numPr>
+        <w:shd w:val="clear" w:color="auto" w:fill="FFFFFF"/>
+        <w:ind w:left="810" w:hanging="450"/>
+        <w:rPr>
+          <w:rFonts w:ascii="Goudy Old Style" w:eastAsia="Times New Roman" w:hAnsi="Goudy Old Style" w:cs="Helvetica"/>
+          <w:color w:val="333333"/>
+          <w:sz w:val="20"/>
+          <w:szCs w:val="20"/>
+        </w:rPr>
+      </w:pPr>
+      <w:r>
+        <w:rPr>
+          <w:rFonts w:ascii="Goudy Old Style" w:eastAsia="Times New Roman" w:hAnsi="Goudy Old Style" w:cs="Helvetica"/>
+          <w:color w:val="333333"/>
+          <w:sz w:val="20"/>
+          <w:szCs w:val="20"/>
+        </w:rPr>
+        <w:t>SSIS</w:t>
+      </w:r>
     </w:p>
     <w:sectPr>
       <w:type w:val="continuous"/>

</xml_diff>

<commit_message>
Add anonymous and PDF versions
</commit_message>
<xml_diff>
--- a/resume.docx
+++ b/resume.docx
@@ -155,6 +155,255 @@
         <w:tabs>
           <w:tab w:val="left" w:pos="10530"/>
         </w:tabs>
+        <w:ind w:firstLine="450"/>
+        <w:rPr>
+          <w:rFonts w:ascii="Goudy Old Style" w:eastAsia="Times New Roman" w:hAnsi="Goudy Old Style" w:cs="Helvetica"/>
+          <w:color w:val="333333"/>
+          <w:sz w:val="20"/>
+          <w:szCs w:val="20"/>
+        </w:rPr>
+      </w:pPr>
+      <w:r>
+        <w:rPr>
+          <w:rFonts w:ascii="Goudy Old Style" w:eastAsia="Times New Roman" w:hAnsi="Goudy Old Style"/>
+          <w:color w:val="333333"/>
+          <w:sz w:val="20"/>
+          <w:szCs w:val="20"/>
+        </w:rPr>
+        <w:t xml:space="preserve">05/19 – Current </w:t>
+      </w:r>
+      <w:r>
+        <w:rPr>
+          <w:rFonts w:ascii="Goudy Old Style" w:eastAsia="Times New Roman" w:hAnsi="Goudy Old Style"/>
+          <w:i/>
+          <w:color w:val="333333"/>
+          <w:u w:val="single"/>
+        </w:rPr>
+        <w:t>Summit ESP LLC: A Halliburton Service</w:t>
+      </w:r>
+      <w:r>
+        <w:rPr>
+          <w:rFonts w:ascii="Goudy Old Style" w:eastAsia="Times New Roman" w:hAnsi="Goudy Old Style"/>
+          <w:i/>
+          <w:color w:val="333333"/>
+        </w:rPr>
+        <w:t xml:space="preserve"> </w:t>
+      </w:r>
+      <w:r>
+        <w:rPr>
+          <w:rFonts w:ascii="Goudy Old Style" w:eastAsia="Times New Roman" w:hAnsi="Goudy Old Style"/>
+          <w:b/>
+          <w:color w:val="333333"/>
+          <w:sz w:val="20"/>
+          <w:szCs w:val="20"/>
+        </w:rPr>
+        <w:t>(Developer III)</w:t>
+      </w:r>
+      <w:r>
+        <w:rPr>
+          <w:rFonts w:ascii="Goudy Old Style" w:eastAsia="Times New Roman" w:hAnsi="Goudy Old Style"/>
+          <w:b/>
+          <w:color w:val="333333"/>
+          <w:sz w:val="20"/>
+          <w:szCs w:val="20"/>
+        </w:rPr>
+        <w:tab/>
+      </w:r>
+      <w:r>
+        <w:rPr>
+          <w:rFonts w:ascii="Goudy Old Style" w:eastAsia="Times New Roman" w:hAnsi="Goudy Old Style"/>
+          <w:color w:val="333333"/>
+          <w:sz w:val="20"/>
+          <w:szCs w:val="20"/>
+        </w:rPr>
+        <w:t>Tulsa, OK</w:t>
+      </w:r>
+      <w:r>
+        <w:rPr>
+          <w:rFonts w:ascii="Goudy Old Style" w:eastAsia="Times New Roman" w:hAnsi="Goudy Old Style" w:cs="Helvetica"/>
+          <w:color w:val="333333"/>
+          <w:sz w:val="20"/>
+          <w:szCs w:val="20"/>
+        </w:rPr>
+        <w:t xml:space="preserve"> </w:t>
+      </w:r>
+    </w:p>
+    <w:p>
+      <w:pPr>
+        <w:pStyle w:val="ListParagraph"/>
+        <w:numPr>
+          <w:ilvl w:val="0"/>
+          <w:numId w:val="10"/>
+        </w:numPr>
+        <w:shd w:val="clear" w:color="auto" w:fill="FFFFFF"/>
+        <w:tabs>
+          <w:tab w:val="left" w:pos="10530"/>
+        </w:tabs>
+        <w:rPr>
+          <w:rFonts w:ascii="Goudy Old Style" w:eastAsia="Times New Roman" w:hAnsi="Goudy Old Style"/>
+          <w:b/>
+          <w:color w:val="333333"/>
+          <w:sz w:val="20"/>
+          <w:szCs w:val="20"/>
+        </w:rPr>
+      </w:pPr>
+      <w:r>
+        <w:rPr>
+          <w:rFonts w:ascii="Goudy Old Style" w:eastAsia="Times New Roman" w:hAnsi="Goudy Old Style"/>
+          <w:color w:val="333333"/>
+          <w:sz w:val="20"/>
+          <w:szCs w:val="20"/>
+        </w:rPr>
+        <w:t>Refactoring Django/Angular app into a Flask/Vue App, Developed side-by-side with existing app</w:t>
+      </w:r>
+    </w:p>
+    <w:p>
+      <w:pPr>
+        <w:pStyle w:val="ListParagraph"/>
+        <w:numPr>
+          <w:ilvl w:val="0"/>
+          <w:numId w:val="10"/>
+        </w:numPr>
+        <w:shd w:val="clear" w:color="auto" w:fill="FFFFFF"/>
+        <w:tabs>
+          <w:tab w:val="left" w:pos="10530"/>
+        </w:tabs>
+        <w:rPr>
+          <w:rFonts w:ascii="Goudy Old Style" w:eastAsia="Times New Roman" w:hAnsi="Goudy Old Style"/>
+          <w:color w:val="333333"/>
+          <w:sz w:val="20"/>
+          <w:szCs w:val="20"/>
+        </w:rPr>
+      </w:pPr>
+      <w:r>
+        <w:rPr>
+          <w:rFonts w:ascii="Goudy Old Style" w:eastAsia="Times New Roman" w:hAnsi="Goudy Old Style"/>
+          <w:color w:val="333333"/>
+          <w:sz w:val="20"/>
+          <w:szCs w:val="20"/>
+        </w:rPr>
+        <w:t xml:space="preserve">Maintained and extended existing Django applications and </w:t>
+      </w:r>
+      <w:r>
+        <w:rPr>
+          <w:rFonts w:ascii="Goudy Old Style" w:eastAsia="Times New Roman" w:hAnsi="Goudy Old Style"/>
+          <w:color w:val="333333"/>
+          <w:sz w:val="20"/>
+          <w:szCs w:val="20"/>
+        </w:rPr>
+        <w:t>d</w:t>
+      </w:r>
+      <w:r>
+        <w:rPr>
+          <w:rFonts w:ascii="Goudy Old Style" w:eastAsia="Times New Roman" w:hAnsi="Goudy Old Style"/>
+          <w:color w:val="333333"/>
+          <w:sz w:val="20"/>
+          <w:szCs w:val="20"/>
+        </w:rPr>
+        <w:t>eveloped Python scripts to meet business demands</w:t>
+      </w:r>
+    </w:p>
+    <w:p>
+      <w:pPr>
+        <w:pStyle w:val="ListParagraph"/>
+        <w:numPr>
+          <w:ilvl w:val="0"/>
+          <w:numId w:val="10"/>
+        </w:numPr>
+        <w:shd w:val="clear" w:color="auto" w:fill="FFFFFF"/>
+        <w:tabs>
+          <w:tab w:val="left" w:pos="10530"/>
+        </w:tabs>
+        <w:rPr>
+          <w:rFonts w:ascii="Goudy Old Style" w:eastAsia="Times New Roman" w:hAnsi="Goudy Old Style"/>
+          <w:color w:val="333333"/>
+          <w:sz w:val="20"/>
+          <w:szCs w:val="20"/>
+        </w:rPr>
+      </w:pPr>
+      <w:r>
+        <w:rPr>
+          <w:rFonts w:ascii="Goudy Old Style" w:eastAsia="Times New Roman" w:hAnsi="Goudy Old Style"/>
+          <w:color w:val="333333"/>
+          <w:sz w:val="20"/>
+          <w:szCs w:val="20"/>
+        </w:rPr>
+        <w:t>Maintained and created servers, networking stacks and ECS</w:t>
+      </w:r>
+    </w:p>
+    <w:p>
+      <w:pPr>
+        <w:pStyle w:val="ListParagraph"/>
+        <w:numPr>
+          <w:ilvl w:val="0"/>
+          <w:numId w:val="10"/>
+        </w:numPr>
+        <w:shd w:val="clear" w:color="auto" w:fill="FFFFFF"/>
+        <w:tabs>
+          <w:tab w:val="left" w:pos="10530"/>
+        </w:tabs>
+        <w:rPr>
+          <w:rFonts w:ascii="Goudy Old Style" w:eastAsia="Times New Roman" w:hAnsi="Goudy Old Style"/>
+          <w:color w:val="333333"/>
+          <w:sz w:val="20"/>
+          <w:szCs w:val="20"/>
+        </w:rPr>
+      </w:pPr>
+      <w:proofErr w:type="spellStart"/>
+      <w:r>
+        <w:rPr>
+          <w:rFonts w:ascii="Goudy Old Style" w:eastAsia="Times New Roman" w:hAnsi="Goudy Old Style"/>
+          <w:color w:val="333333"/>
+          <w:sz w:val="20"/>
+          <w:szCs w:val="20"/>
+        </w:rPr>
+        <w:t>Utilised</w:t>
+      </w:r>
+      <w:proofErr w:type="spellEnd"/>
+      <w:r>
+        <w:rPr>
+          <w:rFonts w:ascii="Goudy Old Style" w:eastAsia="Times New Roman" w:hAnsi="Goudy Old Style"/>
+          <w:color w:val="333333"/>
+          <w:sz w:val="20"/>
+          <w:szCs w:val="20"/>
+        </w:rPr>
+        <w:t xml:space="preserve"> Travis CI to automate testing/validation </w:t>
+      </w:r>
+    </w:p>
+    <w:p>
+      <w:pPr>
+        <w:pStyle w:val="ListParagraph"/>
+        <w:numPr>
+          <w:ilvl w:val="0"/>
+          <w:numId w:val="10"/>
+        </w:numPr>
+        <w:shd w:val="clear" w:color="auto" w:fill="FFFFFF"/>
+        <w:tabs>
+          <w:tab w:val="left" w:pos="10530"/>
+        </w:tabs>
+        <w:rPr>
+          <w:rFonts w:ascii="Goudy Old Style" w:eastAsia="Times New Roman" w:hAnsi="Goudy Old Style"/>
+          <w:color w:val="333333"/>
+          <w:sz w:val="20"/>
+          <w:szCs w:val="20"/>
+        </w:rPr>
+      </w:pPr>
+      <w:r>
+        <w:rPr>
+          <w:rFonts w:ascii="Goudy Old Style" w:eastAsia="Times New Roman" w:hAnsi="Goudy Old Style"/>
+          <w:color w:val="333333"/>
+          <w:sz w:val="20"/>
+          <w:szCs w:val="20"/>
+        </w:rPr>
+        <w:t>Managed Git workflow of several projects</w:t>
+      </w:r>
+    </w:p>
+    <w:p>
+      <w:pPr>
+        <w:shd w:val="clear" w:color="auto" w:fill="FFFFFF"/>
+        <w:tabs>
+          <w:tab w:val="left" w:pos="10530"/>
+        </w:tabs>
         <w:spacing w:line="300" w:lineRule="atLeast"/>
         <w:ind w:left="450"/>
         <w:rPr>
@@ -440,6 +689,28 @@
     </w:p>
     <w:p>
       <w:pPr>
+        <w:pStyle w:val="ListParagraph"/>
+        <w:numPr>
+          <w:ilvl w:val="0"/>
+          <w:numId w:val="15"/>
+        </w:numPr>
+        <w:rPr>
+          <w:rFonts w:ascii="Goudy Old Style" w:hAnsi="Goudy Old Style"/>
+          <w:sz w:val="20"/>
+          <w:szCs w:val="20"/>
+        </w:rPr>
+      </w:pPr>
+      <w:r>
+        <w:rPr>
+          <w:rFonts w:ascii="Goudy Old Style" w:hAnsi="Goudy Old Style"/>
+          <w:sz w:val="20"/>
+          <w:szCs w:val="20"/>
+        </w:rPr>
+        <w:t>Deploying applications to AWS</w:t>
+      </w:r>
+    </w:p>
+    <w:p>
+      <w:pPr>
         <w:shd w:val="clear" w:color="auto" w:fill="FFFFFF"/>
         <w:tabs>
           <w:tab w:val="left" w:pos="10530"/>
@@ -459,7 +730,25 @@
           <w:sz w:val="20"/>
           <w:szCs w:val="20"/>
         </w:rPr>
-        <w:t xml:space="preserve">05/19 – Current </w:t>
+        <w:t xml:space="preserve">03/17 – </w:t>
+      </w:r>
+      <w:r>
+        <w:rPr>
+          <w:rFonts w:ascii="Goudy Old Style" w:eastAsia="Times New Roman" w:hAnsi="Goudy Old Style"/>
+          <w:color w:val="333333"/>
+          <w:sz w:val="20"/>
+          <w:szCs w:val="20"/>
+        </w:rPr>
+        <w:t>05/19</w:t>
+      </w:r>
+      <w:r>
+        <w:rPr>
+          <w:rFonts w:ascii="Goudy Old Style" w:eastAsia="Times New Roman" w:hAnsi="Goudy Old Style"/>
+          <w:color w:val="333333"/>
+          <w:sz w:val="20"/>
+          <w:szCs w:val="20"/>
+        </w:rPr>
+        <w:t xml:space="preserve"> </w:t>
       </w:r>
       <w:r>
         <w:rPr>
@@ -468,45 +757,43 @@
           <w:color w:val="333333"/>
           <w:u w:val="single"/>
         </w:rPr>
-        <w:t>Summit ESP LLC: A Halliburton Service</w:t>
+        <w:t>Summit</w:t>
       </w:r>
       <w:r>
         <w:rPr>
           <w:rFonts w:ascii="Goudy Old Style" w:eastAsia="Times New Roman" w:hAnsi="Goudy Old Style"/>
           <w:i/>
           <w:color w:val="333333"/>
+          <w:u w:val="single"/>
         </w:rPr>
         <w:t xml:space="preserve"> </w:t>
       </w:r>
       <w:r>
         <w:rPr>
           <w:rFonts w:ascii="Goudy Old Style" w:eastAsia="Times New Roman" w:hAnsi="Goudy Old Style"/>
+          <w:i/>
+          <w:color w:val="333333"/>
+          <w:u w:val="single"/>
+        </w:rPr>
+        <w:t>ESP LLC: A Halliburton Service</w:t>
+      </w:r>
+      <w:r>
+        <w:rPr>
+          <w:rFonts w:ascii="Goudy Old Style" w:eastAsia="Times New Roman" w:hAnsi="Goudy Old Style"/>
+          <w:i/>
+          <w:color w:val="333333"/>
+        </w:rPr>
+        <w:t xml:space="preserve"> </w:t>
+      </w:r>
+      <w:r>
+        <w:rPr>
+          <w:rFonts w:ascii="Goudy Old Style" w:eastAsia="Times New Roman" w:hAnsi="Goudy Old Style"/>
           <w:b/>
           <w:color w:val="333333"/>
           <w:sz w:val="20"/>
           <w:szCs w:val="20"/>
         </w:rPr>
-        <w:t>(Developer II</w:t>
-      </w:r>
-      <w:r>
-        <w:rPr>
-          <w:rFonts w:ascii="Goudy Old Style" w:eastAsia="Times New Roman" w:hAnsi="Goudy Old Style"/>
-          <w:b/>
-          <w:color w:val="333333"/>
-          <w:sz w:val="20"/>
-          <w:szCs w:val="20"/>
-        </w:rPr>
-        <w:t>I</w:t>
-      </w:r>
-      <w:r>
-        <w:rPr>
-          <w:rFonts w:ascii="Goudy Old Style" w:eastAsia="Times New Roman" w:hAnsi="Goudy Old Style"/>
-          <w:b/>
-          <w:color w:val="333333"/>
-          <w:sz w:val="20"/>
-          <w:szCs w:val="20"/>
-        </w:rPr>
-        <w:t>)</w:t>
+        <w:t>(ERP Admin/Developer II)</w:t>
       </w:r>
       <w:r>
         <w:rPr>
@@ -563,52 +850,7 @@
           <w:sz w:val="20"/>
           <w:szCs w:val="20"/>
         </w:rPr>
-        <w:t>Refactoring Django/Ang</w:t>
-      </w:r>
-      <w:r>
-        <w:rPr>
-          <w:rFonts w:ascii="Goudy Old Style" w:eastAsia="Times New Roman" w:hAnsi="Goudy Old Style"/>
-          <w:color w:val="333333"/>
-          <w:sz w:val="20"/>
-          <w:szCs w:val="20"/>
-        </w:rPr>
-        <w:t>u</w:t>
-      </w:r>
-      <w:r>
-        <w:rPr>
-          <w:rFonts w:ascii="Goudy Old Style" w:eastAsia="Times New Roman" w:hAnsi="Goudy Old Style"/>
-          <w:color w:val="333333"/>
-          <w:sz w:val="20"/>
-          <w:szCs w:val="20"/>
-        </w:rPr>
-        <w:t>l</w:t>
-      </w:r>
-      <w:r>
-        <w:rPr>
-          <w:rFonts w:ascii="Goudy Old Style" w:eastAsia="Times New Roman" w:hAnsi="Goudy Old Style"/>
-          <w:color w:val="333333"/>
-          <w:sz w:val="20"/>
-          <w:szCs w:val="20"/>
-        </w:rPr>
-        <w:t>a</w:t>
-      </w:r>
-      <w:r>
-        <w:rPr>
-          <w:rFonts w:ascii="Goudy Old Style" w:eastAsia="Times New Roman" w:hAnsi="Goudy Old Style"/>
-          <w:color w:val="333333"/>
-          <w:sz w:val="20"/>
-          <w:szCs w:val="20"/>
-        </w:rPr>
-        <w:t xml:space="preserve">r app </w:t>
-      </w:r>
-      <w:r>
-        <w:rPr>
-          <w:rFonts w:ascii="Goudy Old Style" w:eastAsia="Times New Roman" w:hAnsi="Goudy Old Style"/>
-          <w:color w:val="333333"/>
-          <w:sz w:val="20"/>
-          <w:szCs w:val="20"/>
-        </w:rPr>
-        <w:t>into a Flask/Vue App, Developed side-by-side with existing app</w:t>
+        <w:t>Administered Fishbowl, a custom Java ERP backed by Firebird. Added new users, maintained pricing rules.</w:t>
       </w:r>
     </w:p>
     <w:p>
@@ -624,28 +866,56 @@
         </w:tabs>
         <w:rPr>
           <w:rFonts w:ascii="Goudy Old Style" w:eastAsia="Times New Roman" w:hAnsi="Goudy Old Style"/>
-          <w:color w:val="333333"/>
-          <w:sz w:val="20"/>
-          <w:szCs w:val="20"/>
-        </w:rPr>
-      </w:pPr>
-      <w:r>
-        <w:rPr>
-          <w:rFonts w:ascii="Goudy Old Style" w:eastAsia="Times New Roman" w:hAnsi="Goudy Old Style"/>
-          <w:color w:val="333333"/>
-          <w:sz w:val="20"/>
-          <w:szCs w:val="20"/>
-        </w:rPr>
-        <w:t xml:space="preserve">Maintained and </w:t>
-      </w:r>
-      <w:r>
-        <w:rPr>
-          <w:rFonts w:ascii="Goudy Old Style" w:eastAsia="Times New Roman" w:hAnsi="Goudy Old Style"/>
-          <w:color w:val="333333"/>
-          <w:sz w:val="20"/>
-          <w:szCs w:val="20"/>
-        </w:rPr>
-        <w:t>extended existing Django applications</w:t>
+          <w:b/>
+          <w:color w:val="333333"/>
+          <w:sz w:val="20"/>
+          <w:szCs w:val="20"/>
+        </w:rPr>
+      </w:pPr>
+      <w:r>
+        <w:rPr>
+          <w:rFonts w:ascii="Goudy Old Style" w:eastAsia="Times New Roman" w:hAnsi="Goudy Old Style"/>
+          <w:color w:val="333333"/>
+          <w:sz w:val="20"/>
+          <w:szCs w:val="20"/>
+        </w:rPr>
+        <w:t xml:space="preserve">Developed Excel-based ODBC reports for users out of </w:t>
+      </w:r>
+      <w:r>
+        <w:rPr>
+          <w:rFonts w:ascii="Goudy Old Style" w:eastAsia="Times New Roman" w:hAnsi="Goudy Old Style"/>
+          <w:color w:val="333333"/>
+          <w:sz w:val="20"/>
+          <w:szCs w:val="20"/>
+        </w:rPr>
+        <w:t>MySQL</w:t>
+      </w:r>
+      <w:r>
+        <w:rPr>
+          <w:rFonts w:ascii="Goudy Old Style" w:eastAsia="Times New Roman" w:hAnsi="Goudy Old Style"/>
+          <w:color w:val="333333"/>
+          <w:sz w:val="20"/>
+          <w:szCs w:val="20"/>
+        </w:rPr>
+        <w:t xml:space="preserve"> and Firebird</w:t>
+      </w:r>
+      <w:r>
+        <w:rPr>
+          <w:rFonts w:ascii="Goudy Old Style" w:eastAsia="Times New Roman" w:hAnsi="Goudy Old Style"/>
+          <w:color w:val="333333"/>
+          <w:sz w:val="20"/>
+          <w:szCs w:val="20"/>
+        </w:rPr>
+        <w:t xml:space="preserve"> and implemented a self-service reporting tool</w:t>
+      </w:r>
+      <w:r>
+        <w:rPr>
+          <w:rFonts w:ascii="Goudy Old Style" w:eastAsia="Times New Roman" w:hAnsi="Goudy Old Style"/>
+          <w:color w:val="333333"/>
+          <w:sz w:val="20"/>
+          <w:szCs w:val="20"/>
+        </w:rPr>
+        <w:t>.</w:t>
       </w:r>
     </w:p>
     <w:p>
@@ -661,143 +931,29 @@
         </w:tabs>
         <w:rPr>
           <w:rFonts w:ascii="Goudy Old Style" w:eastAsia="Times New Roman" w:hAnsi="Goudy Old Style"/>
-          <w:color w:val="333333"/>
-          <w:sz w:val="20"/>
-          <w:szCs w:val="20"/>
-        </w:rPr>
-      </w:pPr>
-      <w:r>
-        <w:rPr>
-          <w:rFonts w:ascii="Goudy Old Style" w:eastAsia="Times New Roman" w:hAnsi="Goudy Old Style"/>
-          <w:color w:val="333333"/>
-          <w:sz w:val="20"/>
-          <w:szCs w:val="20"/>
-        </w:rPr>
-        <w:t xml:space="preserve">Developed </w:t>
-      </w:r>
-      <w:r>
-        <w:rPr>
-          <w:rFonts w:ascii="Goudy Old Style" w:eastAsia="Times New Roman" w:hAnsi="Goudy Old Style"/>
-          <w:color w:val="333333"/>
-          <w:sz w:val="20"/>
-          <w:szCs w:val="20"/>
-        </w:rPr>
-        <w:t>Python scripts to meet business demands</w:t>
-      </w:r>
-    </w:p>
-    <w:p>
-      <w:pPr>
-        <w:shd w:val="clear" w:color="auto" w:fill="FFFFFF"/>
-        <w:tabs>
-          <w:tab w:val="left" w:pos="10530"/>
-        </w:tabs>
-        <w:ind w:firstLine="450"/>
-        <w:rPr>
-          <w:rFonts w:ascii="Goudy Old Style" w:eastAsia="Times New Roman" w:hAnsi="Goudy Old Style" w:cs="Helvetica"/>
-          <w:color w:val="333333"/>
-          <w:sz w:val="20"/>
-          <w:szCs w:val="20"/>
-        </w:rPr>
-      </w:pPr>
-      <w:r>
-        <w:rPr>
-          <w:rFonts w:ascii="Goudy Old Style" w:eastAsia="Times New Roman" w:hAnsi="Goudy Old Style"/>
-          <w:color w:val="333333"/>
-          <w:sz w:val="20"/>
-          <w:szCs w:val="20"/>
-        </w:rPr>
-        <w:t xml:space="preserve">03/17 – </w:t>
-      </w:r>
-      <w:r>
-        <w:rPr>
-          <w:rFonts w:ascii="Goudy Old Style" w:eastAsia="Times New Roman" w:hAnsi="Goudy Old Style"/>
-          <w:color w:val="333333"/>
-          <w:sz w:val="20"/>
-          <w:szCs w:val="20"/>
-        </w:rPr>
-        <w:t>05/19</w:t>
-      </w:r>
-      <w:r>
-        <w:rPr>
-          <w:rFonts w:ascii="Goudy Old Style" w:eastAsia="Times New Roman" w:hAnsi="Goudy Old Style"/>
-          <w:color w:val="333333"/>
-          <w:sz w:val="20"/>
-          <w:szCs w:val="20"/>
-        </w:rPr>
-        <w:t xml:space="preserve"> </w:t>
-      </w:r>
-      <w:r>
-        <w:rPr>
-          <w:rFonts w:ascii="Goudy Old Style" w:eastAsia="Times New Roman" w:hAnsi="Goudy Old Style"/>
-          <w:i/>
-          <w:color w:val="333333"/>
-          <w:u w:val="single"/>
-        </w:rPr>
-        <w:t>Summit</w:t>
-      </w:r>
-      <w:r>
-        <w:rPr>
-          <w:rFonts w:ascii="Goudy Old Style" w:eastAsia="Times New Roman" w:hAnsi="Goudy Old Style"/>
-          <w:i/>
-          <w:color w:val="333333"/>
-          <w:u w:val="single"/>
-        </w:rPr>
-        <w:t xml:space="preserve"> </w:t>
-      </w:r>
-      <w:r>
-        <w:rPr>
-          <w:rFonts w:ascii="Goudy Old Style" w:eastAsia="Times New Roman" w:hAnsi="Goudy Old Style"/>
-          <w:i/>
-          <w:color w:val="333333"/>
-          <w:u w:val="single"/>
-        </w:rPr>
-        <w:t>ESP LLC: A Halliburton Service</w:t>
-      </w:r>
-      <w:r>
-        <w:rPr>
-          <w:rFonts w:ascii="Goudy Old Style" w:eastAsia="Times New Roman" w:hAnsi="Goudy Old Style"/>
-          <w:i/>
-          <w:color w:val="333333"/>
-        </w:rPr>
-        <w:t xml:space="preserve"> </w:t>
-      </w:r>
-      <w:r>
-        <w:rPr>
-          <w:rFonts w:ascii="Goudy Old Style" w:eastAsia="Times New Roman" w:hAnsi="Goudy Old Style"/>
           <w:b/>
           <w:color w:val="333333"/>
           <w:sz w:val="20"/>
           <w:szCs w:val="20"/>
         </w:rPr>
-        <w:t>(ERP Admin/Developer II)</w:t>
-      </w:r>
-      <w:r>
-        <w:rPr>
-          <w:rFonts w:ascii="Goudy Old Style" w:eastAsia="Times New Roman" w:hAnsi="Goudy Old Style"/>
-          <w:b/>
-          <w:color w:val="333333"/>
-          <w:sz w:val="20"/>
-          <w:szCs w:val="20"/>
-        </w:rPr>
-        <w:tab/>
-      </w:r>
-      <w:r>
-        <w:rPr>
-          <w:rFonts w:ascii="Goudy Old Style" w:eastAsia="Times New Roman" w:hAnsi="Goudy Old Style"/>
-          <w:color w:val="333333"/>
-          <w:sz w:val="20"/>
-          <w:szCs w:val="20"/>
-        </w:rPr>
-        <w:t>Tulsa, OK</w:t>
-      </w:r>
-      <w:r>
-        <w:rPr>
-          <w:rFonts w:ascii="Goudy Old Style" w:eastAsia="Times New Roman" w:hAnsi="Goudy Old Style" w:cs="Helvetica"/>
-          <w:color w:val="333333"/>
-          <w:sz w:val="20"/>
-          <w:szCs w:val="20"/>
-        </w:rPr>
-        <w:t xml:space="preserve"> </w:t>
+      </w:pPr>
+      <w:r>
+        <w:rPr>
+          <w:rFonts w:ascii="Goudy Old Style" w:eastAsia="Times New Roman" w:hAnsi="Goudy Old Style"/>
+          <w:color w:val="333333"/>
+          <w:sz w:val="20"/>
+          <w:szCs w:val="20"/>
+        </w:rPr>
+        <w:t>Developed VBA automation for pulling SCADA data for wells out of a PostgreSQL database</w:t>
+      </w:r>
+      <w:r>
+        <w:rPr>
+          <w:rFonts w:ascii="Goudy Old Style" w:eastAsia="Times New Roman" w:hAnsi="Goudy Old Style"/>
+          <w:color w:val="333333"/>
+          <w:sz w:val="20"/>
+          <w:szCs w:val="20"/>
+        </w:rPr>
+        <w:t>.</w:t>
       </w:r>
     </w:p>
     <w:p>
@@ -826,7 +982,34 @@
           <w:sz w:val="20"/>
           <w:szCs w:val="20"/>
         </w:rPr>
-        <w:t>Administered Fishbowl, a custom Java ERP backed by Firebird. Added new users, maintained pricing rules.</w:t>
+        <w:t xml:space="preserve">Developed and </w:t>
+      </w:r>
+      <w:r>
+        <w:rPr>
+          <w:rFonts w:ascii="Goudy Old Style" w:eastAsia="Times New Roman" w:hAnsi="Goudy Old Style"/>
+          <w:color w:val="333333"/>
+          <w:sz w:val="20"/>
+          <w:szCs w:val="20"/>
+        </w:rPr>
+        <w:t>Maintained</w:t>
+      </w:r>
+      <w:r>
+        <w:rPr>
+          <w:rFonts w:ascii="Goudy Old Style" w:eastAsia="Times New Roman" w:hAnsi="Goudy Old Style"/>
+          <w:color w:val="333333"/>
+          <w:sz w:val="20"/>
+          <w:szCs w:val="20"/>
+        </w:rPr>
+        <w:t xml:space="preserve"> </w:t>
+      </w:r>
+      <w:r>
+        <w:rPr>
+          <w:rFonts w:ascii="Goudy Old Style" w:eastAsia="Times New Roman" w:hAnsi="Goudy Old Style"/>
+          <w:color w:val="333333"/>
+          <w:sz w:val="20"/>
+          <w:szCs w:val="20"/>
+        </w:rPr>
+        <w:t>C# programs for importing and exporting data from Fishbowl.</w:t>
       </w:r>
     </w:p>
     <w:p>
@@ -842,156 +1025,6 @@
         </w:tabs>
         <w:rPr>
           <w:rFonts w:ascii="Goudy Old Style" w:eastAsia="Times New Roman" w:hAnsi="Goudy Old Style"/>
-          <w:b/>
-          <w:color w:val="333333"/>
-          <w:sz w:val="20"/>
-          <w:szCs w:val="20"/>
-        </w:rPr>
-      </w:pPr>
-      <w:r>
-        <w:rPr>
-          <w:rFonts w:ascii="Goudy Old Style" w:eastAsia="Times New Roman" w:hAnsi="Goudy Old Style"/>
-          <w:color w:val="333333"/>
-          <w:sz w:val="20"/>
-          <w:szCs w:val="20"/>
-        </w:rPr>
-        <w:t xml:space="preserve">Developed Excel-based ODBC reports for users out of </w:t>
-      </w:r>
-      <w:r>
-        <w:rPr>
-          <w:rFonts w:ascii="Goudy Old Style" w:eastAsia="Times New Roman" w:hAnsi="Goudy Old Style"/>
-          <w:color w:val="333333"/>
-          <w:sz w:val="20"/>
-          <w:szCs w:val="20"/>
-        </w:rPr>
-        <w:t>MySQL</w:t>
-      </w:r>
-      <w:r>
-        <w:rPr>
-          <w:rFonts w:ascii="Goudy Old Style" w:eastAsia="Times New Roman" w:hAnsi="Goudy Old Style"/>
-          <w:color w:val="333333"/>
-          <w:sz w:val="20"/>
-          <w:szCs w:val="20"/>
-        </w:rPr>
-        <w:t xml:space="preserve"> and Firebird</w:t>
-      </w:r>
-      <w:r>
-        <w:rPr>
-          <w:rFonts w:ascii="Goudy Old Style" w:eastAsia="Times New Roman" w:hAnsi="Goudy Old Style"/>
-          <w:color w:val="333333"/>
-          <w:sz w:val="20"/>
-          <w:szCs w:val="20"/>
-        </w:rPr>
-        <w:t>.</w:t>
-      </w:r>
-    </w:p>
-    <w:p>
-      <w:pPr>
-        <w:pStyle w:val="ListParagraph"/>
-        <w:numPr>
-          <w:ilvl w:val="0"/>
-          <w:numId w:val="10"/>
-        </w:numPr>
-        <w:shd w:val="clear" w:color="auto" w:fill="FFFFFF"/>
-        <w:tabs>
-          <w:tab w:val="left" w:pos="10530"/>
-        </w:tabs>
-        <w:rPr>
-          <w:rFonts w:ascii="Goudy Old Style" w:eastAsia="Times New Roman" w:hAnsi="Goudy Old Style"/>
-          <w:b/>
-          <w:color w:val="333333"/>
-          <w:sz w:val="20"/>
-          <w:szCs w:val="20"/>
-        </w:rPr>
-      </w:pPr>
-      <w:r>
-        <w:rPr>
-          <w:rFonts w:ascii="Goudy Old Style" w:eastAsia="Times New Roman" w:hAnsi="Goudy Old Style"/>
-          <w:color w:val="333333"/>
-          <w:sz w:val="20"/>
-          <w:szCs w:val="20"/>
-        </w:rPr>
-        <w:t>Developed VBA automation for pulling SCADA data for wells out of a PostgreSQL database</w:t>
-      </w:r>
-      <w:r>
-        <w:rPr>
-          <w:rFonts w:ascii="Goudy Old Style" w:eastAsia="Times New Roman" w:hAnsi="Goudy Old Style"/>
-          <w:color w:val="333333"/>
-          <w:sz w:val="20"/>
-          <w:szCs w:val="20"/>
-        </w:rPr>
-        <w:t>.</w:t>
-      </w:r>
-    </w:p>
-    <w:p>
-      <w:pPr>
-        <w:pStyle w:val="ListParagraph"/>
-        <w:numPr>
-          <w:ilvl w:val="0"/>
-          <w:numId w:val="10"/>
-        </w:numPr>
-        <w:shd w:val="clear" w:color="auto" w:fill="FFFFFF"/>
-        <w:tabs>
-          <w:tab w:val="left" w:pos="10530"/>
-        </w:tabs>
-        <w:rPr>
-          <w:rFonts w:ascii="Goudy Old Style" w:eastAsia="Times New Roman" w:hAnsi="Goudy Old Style"/>
-          <w:b/>
-          <w:color w:val="333333"/>
-          <w:sz w:val="20"/>
-          <w:szCs w:val="20"/>
-        </w:rPr>
-      </w:pPr>
-      <w:r>
-        <w:rPr>
-          <w:rFonts w:ascii="Goudy Old Style" w:eastAsia="Times New Roman" w:hAnsi="Goudy Old Style"/>
-          <w:color w:val="333333"/>
-          <w:sz w:val="20"/>
-          <w:szCs w:val="20"/>
-        </w:rPr>
-        <w:t xml:space="preserve">Developed and </w:t>
-      </w:r>
-      <w:r>
-        <w:rPr>
-          <w:rFonts w:ascii="Goudy Old Style" w:eastAsia="Times New Roman" w:hAnsi="Goudy Old Style"/>
-          <w:color w:val="333333"/>
-          <w:sz w:val="20"/>
-          <w:szCs w:val="20"/>
-        </w:rPr>
-        <w:t>Maintained</w:t>
-      </w:r>
-      <w:r>
-        <w:rPr>
-          <w:rFonts w:ascii="Goudy Old Style" w:eastAsia="Times New Roman" w:hAnsi="Goudy Old Style"/>
-          <w:color w:val="333333"/>
-          <w:sz w:val="20"/>
-          <w:szCs w:val="20"/>
-        </w:rPr>
-        <w:t xml:space="preserve"> </w:t>
-      </w:r>
-      <w:r>
-        <w:rPr>
-          <w:rFonts w:ascii="Goudy Old Style" w:eastAsia="Times New Roman" w:hAnsi="Goudy Old Style"/>
-          <w:color w:val="333333"/>
-          <w:sz w:val="20"/>
-          <w:szCs w:val="20"/>
-        </w:rPr>
-        <w:t>C# programs for importing and exporting data from Fishbowl.</w:t>
-      </w:r>
-    </w:p>
-    <w:p>
-      <w:pPr>
-        <w:pStyle w:val="ListParagraph"/>
-        <w:numPr>
-          <w:ilvl w:val="0"/>
-          <w:numId w:val="10"/>
-        </w:numPr>
-        <w:shd w:val="clear" w:color="auto" w:fill="FFFFFF"/>
-        <w:tabs>
-          <w:tab w:val="left" w:pos="10530"/>
-        </w:tabs>
-        <w:rPr>
-          <w:rFonts w:ascii="Goudy Old Style" w:eastAsia="Times New Roman" w:hAnsi="Goudy Old Style"/>
           <w:color w:val="333333"/>
           <w:sz w:val="20"/>
           <w:szCs w:val="20"/>
@@ -1237,24 +1270,6 @@
           <w:sz w:val="20"/>
           <w:szCs w:val="20"/>
         </w:rPr>
-        <w:t xml:space="preserve"> custom</w:t>
-      </w:r>
-      <w:r>
-        <w:rPr>
-          <w:rFonts w:ascii="Goudy Old Style" w:eastAsia="Times New Roman" w:hAnsi="Goudy Old Style"/>
-          <w:color w:val="333333"/>
-          <w:sz w:val="20"/>
-          <w:szCs w:val="20"/>
-        </w:rPr>
-        <w:t xml:space="preserve"> customizable</w:t>
-      </w:r>
-      <w:r>
-        <w:rPr>
-          <w:rFonts w:ascii="Goudy Old Style" w:eastAsia="Times New Roman" w:hAnsi="Goudy Old Style"/>
-          <w:color w:val="333333"/>
-          <w:sz w:val="20"/>
-          <w:szCs w:val="20"/>
-        </w:rPr>
         <w:t xml:space="preserve"> </w:t>
       </w:r>
       <w:r>
@@ -1264,6 +1279,24 @@
           <w:sz w:val="20"/>
           <w:szCs w:val="20"/>
         </w:rPr>
+        <w:t>customizable</w:t>
+      </w:r>
+      <w:r>
+        <w:rPr>
+          <w:rFonts w:ascii="Goudy Old Style" w:eastAsia="Times New Roman" w:hAnsi="Goudy Old Style"/>
+          <w:color w:val="333333"/>
+          <w:sz w:val="20"/>
+          <w:szCs w:val="20"/>
+        </w:rPr>
+        <w:t xml:space="preserve"> </w:t>
+      </w:r>
+      <w:r>
+        <w:rPr>
+          <w:rFonts w:ascii="Goudy Old Style" w:eastAsia="Times New Roman" w:hAnsi="Goudy Old Style"/>
+          <w:color w:val="333333"/>
+          <w:sz w:val="20"/>
+          <w:szCs w:val="20"/>
+        </w:rPr>
         <w:t>timing</w:t>
       </w:r>
       <w:r>
@@ -1273,7 +1306,34 @@
           <w:sz w:val="20"/>
           <w:szCs w:val="20"/>
         </w:rPr>
-        <w:t xml:space="preserve"> achieving a 10% response rate. </w:t>
+        <w:t xml:space="preserve"> w/</w:t>
+      </w:r>
+      <w:r>
+        <w:rPr>
+          <w:rFonts w:ascii="Goudy Old Style" w:eastAsia="Times New Roman" w:hAnsi="Goudy Old Style"/>
+          <w:color w:val="333333"/>
+          <w:sz w:val="20"/>
+          <w:szCs w:val="20"/>
+        </w:rPr>
+        <w:t>10% response rate</w:t>
+      </w:r>
+      <w:r>
+        <w:rPr>
+          <w:rFonts w:ascii="Goudy Old Style" w:eastAsia="Times New Roman" w:hAnsi="Goudy Old Style"/>
+          <w:color w:val="333333"/>
+          <w:sz w:val="20"/>
+          <w:szCs w:val="20"/>
+        </w:rPr>
+        <w:t xml:space="preserve"> </w:t>
+      </w:r>
+      <w:r>
+        <w:rPr>
+          <w:rFonts w:ascii="Goudy Old Style" w:eastAsia="Times New Roman" w:hAnsi="Goudy Old Style"/>
+          <w:color w:val="333333"/>
+          <w:sz w:val="20"/>
+          <w:szCs w:val="20"/>
+        </w:rPr>
+        <w:t>that used JSON config files.</w:t>
       </w:r>
     </w:p>
     <w:p>
@@ -1431,26 +1491,374 @@
     </w:p>
     <w:p>
       <w:pPr>
+        <w:shd w:val="clear" w:color="auto" w:fill="FFFFFF"/>
+        <w:ind w:firstLine="450"/>
+        <w:rPr>
+          <w:rFonts w:ascii="Goudy Old Style" w:eastAsia="Times New Roman" w:hAnsi="Goudy Old Style" w:cs="Helvetica"/>
+          <w:color w:val="333333"/>
+          <w:sz w:val="20"/>
+          <w:szCs w:val="20"/>
+        </w:rPr>
+      </w:pPr>
+      <w:r>
+        <w:rPr>
+          <w:rFonts w:ascii="Goudy Old Style" w:eastAsia="Times New Roman" w:hAnsi="Goudy Old Style"/>
+          <w:color w:val="333333"/>
+          <w:sz w:val="20"/>
+          <w:szCs w:val="20"/>
+        </w:rPr>
+        <w:t>07</w:t>
+      </w:r>
+      <w:r>
+        <w:rPr>
+          <w:rFonts w:ascii="Goudy Old Style" w:eastAsia="Times New Roman" w:hAnsi="Goudy Old Style"/>
+          <w:color w:val="333333"/>
+          <w:sz w:val="20"/>
+          <w:szCs w:val="20"/>
+        </w:rPr>
+        <w:t xml:space="preserve">/10 - 10/14 </w:t>
+      </w:r>
+      <w:r>
+        <w:rPr>
+          <w:rFonts w:ascii="Goudy Old Style" w:eastAsia="Times New Roman" w:hAnsi="Goudy Old Style"/>
+          <w:i/>
+          <w:color w:val="333333"/>
+          <w:u w:val="single"/>
+        </w:rPr>
+        <w:t>Expedia, Inc.</w:t>
+      </w:r>
+      <w:r>
+        <w:rPr>
+          <w:rFonts w:ascii="Goudy Old Style" w:eastAsia="Times New Roman" w:hAnsi="Goudy Old Style"/>
+          <w:color w:val="333333"/>
+          <w:sz w:val="20"/>
+          <w:szCs w:val="20"/>
+        </w:rPr>
+        <w:t xml:space="preserve"> </w:t>
+      </w:r>
+      <w:r>
+        <w:rPr>
+          <w:rFonts w:ascii="Goudy Old Style" w:eastAsia="Times New Roman" w:hAnsi="Goudy Old Style"/>
+          <w:b/>
+          <w:color w:val="333333"/>
+          <w:sz w:val="20"/>
+          <w:szCs w:val="20"/>
+        </w:rPr>
+        <w:t>(Hotel Systems Technical Support Analyst Lead)</w:t>
+      </w:r>
+      <w:r>
+        <w:rPr>
+          <w:rFonts w:ascii="Goudy Old Style" w:eastAsia="Times New Roman" w:hAnsi="Goudy Old Style"/>
+          <w:color w:val="333333"/>
+          <w:sz w:val="20"/>
+          <w:szCs w:val="20"/>
+        </w:rPr>
+        <w:tab/>
+        <w:t>S</w:t>
+      </w:r>
+      <w:r>
+        <w:rPr>
+          <w:rFonts w:ascii="Goudy Old Style" w:eastAsia="Times New Roman" w:hAnsi="Goudy Old Style"/>
+          <w:color w:val="333333"/>
+          <w:sz w:val="20"/>
+          <w:szCs w:val="20"/>
+        </w:rPr>
+        <w:t>pringfield, MO</w:t>
+      </w:r>
+    </w:p>
+    <w:p>
+      <w:pPr>
         <w:numPr>
           <w:ilvl w:val="0"/>
-          <w:numId w:val="3"/>
+          <w:numId w:val="4"/>
         </w:numPr>
         <w:shd w:val="clear" w:color="auto" w:fill="FFFFFF"/>
         <w:rPr>
-          <w:rFonts w:ascii="Goudy Old Style" w:eastAsia="Times New Roman" w:hAnsi="Goudy Old Style" w:cs="Helvetica"/>
-          <w:color w:val="333333"/>
-          <w:sz w:val="20"/>
-          <w:szCs w:val="20"/>
-        </w:rPr>
-      </w:pPr>
-      <w:r>
-        <w:rPr>
-          <w:rFonts w:ascii="Goudy Old Style" w:eastAsia="Times New Roman" w:hAnsi="Goudy Old Style"/>
-          <w:color w:val="333333"/>
-          <w:sz w:val="20"/>
-          <w:szCs w:val="20"/>
-        </w:rPr>
-        <w:t xml:space="preserve">Developed modularized code that used JSON config files. </w:t>
+          <w:rFonts w:ascii="Goudy Old Style" w:eastAsia="Times New Roman" w:hAnsi="Goudy Old Style"/>
+          <w:color w:val="333333"/>
+          <w:sz w:val="20"/>
+          <w:szCs w:val="20"/>
+        </w:rPr>
+      </w:pPr>
+      <w:r>
+        <w:rPr>
+          <w:rFonts w:ascii="Goudy Old Style" w:hAnsi="Goudy Old Style"/>
+          <w:color w:val="333333"/>
+          <w:sz w:val="20"/>
+          <w:szCs w:val="20"/>
+          <w:shd w:val="clear" w:color="auto" w:fill="FFFFFF"/>
+        </w:rPr>
+        <w:t>Resolved issues with hoteliers’ access to internal systems,</w:t>
+      </w:r>
+      <w:r>
+        <w:rPr>
+          <w:rFonts w:ascii="Goudy Old Style" w:hAnsi="Goudy Old Style"/>
+          <w:color w:val="333333"/>
+          <w:sz w:val="20"/>
+          <w:szCs w:val="20"/>
+          <w:shd w:val="clear" w:color="auto" w:fill="FFFFFF"/>
+        </w:rPr>
+        <w:t xml:space="preserve"> </w:t>
+      </w:r>
+      <w:r>
+        <w:rPr>
+          <w:rFonts w:ascii="Goudy Old Style" w:hAnsi="Goudy Old Style"/>
+          <w:color w:val="333333"/>
+          <w:sz w:val="20"/>
+          <w:szCs w:val="20"/>
+          <w:shd w:val="clear" w:color="auto" w:fill="FFFFFF"/>
+        </w:rPr>
+        <w:t>appearance on partner websites and reser</w:t>
+      </w:r>
+      <w:r>
+        <w:rPr>
+          <w:rFonts w:ascii="Goudy Old Style" w:hAnsi="Goudy Old Style"/>
+          <w:color w:val="333333"/>
+          <w:sz w:val="20"/>
+          <w:szCs w:val="20"/>
+          <w:shd w:val="clear" w:color="auto" w:fill="FFFFFF"/>
+        </w:rPr>
+        <w:t>vations processing incorrectly.</w:t>
+      </w:r>
+      <w:r>
+        <w:rPr>
+          <w:rFonts w:ascii="Goudy Old Style" w:hAnsi="Goudy Old Style"/>
+          <w:color w:val="333333"/>
+          <w:sz w:val="20"/>
+          <w:szCs w:val="20"/>
+          <w:shd w:val="clear" w:color="auto" w:fill="FFFFFF"/>
+        </w:rPr>
+        <w:t xml:space="preserve"> </w:t>
+      </w:r>
+    </w:p>
+    <w:p>
+      <w:pPr>
+        <w:numPr>
+          <w:ilvl w:val="0"/>
+          <w:numId w:val="4"/>
+        </w:numPr>
+        <w:shd w:val="clear" w:color="auto" w:fill="FFFFFF"/>
+        <w:rPr>
+          <w:rFonts w:ascii="Goudy Old Style" w:eastAsia="Times New Roman" w:hAnsi="Goudy Old Style"/>
+          <w:color w:val="333333"/>
+          <w:sz w:val="20"/>
+          <w:szCs w:val="20"/>
+        </w:rPr>
+      </w:pPr>
+      <w:r>
+        <w:rPr>
+          <w:rFonts w:ascii="Goudy Old Style" w:hAnsi="Goudy Old Style"/>
+          <w:color w:val="333333"/>
+          <w:sz w:val="20"/>
+          <w:szCs w:val="20"/>
+          <w:shd w:val="clear" w:color="auto" w:fill="FFFFFF"/>
+        </w:rPr>
+        <w:t xml:space="preserve">Created and modified T-SQL queries to complete the duties at hand. </w:t>
+      </w:r>
+    </w:p>
+    <w:p>
+      <w:pPr>
+        <w:numPr>
+          <w:ilvl w:val="0"/>
+          <w:numId w:val="4"/>
+        </w:numPr>
+        <w:shd w:val="clear" w:color="auto" w:fill="FFFFFF"/>
+        <w:rPr>
+          <w:rFonts w:ascii="Goudy Old Style" w:eastAsia="Times New Roman" w:hAnsi="Goudy Old Style"/>
+          <w:color w:val="333333"/>
+          <w:sz w:val="20"/>
+          <w:szCs w:val="20"/>
+        </w:rPr>
+      </w:pPr>
+      <w:r>
+        <w:rPr>
+          <w:rFonts w:ascii="Goudy Old Style" w:hAnsi="Goudy Old Style"/>
+          <w:color w:val="333333"/>
+          <w:sz w:val="20"/>
+          <w:szCs w:val="20"/>
+          <w:shd w:val="clear" w:color="auto" w:fill="FFFFFF"/>
+        </w:rPr>
+        <w:t xml:space="preserve">Navigated multiple web-based support systems to ensure that the data is showing and booking correctly on the partner websites. </w:t>
+      </w:r>
+    </w:p>
+    <w:p>
+      <w:pPr>
+        <w:numPr>
+          <w:ilvl w:val="0"/>
+          <w:numId w:val="4"/>
+        </w:numPr>
+        <w:shd w:val="clear" w:color="auto" w:fill="FFFFFF"/>
+        <w:rPr>
+          <w:rFonts w:ascii="Goudy Old Style" w:eastAsia="Times New Roman" w:hAnsi="Goudy Old Style"/>
+          <w:color w:val="333333"/>
+          <w:sz w:val="20"/>
+          <w:szCs w:val="20"/>
+        </w:rPr>
+      </w:pPr>
+      <w:r>
+        <w:rPr>
+          <w:rFonts w:ascii="Goudy Old Style" w:hAnsi="Goudy Old Style"/>
+          <w:color w:val="333333"/>
+          <w:sz w:val="20"/>
+          <w:szCs w:val="20"/>
+          <w:shd w:val="clear" w:color="auto" w:fill="FFFFFF"/>
+        </w:rPr>
+        <w:t xml:space="preserve">Developed </w:t>
+      </w:r>
+      <w:r>
+        <w:rPr>
+          <w:rFonts w:ascii="Goudy Old Style" w:hAnsi="Goudy Old Style"/>
+          <w:color w:val="333333"/>
+          <w:sz w:val="20"/>
+          <w:szCs w:val="20"/>
+          <w:shd w:val="clear" w:color="auto" w:fill="FFFFFF"/>
+        </w:rPr>
+        <w:t>an automation system for resolution of failed e-mail</w:t>
+      </w:r>
+      <w:r>
+        <w:rPr>
+          <w:rFonts w:ascii="Goudy Old Style" w:hAnsi="Goudy Old Style"/>
+          <w:color w:val="333333"/>
+          <w:sz w:val="20"/>
+          <w:szCs w:val="20"/>
+          <w:shd w:val="clear" w:color="auto" w:fill="FFFFFF"/>
+        </w:rPr>
+        <w:t>/</w:t>
+      </w:r>
+      <w:r>
+        <w:rPr>
+          <w:rFonts w:ascii="Goudy Old Style" w:hAnsi="Goudy Old Style"/>
+          <w:color w:val="333333"/>
+          <w:sz w:val="20"/>
+          <w:szCs w:val="20"/>
+          <w:shd w:val="clear" w:color="auto" w:fill="FFFFFF"/>
+        </w:rPr>
+        <w:t xml:space="preserve"> notifications</w:t>
+      </w:r>
+      <w:r>
+        <w:rPr>
+          <w:rFonts w:ascii="Goudy Old Style" w:hAnsi="Goudy Old Style"/>
+          <w:color w:val="333333"/>
+          <w:sz w:val="20"/>
+          <w:szCs w:val="20"/>
+          <w:shd w:val="clear" w:color="auto" w:fill="FFFFFF"/>
+        </w:rPr>
+        <w:t xml:space="preserve">, saving </w:t>
+      </w:r>
+      <w:r>
+        <w:rPr>
+          <w:rFonts w:ascii="Goudy Old Style" w:hAnsi="Goudy Old Style"/>
+          <w:color w:val="333333"/>
+          <w:sz w:val="20"/>
+          <w:szCs w:val="20"/>
+          <w:shd w:val="clear" w:color="auto" w:fill="FFFFFF"/>
+        </w:rPr>
+        <w:t>40% - 60%</w:t>
+      </w:r>
+      <w:r>
+        <w:rPr>
+          <w:rFonts w:ascii="Goudy Old Style" w:hAnsi="Goudy Old Style"/>
+          <w:color w:val="333333"/>
+          <w:sz w:val="20"/>
+          <w:szCs w:val="20"/>
+          <w:shd w:val="clear" w:color="auto" w:fill="FFFFFF"/>
+        </w:rPr>
+        <w:t xml:space="preserve"> in time and</w:t>
+      </w:r>
+      <w:r>
+        <w:rPr>
+          <w:rFonts w:ascii="Goudy Old Style" w:hAnsi="Goudy Old Style"/>
+          <w:color w:val="333333"/>
+          <w:sz w:val="20"/>
+          <w:szCs w:val="20"/>
+          <w:shd w:val="clear" w:color="auto" w:fill="FFFFFF"/>
+        </w:rPr>
+        <w:t xml:space="preserve"> about $</w:t>
+      </w:r>
+      <w:r>
+        <w:rPr>
+          <w:rFonts w:ascii="Goudy Old Style" w:hAnsi="Goudy Old Style"/>
+          <w:color w:val="333333"/>
+          <w:sz w:val="20"/>
+          <w:szCs w:val="20"/>
+          <w:shd w:val="clear" w:color="auto" w:fill="FFFFFF"/>
+        </w:rPr>
+        <w:t>3</w:t>
+      </w:r>
+      <w:r>
+        <w:rPr>
+          <w:rFonts w:ascii="Goudy Old Style" w:hAnsi="Goudy Old Style"/>
+          <w:color w:val="333333"/>
+          <w:sz w:val="20"/>
+          <w:szCs w:val="20"/>
+          <w:shd w:val="clear" w:color="auto" w:fill="FFFFFF"/>
+        </w:rPr>
+        <w:t>5,000 yearly</w:t>
+      </w:r>
+      <w:r>
+        <w:rPr>
+          <w:rFonts w:ascii="Goudy Old Style" w:hAnsi="Goudy Old Style"/>
+          <w:color w:val="333333"/>
+          <w:sz w:val="20"/>
+          <w:szCs w:val="20"/>
+          <w:shd w:val="clear" w:color="auto" w:fill="FFFFFF"/>
+        </w:rPr>
+        <w:t>.</w:t>
+      </w:r>
+    </w:p>
+    <w:p>
+      <w:pPr>
+        <w:numPr>
+          <w:ilvl w:val="0"/>
+          <w:numId w:val="4"/>
+        </w:numPr>
+        <w:shd w:val="clear" w:color="auto" w:fill="FFFFFF"/>
+        <w:rPr>
+          <w:rFonts w:ascii="Goudy Old Style" w:eastAsia="Times New Roman" w:hAnsi="Goudy Old Style"/>
+          <w:color w:val="333333"/>
+          <w:sz w:val="20"/>
+          <w:szCs w:val="20"/>
+        </w:rPr>
+      </w:pPr>
+      <w:r>
+        <w:rPr>
+          <w:rFonts w:ascii="Goudy Old Style" w:hAnsi="Goudy Old Style"/>
+          <w:color w:val="333333"/>
+          <w:sz w:val="20"/>
+          <w:szCs w:val="20"/>
+          <w:shd w:val="clear" w:color="auto" w:fill="FFFFFF"/>
+        </w:rPr>
+        <w:t>Developed and implemented</w:t>
+      </w:r>
+      <w:r>
+        <w:rPr>
+          <w:rFonts w:ascii="Goudy Old Style" w:hAnsi="Goudy Old Style"/>
+          <w:color w:val="333333"/>
+          <w:sz w:val="20"/>
+          <w:szCs w:val="20"/>
+          <w:shd w:val="clear" w:color="auto" w:fill="FFFFFF"/>
+        </w:rPr>
+        <w:t xml:space="preserve"> an automation system</w:t>
+      </w:r>
+      <w:r>
+        <w:rPr>
+          <w:rFonts w:ascii="Goudy Old Style" w:hAnsi="Goudy Old Style"/>
+          <w:color w:val="333333"/>
+          <w:sz w:val="20"/>
+          <w:szCs w:val="20"/>
+          <w:shd w:val="clear" w:color="auto" w:fill="FFFFFF"/>
+        </w:rPr>
+        <w:t xml:space="preserve"> in VBA</w:t>
+      </w:r>
+      <w:r>
+        <w:rPr>
+          <w:rFonts w:ascii="Goudy Old Style" w:hAnsi="Goudy Old Style"/>
+          <w:color w:val="333333"/>
+          <w:sz w:val="20"/>
+          <w:szCs w:val="20"/>
+          <w:shd w:val="clear" w:color="auto" w:fill="FFFFFF"/>
+        </w:rPr>
+        <w:t xml:space="preserve"> for assignment of analyst casework, to mitigate out-of-order case work. </w:t>
       </w:r>
     </w:p>
     <w:p>
@@ -1461,456 +1869,6 @@
         </w:tabs>
         <w:ind w:firstLine="450"/>
         <w:rPr>
-          <w:rFonts w:ascii="Goudy Old Style" w:eastAsia="Times New Roman" w:hAnsi="Goudy Old Style" w:cs="Helvetica"/>
-          <w:color w:val="333333"/>
-          <w:sz w:val="20"/>
-          <w:szCs w:val="20"/>
-        </w:rPr>
-      </w:pPr>
-      <w:r>
-        <w:rPr>
-          <w:rFonts w:ascii="Goudy Old Style" w:eastAsia="Times New Roman" w:hAnsi="Goudy Old Style"/>
-          <w:color w:val="333333"/>
-          <w:sz w:val="20"/>
-          <w:szCs w:val="20"/>
-        </w:rPr>
-        <w:t>07</w:t>
-      </w:r>
-      <w:r>
-        <w:rPr>
-          <w:rFonts w:ascii="Goudy Old Style" w:eastAsia="Times New Roman" w:hAnsi="Goudy Old Style"/>
-          <w:color w:val="333333"/>
-          <w:sz w:val="20"/>
-          <w:szCs w:val="20"/>
-        </w:rPr>
-        <w:t xml:space="preserve">/10 - 10/14 </w:t>
-      </w:r>
-      <w:r>
-        <w:rPr>
-          <w:rFonts w:ascii="Goudy Old Style" w:eastAsia="Times New Roman" w:hAnsi="Goudy Old Style"/>
-          <w:i/>
-          <w:color w:val="333333"/>
-          <w:u w:val="single"/>
-        </w:rPr>
-        <w:t>Expedia, Inc.</w:t>
-      </w:r>
-      <w:r>
-        <w:rPr>
-          <w:rFonts w:ascii="Goudy Old Style" w:eastAsia="Times New Roman" w:hAnsi="Goudy Old Style"/>
-          <w:color w:val="333333"/>
-          <w:sz w:val="20"/>
-          <w:szCs w:val="20"/>
-        </w:rPr>
-        <w:t xml:space="preserve"> </w:t>
-      </w:r>
-      <w:r>
-        <w:rPr>
-          <w:rFonts w:ascii="Goudy Old Style" w:eastAsia="Times New Roman" w:hAnsi="Goudy Old Style"/>
-          <w:b/>
-          <w:color w:val="333333"/>
-          <w:sz w:val="20"/>
-          <w:szCs w:val="20"/>
-        </w:rPr>
-        <w:t>(Hotel Systems Technical Support Analyst Lead)</w:t>
-      </w:r>
-      <w:r>
-        <w:rPr>
-          <w:rFonts w:ascii="Goudy Old Style" w:eastAsia="Times New Roman" w:hAnsi="Goudy Old Style"/>
-          <w:color w:val="333333"/>
-          <w:sz w:val="20"/>
-          <w:szCs w:val="20"/>
-        </w:rPr>
-        <w:tab/>
-        <w:t>S</w:t>
-      </w:r>
-      <w:r>
-        <w:rPr>
-          <w:rFonts w:ascii="Goudy Old Style" w:eastAsia="Times New Roman" w:hAnsi="Goudy Old Style"/>
-          <w:color w:val="333333"/>
-          <w:sz w:val="20"/>
-          <w:szCs w:val="20"/>
-        </w:rPr>
-        <w:t>pringfield, MO</w:t>
-      </w:r>
-    </w:p>
-    <w:p>
-      <w:pPr>
-        <w:numPr>
-          <w:ilvl w:val="0"/>
-          <w:numId w:val="4"/>
-        </w:numPr>
-        <w:shd w:val="clear" w:color="auto" w:fill="FFFFFF"/>
-        <w:rPr>
-          <w:rFonts w:ascii="Goudy Old Style" w:eastAsia="Times New Roman" w:hAnsi="Goudy Old Style"/>
-          <w:color w:val="333333"/>
-          <w:sz w:val="20"/>
-          <w:szCs w:val="20"/>
-        </w:rPr>
-      </w:pPr>
-      <w:r>
-        <w:rPr>
-          <w:rFonts w:ascii="Goudy Old Style" w:hAnsi="Goudy Old Style"/>
-          <w:color w:val="333333"/>
-          <w:sz w:val="20"/>
-          <w:szCs w:val="20"/>
-          <w:shd w:val="clear" w:color="auto" w:fill="FFFFFF"/>
-        </w:rPr>
-        <w:t>Resolved issues with hoteliers’ access to internal systems,</w:t>
-      </w:r>
-      <w:r>
-        <w:rPr>
-          <w:rFonts w:ascii="Goudy Old Style" w:hAnsi="Goudy Old Style"/>
-          <w:color w:val="333333"/>
-          <w:sz w:val="20"/>
-          <w:szCs w:val="20"/>
-          <w:shd w:val="clear" w:color="auto" w:fill="FFFFFF"/>
-        </w:rPr>
-        <w:t xml:space="preserve"> </w:t>
-      </w:r>
-      <w:r>
-        <w:rPr>
-          <w:rFonts w:ascii="Goudy Old Style" w:hAnsi="Goudy Old Style"/>
-          <w:color w:val="333333"/>
-          <w:sz w:val="20"/>
-          <w:szCs w:val="20"/>
-          <w:shd w:val="clear" w:color="auto" w:fill="FFFFFF"/>
-        </w:rPr>
-        <w:t>appearance on partner websites and reser</w:t>
-      </w:r>
-      <w:r>
-        <w:rPr>
-          <w:rFonts w:ascii="Goudy Old Style" w:hAnsi="Goudy Old Style"/>
-          <w:color w:val="333333"/>
-          <w:sz w:val="20"/>
-          <w:szCs w:val="20"/>
-          <w:shd w:val="clear" w:color="auto" w:fill="FFFFFF"/>
-        </w:rPr>
-        <w:t>vations processing incorrectly.</w:t>
-      </w:r>
-      <w:r>
-        <w:rPr>
-          <w:rFonts w:ascii="Goudy Old Style" w:hAnsi="Goudy Old Style"/>
-          <w:color w:val="333333"/>
-          <w:sz w:val="20"/>
-          <w:szCs w:val="20"/>
-          <w:shd w:val="clear" w:color="auto" w:fill="FFFFFF"/>
-        </w:rPr>
-        <w:t xml:space="preserve"> </w:t>
-      </w:r>
-    </w:p>
-    <w:p>
-      <w:pPr>
-        <w:numPr>
-          <w:ilvl w:val="0"/>
-          <w:numId w:val="4"/>
-        </w:numPr>
-        <w:shd w:val="clear" w:color="auto" w:fill="FFFFFF"/>
-        <w:rPr>
-          <w:rFonts w:ascii="Goudy Old Style" w:eastAsia="Times New Roman" w:hAnsi="Goudy Old Style"/>
-          <w:color w:val="333333"/>
-          <w:sz w:val="20"/>
-          <w:szCs w:val="20"/>
-        </w:rPr>
-      </w:pPr>
-      <w:r>
-        <w:rPr>
-          <w:rFonts w:ascii="Goudy Old Style" w:hAnsi="Goudy Old Style"/>
-          <w:color w:val="333333"/>
-          <w:sz w:val="20"/>
-          <w:szCs w:val="20"/>
-          <w:shd w:val="clear" w:color="auto" w:fill="FFFFFF"/>
-        </w:rPr>
-        <w:t xml:space="preserve">Created and modified T-SQL queries to complete the duties at hand. </w:t>
-      </w:r>
-    </w:p>
-    <w:p>
-      <w:pPr>
-        <w:numPr>
-          <w:ilvl w:val="0"/>
-          <w:numId w:val="4"/>
-        </w:numPr>
-        <w:shd w:val="clear" w:color="auto" w:fill="FFFFFF"/>
-        <w:rPr>
-          <w:rFonts w:ascii="Goudy Old Style" w:eastAsia="Times New Roman" w:hAnsi="Goudy Old Style"/>
-          <w:color w:val="333333"/>
-          <w:sz w:val="20"/>
-          <w:szCs w:val="20"/>
-        </w:rPr>
-      </w:pPr>
-      <w:r>
-        <w:rPr>
-          <w:rFonts w:ascii="Goudy Old Style" w:hAnsi="Goudy Old Style"/>
-          <w:color w:val="333333"/>
-          <w:sz w:val="20"/>
-          <w:szCs w:val="20"/>
-          <w:shd w:val="clear" w:color="auto" w:fill="FFFFFF"/>
-        </w:rPr>
-        <w:t xml:space="preserve">Navigated multiple web-based support systems to ensure that the data is showing and booking correctly on the partner websites. </w:t>
-      </w:r>
-    </w:p>
-    <w:p>
-      <w:pPr>
-        <w:numPr>
-          <w:ilvl w:val="0"/>
-          <w:numId w:val="4"/>
-        </w:numPr>
-        <w:shd w:val="clear" w:color="auto" w:fill="FFFFFF"/>
-        <w:rPr>
-          <w:rFonts w:ascii="Goudy Old Style" w:eastAsia="Times New Roman" w:hAnsi="Goudy Old Style"/>
-          <w:color w:val="333333"/>
-          <w:sz w:val="20"/>
-          <w:szCs w:val="20"/>
-        </w:rPr>
-      </w:pPr>
-      <w:r>
-        <w:rPr>
-          <w:rFonts w:ascii="Goudy Old Style" w:hAnsi="Goudy Old Style"/>
-          <w:color w:val="333333"/>
-          <w:sz w:val="20"/>
-          <w:szCs w:val="20"/>
-          <w:shd w:val="clear" w:color="auto" w:fill="FFFFFF"/>
-        </w:rPr>
-        <w:t xml:space="preserve">Developed </w:t>
-      </w:r>
-      <w:r>
-        <w:rPr>
-          <w:rFonts w:ascii="Goudy Old Style" w:hAnsi="Goudy Old Style"/>
-          <w:color w:val="333333"/>
-          <w:sz w:val="20"/>
-          <w:szCs w:val="20"/>
-          <w:shd w:val="clear" w:color="auto" w:fill="FFFFFF"/>
-        </w:rPr>
-        <w:t>an automation system for resolution of failed e-mail notifications</w:t>
-      </w:r>
-      <w:r>
-        <w:rPr>
-          <w:rFonts w:ascii="Goudy Old Style" w:hAnsi="Goudy Old Style"/>
-          <w:color w:val="333333"/>
-          <w:sz w:val="20"/>
-          <w:szCs w:val="20"/>
-          <w:shd w:val="clear" w:color="auto" w:fill="FFFFFF"/>
-        </w:rPr>
-        <w:t xml:space="preserve">, saving </w:t>
-      </w:r>
-      <w:r>
-        <w:rPr>
-          <w:rFonts w:ascii="Goudy Old Style" w:hAnsi="Goudy Old Style"/>
-          <w:color w:val="333333"/>
-          <w:sz w:val="20"/>
-          <w:szCs w:val="20"/>
-          <w:shd w:val="clear" w:color="auto" w:fill="FFFFFF"/>
-        </w:rPr>
-        <w:t>40% - 60%</w:t>
-      </w:r>
-      <w:r>
-        <w:rPr>
-          <w:rFonts w:ascii="Goudy Old Style" w:hAnsi="Goudy Old Style"/>
-          <w:color w:val="333333"/>
-          <w:sz w:val="20"/>
-          <w:szCs w:val="20"/>
-          <w:shd w:val="clear" w:color="auto" w:fill="FFFFFF"/>
-        </w:rPr>
-        <w:t xml:space="preserve"> in time and</w:t>
-      </w:r>
-      <w:r>
-        <w:rPr>
-          <w:rFonts w:ascii="Goudy Old Style" w:hAnsi="Goudy Old Style"/>
-          <w:color w:val="333333"/>
-          <w:sz w:val="20"/>
-          <w:szCs w:val="20"/>
-          <w:shd w:val="clear" w:color="auto" w:fill="FFFFFF"/>
-        </w:rPr>
-        <w:t xml:space="preserve"> about $25,000 yearly</w:t>
-      </w:r>
-      <w:r>
-        <w:rPr>
-          <w:rFonts w:ascii="Goudy Old Style" w:hAnsi="Goudy Old Style"/>
-          <w:color w:val="333333"/>
-          <w:sz w:val="20"/>
-          <w:szCs w:val="20"/>
-          <w:shd w:val="clear" w:color="auto" w:fill="FFFFFF"/>
-        </w:rPr>
-        <w:t>.</w:t>
-      </w:r>
-    </w:p>
-    <w:p>
-      <w:pPr>
-        <w:numPr>
-          <w:ilvl w:val="0"/>
-          <w:numId w:val="4"/>
-        </w:numPr>
-        <w:shd w:val="clear" w:color="auto" w:fill="FFFFFF"/>
-        <w:rPr>
-          <w:rFonts w:ascii="Goudy Old Style" w:eastAsia="Times New Roman" w:hAnsi="Goudy Old Style"/>
-          <w:color w:val="333333"/>
-          <w:sz w:val="20"/>
-          <w:szCs w:val="20"/>
-        </w:rPr>
-      </w:pPr>
-      <w:r>
-        <w:rPr>
-          <w:rFonts w:ascii="Goudy Old Style" w:hAnsi="Goudy Old Style"/>
-          <w:color w:val="333333"/>
-          <w:sz w:val="20"/>
-          <w:szCs w:val="20"/>
-          <w:shd w:val="clear" w:color="auto" w:fill="FFFFFF"/>
-        </w:rPr>
-        <w:t xml:space="preserve">Developed </w:t>
-      </w:r>
-      <w:r>
-        <w:rPr>
-          <w:rFonts w:ascii="Goudy Old Style" w:hAnsi="Goudy Old Style"/>
-          <w:color w:val="333333"/>
-          <w:sz w:val="20"/>
-          <w:szCs w:val="20"/>
-          <w:shd w:val="clear" w:color="auto" w:fill="FFFFFF"/>
-        </w:rPr>
-        <w:t xml:space="preserve">an automation system for resolution of failed </w:t>
-      </w:r>
-      <w:r>
-        <w:rPr>
-          <w:rFonts w:ascii="Goudy Old Style" w:hAnsi="Goudy Old Style"/>
-          <w:color w:val="333333"/>
-          <w:sz w:val="20"/>
-          <w:szCs w:val="20"/>
-          <w:shd w:val="clear" w:color="auto" w:fill="FFFFFF"/>
-        </w:rPr>
-        <w:t>fax</w:t>
-      </w:r>
-      <w:r>
-        <w:rPr>
-          <w:rFonts w:ascii="Goudy Old Style" w:hAnsi="Goudy Old Style"/>
-          <w:color w:val="333333"/>
-          <w:sz w:val="20"/>
-          <w:szCs w:val="20"/>
-          <w:shd w:val="clear" w:color="auto" w:fill="FFFFFF"/>
-        </w:rPr>
-        <w:t xml:space="preserve"> notifications</w:t>
-      </w:r>
-      <w:r>
-        <w:rPr>
-          <w:rFonts w:ascii="Goudy Old Style" w:hAnsi="Goudy Old Style"/>
-          <w:color w:val="333333"/>
-          <w:sz w:val="20"/>
-          <w:szCs w:val="20"/>
-          <w:shd w:val="clear" w:color="auto" w:fill="FFFFFF"/>
-        </w:rPr>
-        <w:t>, saving 20</w:t>
-      </w:r>
-      <w:r>
-        <w:rPr>
-          <w:rFonts w:ascii="Goudy Old Style" w:hAnsi="Goudy Old Style"/>
-          <w:color w:val="333333"/>
-          <w:sz w:val="20"/>
-          <w:szCs w:val="20"/>
-          <w:shd w:val="clear" w:color="auto" w:fill="FFFFFF"/>
-        </w:rPr>
-        <w:t xml:space="preserve">% - </w:t>
-      </w:r>
-      <w:r>
-        <w:rPr>
-          <w:rFonts w:ascii="Goudy Old Style" w:hAnsi="Goudy Old Style"/>
-          <w:color w:val="333333"/>
-          <w:sz w:val="20"/>
-          <w:szCs w:val="20"/>
-          <w:shd w:val="clear" w:color="auto" w:fill="FFFFFF"/>
-        </w:rPr>
-        <w:t>4</w:t>
-      </w:r>
-      <w:r>
-        <w:rPr>
-          <w:rFonts w:ascii="Goudy Old Style" w:hAnsi="Goudy Old Style"/>
-          <w:color w:val="333333"/>
-          <w:sz w:val="20"/>
-          <w:szCs w:val="20"/>
-          <w:shd w:val="clear" w:color="auto" w:fill="FFFFFF"/>
-        </w:rPr>
-        <w:t>0%</w:t>
-      </w:r>
-      <w:r>
-        <w:rPr>
-          <w:rFonts w:ascii="Goudy Old Style" w:hAnsi="Goudy Old Style"/>
-          <w:color w:val="333333"/>
-          <w:sz w:val="20"/>
-          <w:szCs w:val="20"/>
-          <w:shd w:val="clear" w:color="auto" w:fill="FFFFFF"/>
-        </w:rPr>
-        <w:t xml:space="preserve"> in time and about $10,000 yearly</w:t>
-      </w:r>
-      <w:r>
-        <w:rPr>
-          <w:rFonts w:ascii="Goudy Old Style" w:hAnsi="Goudy Old Style"/>
-          <w:color w:val="333333"/>
-          <w:sz w:val="20"/>
-          <w:szCs w:val="20"/>
-          <w:shd w:val="clear" w:color="auto" w:fill="FFFFFF"/>
-        </w:rPr>
-        <w:t>.</w:t>
-      </w:r>
-    </w:p>
-    <w:p>
-      <w:pPr>
-        <w:numPr>
-          <w:ilvl w:val="0"/>
-          <w:numId w:val="4"/>
-        </w:numPr>
-        <w:shd w:val="clear" w:color="auto" w:fill="FFFFFF"/>
-        <w:rPr>
-          <w:rFonts w:ascii="Goudy Old Style" w:eastAsia="Times New Roman" w:hAnsi="Goudy Old Style"/>
-          <w:color w:val="333333"/>
-          <w:sz w:val="20"/>
-          <w:szCs w:val="20"/>
-        </w:rPr>
-      </w:pPr>
-      <w:r>
-        <w:rPr>
-          <w:rFonts w:ascii="Goudy Old Style" w:hAnsi="Goudy Old Style"/>
-          <w:color w:val="333333"/>
-          <w:sz w:val="20"/>
-          <w:szCs w:val="20"/>
-          <w:shd w:val="clear" w:color="auto" w:fill="FFFFFF"/>
-        </w:rPr>
-        <w:t>Developed and implemented</w:t>
-      </w:r>
-      <w:r>
-        <w:rPr>
-          <w:rFonts w:ascii="Goudy Old Style" w:hAnsi="Goudy Old Style"/>
-          <w:color w:val="333333"/>
-          <w:sz w:val="20"/>
-          <w:szCs w:val="20"/>
-          <w:shd w:val="clear" w:color="auto" w:fill="FFFFFF"/>
-        </w:rPr>
-        <w:t xml:space="preserve"> an automation system</w:t>
-      </w:r>
-      <w:r>
-        <w:rPr>
-          <w:rFonts w:ascii="Goudy Old Style" w:hAnsi="Goudy Old Style"/>
-          <w:color w:val="333333"/>
-          <w:sz w:val="20"/>
-          <w:szCs w:val="20"/>
-          <w:shd w:val="clear" w:color="auto" w:fill="FFFFFF"/>
-        </w:rPr>
-        <w:t xml:space="preserve"> in VBA</w:t>
-      </w:r>
-      <w:r>
-        <w:rPr>
-          <w:rFonts w:ascii="Goudy Old Style" w:hAnsi="Goudy Old Style"/>
-          <w:color w:val="333333"/>
-          <w:sz w:val="20"/>
-          <w:szCs w:val="20"/>
-          <w:shd w:val="clear" w:color="auto" w:fill="FFFFFF"/>
-        </w:rPr>
-        <w:t xml:space="preserve"> for assignment of analyst casework, to mitigate out-of-order case work. </w:t>
-      </w:r>
-    </w:p>
-    <w:p>
-      <w:pPr>
-        <w:shd w:val="clear" w:color="auto" w:fill="FFFFFF"/>
-        <w:tabs>
-          <w:tab w:val="left" w:pos="10080"/>
-        </w:tabs>
-        <w:ind w:firstLine="450"/>
-        <w:rPr>
           <w:rFonts w:ascii="Goudy Old Style" w:eastAsia="Times New Roman" w:hAnsi="Goudy Old Style"/>
           <w:color w:val="333333"/>
           <w:sz w:val="20"/>
@@ -2090,7 +2048,27 @@
           <w:sz w:val="20"/>
           <w:szCs w:val="20"/>
         </w:rPr>
-        <w:t>Developed VBA programs to automate data-mining and data collection to speed up daily performance.</w:t>
+        <w:t xml:space="preserve">Developed VBA programs to automate </w:t>
+      </w:r>
+      <w:proofErr w:type="gramStart"/>
+      <w:r>
+        <w:rPr>
+          <w:rFonts w:ascii="Goudy Old Style" w:eastAsia="Times New Roman" w:hAnsi="Goudy Old Style"/>
+          <w:color w:val="333333"/>
+          <w:sz w:val="20"/>
+          <w:szCs w:val="20"/>
+        </w:rPr>
+        <w:t>data-mining</w:t>
+      </w:r>
+      <w:proofErr w:type="gramEnd"/>
+      <w:r>
+        <w:rPr>
+          <w:rFonts w:ascii="Goudy Old Style" w:eastAsia="Times New Roman" w:hAnsi="Goudy Old Style"/>
+          <w:color w:val="333333"/>
+          <w:sz w:val="20"/>
+          <w:szCs w:val="20"/>
+        </w:rPr>
+        <w:t xml:space="preserve"> and data collection to speed up daily performance.</w:t>
       </w:r>
     </w:p>
     <w:p>
@@ -2386,17 +2364,6 @@
         </w:rPr>
         <w:t xml:space="preserve"> Degree in Biology</w:t>
       </w:r>
-    </w:p>
-    <w:p>
-      <w:pPr>
-        <w:shd w:val="clear" w:color="auto" w:fill="FFFFFF"/>
-        <w:rPr>
-          <w:rFonts w:ascii="Goudy Old Style" w:eastAsia="Times New Roman" w:hAnsi="Goudy Old Style"/>
-          <w:color w:val="333333"/>
-          <w:sz w:val="14"/>
-          <w:szCs w:val="14"/>
-        </w:rPr>
-      </w:pPr>
     </w:p>
     <w:p>
       <w:pPr>
@@ -2902,8 +2869,23 @@
           <w:sz w:val="26"/>
           <w:szCs w:val="26"/>
         </w:rPr>
-        <w:t>+ years experience</w:t>
-      </w:r>
+        <w:t xml:space="preserve">+ </w:t>
+      </w:r>
+      <w:proofErr w:type="spellStart"/>
+      <w:r>
+        <w:rPr>
+          <w:rFonts w:ascii="Goudy Old Style" w:eastAsia="Times New Roman" w:hAnsi="Goudy Old Style"/>
+          <w:b/>
+          <w:bCs/>
+          <w:i/>
+          <w:iCs/>
+          <w:color w:val="333333"/>
+          <w:sz w:val="26"/>
+          <w:szCs w:val="26"/>
+        </w:rPr>
+        <w:t>years experience</w:t>
+      </w:r>
+      <w:proofErr w:type="spellEnd"/>
     </w:p>
     <w:p>
       <w:pPr>
@@ -3201,6 +3183,7 @@
           <w:szCs w:val="26"/>
         </w:rPr>
       </w:pPr>
+      <w:proofErr w:type="spellStart"/>
       <w:r>
         <w:rPr>
           <w:rFonts w:ascii="Goudy Old Style" w:eastAsia="Times New Roman" w:hAnsi="Goudy Old Style"/>
@@ -3214,6 +3197,7 @@
         </w:rPr>
         <w:t>years experience</w:t>
       </w:r>
+      <w:proofErr w:type="spellEnd"/>
     </w:p>
     <w:p>
       <w:pPr>
@@ -3248,6 +3232,7 @@
         </w:rPr>
         <w:t>‘</w:t>
       </w:r>
+      <w:proofErr w:type="gramStart"/>
       <w:r>
         <w:rPr>
           <w:rFonts w:ascii="Goudy Old Style" w:eastAsia="Times New Roman" w:hAnsi="Goudy Old Style"/>
@@ -3266,6 +3251,7 @@
         </w:rPr>
         <w:t>,</w:t>
       </w:r>
+      <w:proofErr w:type="gramEnd"/>
       <w:r>
         <w:rPr>
           <w:rFonts w:ascii="Goudy Old Style" w:eastAsia="Times New Roman" w:hAnsi="Goudy Old Style"/>
@@ -3400,7 +3386,7 @@
           <w:sz w:val="20"/>
           <w:szCs w:val="20"/>
         </w:rPr>
-        <w:t>AWS Server Admin/Linux Server Admin</w:t>
+        <w:t>AWS/Linux Server Admin</w:t>
       </w:r>
       <w:r>
         <w:rPr>
@@ -3440,27 +3426,7 @@
     <w:p>
       <w:pPr>
         <w:shd w:val="clear" w:color="auto" w:fill="FFFFFF"/>
-        <w:ind w:left="810"/>
-        <w:rPr>
-          <w:rFonts w:ascii="Goudy Old Style" w:eastAsia="Times New Roman" w:hAnsi="Goudy Old Style" w:cs="Helvetica"/>
-          <w:color w:val="333333"/>
-          <w:sz w:val="20"/>
-          <w:szCs w:val="20"/>
-        </w:rPr>
-      </w:pPr>
-    </w:p>
-    <w:p>
-      <w:pPr>
-        <w:shd w:val="clear" w:color="auto" w:fill="FFFFFF"/>
         <w:ind w:firstLine="360"/>
-        <w:rPr>
-          <w:rFonts w:ascii="Goudy Old Style" w:eastAsia="Times New Roman" w:hAnsi="Goudy Old Style" w:cs="Helvetica"/>
-          <w:color w:val="333333"/>
-          <w:sz w:val="26"/>
-          <w:szCs w:val="26"/>
-        </w:rPr>
-      </w:pPr>
-      <w:r>
         <w:rPr>
           <w:rFonts w:ascii="Goudy Old Style" w:eastAsia="Times New Roman" w:hAnsi="Goudy Old Style"/>
           <w:b/>
@@ -3471,7 +3437,59 @@
           <w:sz w:val="26"/>
           <w:szCs w:val="26"/>
         </w:rPr>
-        <w:t>&gt;1 year experience</w:t>
+      </w:pPr>
+    </w:p>
+    <w:p>
+      <w:pPr>
+        <w:shd w:val="clear" w:color="auto" w:fill="FFFFFF"/>
+        <w:ind w:firstLine="360"/>
+        <w:rPr>
+          <w:rFonts w:ascii="Goudy Old Style" w:eastAsia="Times New Roman" w:hAnsi="Goudy Old Style" w:cs="Helvetica"/>
+          <w:color w:val="333333"/>
+          <w:sz w:val="26"/>
+          <w:szCs w:val="26"/>
+        </w:rPr>
+      </w:pPr>
+      <w:r>
+        <w:rPr>
+          <w:rFonts w:ascii="Goudy Old Style" w:eastAsia="Times New Roman" w:hAnsi="Goudy Old Style"/>
+          <w:b/>
+          <w:bCs/>
+          <w:i/>
+          <w:iCs/>
+          <w:color w:val="333333"/>
+          <w:sz w:val="26"/>
+          <w:szCs w:val="26"/>
+        </w:rPr>
+        <w:t>&gt;</w:t>
+      </w:r>
+      <w:proofErr w:type="gramStart"/>
+      <w:r>
+        <w:rPr>
+          <w:rFonts w:ascii="Goudy Old Style" w:eastAsia="Times New Roman" w:hAnsi="Goudy Old Style"/>
+          <w:b/>
+          <w:bCs/>
+          <w:i/>
+          <w:iCs/>
+          <w:color w:val="333333"/>
+          <w:sz w:val="26"/>
+          <w:szCs w:val="26"/>
+        </w:rPr>
+        <w:t>1 year</w:t>
+      </w:r>
+      <w:proofErr w:type="gramEnd"/>
+      <w:r>
+        <w:rPr>
+          <w:rFonts w:ascii="Goudy Old Style" w:eastAsia="Times New Roman" w:hAnsi="Goudy Old Style"/>
+          <w:b/>
+          <w:bCs/>
+          <w:i/>
+          <w:iCs/>
+          <w:color w:val="333333"/>
+          <w:sz w:val="26"/>
+          <w:szCs w:val="26"/>
+        </w:rPr>
+        <w:t xml:space="preserve"> experience</w:t>
       </w:r>
     </w:p>
     <w:p>
@@ -3573,14 +3591,25 @@
           <w:szCs w:val="20"/>
         </w:rPr>
       </w:pPr>
-      <w:r>
-        <w:rPr>
-          <w:rFonts w:ascii="Goudy Old Style" w:eastAsia="Times New Roman" w:hAnsi="Goudy Old Style"/>
-          <w:color w:val="333333"/>
-          <w:sz w:val="20"/>
-          <w:szCs w:val="20"/>
-        </w:rPr>
-        <w:t xml:space="preserve">RoR- </w:t>
+      <w:proofErr w:type="spellStart"/>
+      <w:r>
+        <w:rPr>
+          <w:rFonts w:ascii="Goudy Old Style" w:eastAsia="Times New Roman" w:hAnsi="Goudy Old Style"/>
+          <w:color w:val="333333"/>
+          <w:sz w:val="20"/>
+          <w:szCs w:val="20"/>
+        </w:rPr>
+        <w:t>RoR</w:t>
+      </w:r>
+      <w:proofErr w:type="spellEnd"/>
+      <w:r>
+        <w:rPr>
+          <w:rFonts w:ascii="Goudy Old Style" w:eastAsia="Times New Roman" w:hAnsi="Goudy Old Style"/>
+          <w:color w:val="333333"/>
+          <w:sz w:val="20"/>
+          <w:szCs w:val="20"/>
+        </w:rPr>
+        <w:t xml:space="preserve">- </w:t>
       </w:r>
       <w:r>
         <w:rPr>

</xml_diff>

<commit_message>
Add node_modules to gitgnore and add JRS resumes
</commit_message>
<xml_diff>
--- a/resume.docx
+++ b/resume.docx
@@ -1492,6 +1492,9 @@
     <w:p>
       <w:pPr>
         <w:shd w:val="clear" w:color="auto" w:fill="FFFFFF"/>
+        <w:tabs>
+          <w:tab w:val="left" w:pos="10530"/>
+        </w:tabs>
         <w:ind w:firstLine="450"/>
         <w:rPr>
           <w:rFonts w:ascii="Goudy Old Style" w:eastAsia="Times New Roman" w:hAnsi="Goudy Old Style" w:cs="Helvetica"/>
@@ -1865,7 +1868,7 @@
       <w:pPr>
         <w:shd w:val="clear" w:color="auto" w:fill="FFFFFF"/>
         <w:tabs>
-          <w:tab w:val="left" w:pos="10080"/>
+          <w:tab w:val="left" w:pos="10530"/>
         </w:tabs>
         <w:ind w:firstLine="450"/>
         <w:rPr>
@@ -2048,27 +2051,7 @@
           <w:sz w:val="20"/>
           <w:szCs w:val="20"/>
         </w:rPr>
-        <w:t xml:space="preserve">Developed VBA programs to automate </w:t>
-      </w:r>
-      <w:proofErr w:type="gramStart"/>
-      <w:r>
-        <w:rPr>
-          <w:rFonts w:ascii="Goudy Old Style" w:eastAsia="Times New Roman" w:hAnsi="Goudy Old Style"/>
-          <w:color w:val="333333"/>
-          <w:sz w:val="20"/>
-          <w:szCs w:val="20"/>
-        </w:rPr>
-        <w:t>data-mining</w:t>
-      </w:r>
-      <w:proofErr w:type="gramEnd"/>
-      <w:r>
-        <w:rPr>
-          <w:rFonts w:ascii="Goudy Old Style" w:eastAsia="Times New Roman" w:hAnsi="Goudy Old Style"/>
-          <w:color w:val="333333"/>
-          <w:sz w:val="20"/>
-          <w:szCs w:val="20"/>
-        </w:rPr>
-        <w:t xml:space="preserve"> and data collection to speed up daily performance.</w:t>
+        <w:t>Developed VBA programs to automate data-mining and data collection to speed up daily performance.</w:t>
       </w:r>
     </w:p>
     <w:p>
@@ -3232,7 +3215,6 @@
         </w:rPr>
         <w:t>‘</w:t>
       </w:r>
-      <w:proofErr w:type="gramStart"/>
       <w:r>
         <w:rPr>
           <w:rFonts w:ascii="Goudy Old Style" w:eastAsia="Times New Roman" w:hAnsi="Goudy Old Style"/>
@@ -3251,7 +3233,6 @@
         </w:rPr>
         <w:t>,</w:t>
       </w:r>
-      <w:proofErr w:type="gramEnd"/>
       <w:r>
         <w:rPr>
           <w:rFonts w:ascii="Goudy Old Style" w:eastAsia="Times New Roman" w:hAnsi="Goudy Old Style"/>
@@ -3461,35 +3442,7 @@
           <w:sz w:val="26"/>
           <w:szCs w:val="26"/>
         </w:rPr>
-        <w:t>&gt;</w:t>
-      </w:r>
-      <w:proofErr w:type="gramStart"/>
-      <w:r>
-        <w:rPr>
-          <w:rFonts w:ascii="Goudy Old Style" w:eastAsia="Times New Roman" w:hAnsi="Goudy Old Style"/>
-          <w:b/>
-          <w:bCs/>
-          <w:i/>
-          <w:iCs/>
-          <w:color w:val="333333"/>
-          <w:sz w:val="26"/>
-          <w:szCs w:val="26"/>
-        </w:rPr>
-        <w:t>1 year</w:t>
-      </w:r>
-      <w:proofErr w:type="gramEnd"/>
-      <w:r>
-        <w:rPr>
-          <w:rFonts w:ascii="Goudy Old Style" w:eastAsia="Times New Roman" w:hAnsi="Goudy Old Style"/>
-          <w:b/>
-          <w:bCs/>
-          <w:i/>
-          <w:iCs/>
-          <w:color w:val="333333"/>
-          <w:sz w:val="26"/>
-          <w:szCs w:val="26"/>
-        </w:rPr>
-        <w:t xml:space="preserve"> experience</w:t>
+        <w:t>&gt;1 year experience</w:t>
       </w:r>
     </w:p>
     <w:p>

</xml_diff>